<commit_message>
Consolidates condensed resume and old resume into comprehensive resume
</commit_message>
<xml_diff>
--- a/Colin Wood - Resume.docx
+++ b/Colin Wood - Resume.docx
@@ -110,6 +110,7 @@
       <w:r>
         <w:rPr>
           <w:sz w:val="18"/>
+          <w:szCs w:val="18"/>
           <w:rtl w:val="0"/>
         </w:rPr>
         <w:t xml:space="preserve">(May 2011)</w:t>
@@ -153,7 +154,7 @@
         <w:rPr>
           <w:rtl w:val="0"/>
         </w:rPr>
-        <w:t xml:space="preserve">Recent Experience</w:t>
+        <w:t xml:space="preserve">Experience</w:t>
       </w:r>
     </w:p>
     <w:p>
@@ -198,6 +199,7 @@
           <w:b w:val="0"/>
           <w:color w:val="666666"/>
           <w:sz w:val="22"/>
+          <w:szCs w:val="22"/>
           <w:rtl w:val="0"/>
         </w:rPr>
         <w:t xml:space="preserve">(08/12 - present)</w:t>
@@ -250,16 +252,27 @@
       </w:pPr>
       <w:bookmarkStart w:colFirst="0" w:colLast="0" w:name="h.grixf5yrklem" w:id="8"/>
       <w:bookmarkEnd w:id="8"/>
-      <w:r>
-        <w:rPr>
-          <w:rtl w:val="0"/>
-        </w:rPr>
-        <w:t xml:space="preserve">Fossil Mobile </w:t>
+      <w:hyperlink r:id="rId9">
+        <w:r>
+          <w:rPr>
+            <w:color w:val="1155cc"/>
+            <w:u w:val="single"/>
+            <w:rtl w:val="0"/>
+          </w:rPr>
+          <w:t xml:space="preserve">Fossil Mobile</w:t>
+        </w:r>
+      </w:hyperlink>
+      <w:r>
+        <w:rPr>
+          <w:rtl w:val="0"/>
+        </w:rPr>
+        <w:t xml:space="preserve"> </w:t>
       </w:r>
       <w:r>
         <w:rPr>
           <w:b w:val="0"/>
           <w:sz w:val="20"/>
+          <w:szCs w:val="20"/>
           <w:rtl w:val="0"/>
         </w:rPr>
         <w:t xml:space="preserve">(08/12 - present)</w:t>
@@ -342,16 +355,27 @@
       </w:pPr>
       <w:bookmarkStart w:colFirst="0" w:colLast="0" w:name="h.6we7y8kj4mbj" w:id="9"/>
       <w:bookmarkEnd w:id="9"/>
-      <w:r>
-        <w:rPr>
-          <w:rtl w:val="0"/>
-        </w:rPr>
-        <w:t xml:space="preserve">Fossil Concessions </w:t>
+      <w:hyperlink r:id="rId10">
+        <w:r>
+          <w:rPr>
+            <w:color w:val="1155cc"/>
+            <w:u w:val="single"/>
+            <w:rtl w:val="0"/>
+          </w:rPr>
+          <w:t xml:space="preserve">Fossil Concessions</w:t>
+        </w:r>
+      </w:hyperlink>
+      <w:r>
+        <w:rPr>
+          <w:rtl w:val="0"/>
+        </w:rPr>
+        <w:t xml:space="preserve"> </w:t>
       </w:r>
       <w:r>
         <w:rPr>
           <w:b w:val="0"/>
           <w:sz w:val="20"/>
+          <w:szCs w:val="20"/>
           <w:rtl w:val="0"/>
         </w:rPr>
         <w:t xml:space="preserve">(10/12 - present)</w:t>
@@ -378,6 +402,7 @@
           <w:b w:val="0"/>
           <w:color w:val="000000"/>
           <w:sz w:val="22"/>
+          <w:szCs w:val="22"/>
         </w:rPr>
       </w:pPr>
       <w:r>
@@ -456,16 +481,27 @@
       </w:pPr>
       <w:bookmarkStart w:colFirst="0" w:colLast="0" w:name="h.2xrt5yqt5in1" w:id="10"/>
       <w:bookmarkEnd w:id="10"/>
-      <w:r>
-        <w:rPr>
-          <w:rtl w:val="0"/>
-        </w:rPr>
-        <w:t xml:space="preserve">Skagen Mobile </w:t>
+      <w:hyperlink r:id="rId11">
+        <w:r>
+          <w:rPr>
+            <w:color w:val="1155cc"/>
+            <w:u w:val="single"/>
+            <w:rtl w:val="0"/>
+          </w:rPr>
+          <w:t xml:space="preserve">Skagen Mobile</w:t>
+        </w:r>
+      </w:hyperlink>
+      <w:r>
+        <w:rPr>
+          <w:rtl w:val="0"/>
+        </w:rPr>
+        <w:t xml:space="preserve"> </w:t>
       </w:r>
       <w:r>
         <w:rPr>
           <w:b w:val="0"/>
           <w:sz w:val="20"/>
+          <w:szCs w:val="20"/>
           <w:rtl w:val="0"/>
         </w:rPr>
         <w:t xml:space="preserve">(05/14 - 01/15)</w:t>
@@ -553,11 +589,690 @@
     </w:p>
     <w:p>
       <w:pPr>
+        <w:pStyle w:val="Heading2"/>
+        <w:ind w:left="360" w:firstLine="0"/>
+        <w:contextualSpacing w:val="0"/>
+      </w:pPr>
+      <w:bookmarkStart w:colFirst="0" w:colLast="0" w:name="h.atudho9orlft" w:id="11"/>
+      <w:bookmarkEnd w:id="11"/>
+      <w:r>
+        <w:rPr>
+          <w:rtl w:val="0"/>
+        </w:rPr>
+        <w:t xml:space="preserve">Senior </w:t>
+      </w:r>
+      <w:r>
+        <w:rPr>
+          <w:rtl w:val="0"/>
+        </w:rPr>
+        <w:t xml:space="preserve">Web Developer, Gratitude Point, Inc.</w:t>
+      </w:r>
+      <w:r>
+        <w:rPr>
+          <w:b w:val="0"/>
+          <w:color w:val="666666"/>
+          <w:sz w:val="22"/>
+          <w:szCs w:val="22"/>
+          <w:rtl w:val="0"/>
+        </w:rPr>
+        <w:t xml:space="preserve"> (06/09 - 07/12)</w:t>
+      </w:r>
+    </w:p>
+    <w:p>
+      <w:pPr>
+        <w:pStyle w:val="Heading3"/>
+        <w:ind w:left="720" w:firstLine="0"/>
+        <w:contextualSpacing w:val="0"/>
+      </w:pPr>
+      <w:bookmarkStart w:colFirst="0" w:colLast="0" w:name="h.wl9nlzx60t18" w:id="12"/>
+      <w:bookmarkEnd w:id="12"/>
+      <w:hyperlink r:id="rId12">
+        <w:r>
+          <w:rPr>
+            <w:color w:val="1155cc"/>
+            <w:u w:val="single"/>
+            <w:rtl w:val="0"/>
+          </w:rPr>
+          <w:t xml:space="preserve">ThankYouHub</w:t>
+        </w:r>
+      </w:hyperlink>
+      <w:r>
+        <w:rPr>
+          <w:rtl w:val="0"/>
+        </w:rPr>
+      </w:r>
+    </w:p>
+    <w:p>
+      <w:pPr>
+        <w:numPr>
+          <w:ilvl w:val="0"/>
+          <w:numId w:val="2"/>
+        </w:numPr>
+        <w:ind w:left="1440" w:hanging="360"/>
+        <w:contextualSpacing w:val="1"/>
+        <w:rPr/>
+      </w:pPr>
+      <w:r>
+        <w:rPr>
+          <w:rtl w:val="0"/>
+        </w:rPr>
+        <w:t xml:space="preserve">Primary implementer of a feature rich social network for tracking and returning favors</w:t>
+      </w:r>
+    </w:p>
+    <w:p>
+      <w:pPr>
+        <w:numPr>
+          <w:ilvl w:val="0"/>
+          <w:numId w:val="2"/>
+        </w:numPr>
+        <w:ind w:left="1440" w:hanging="360"/>
+        <w:contextualSpacing w:val="1"/>
+        <w:rPr>
+          <w:u w:val="none"/>
+        </w:rPr>
+      </w:pPr>
+      <w:r>
+        <w:rPr>
+          <w:rtl w:val="0"/>
+        </w:rPr>
+        <w:t xml:space="preserve">Implemented features include Profiles, 2-way “friendships” between members, members’ currency accounts, Facebook and Twitter APIs, Facebook-style notifications, etc…</w:t>
+      </w:r>
+    </w:p>
+    <w:p>
+      <w:pPr>
+        <w:numPr>
+          <w:ilvl w:val="0"/>
+          <w:numId w:val="2"/>
+        </w:numPr>
+        <w:ind w:left="1440" w:hanging="360"/>
+        <w:contextualSpacing w:val="1"/>
+        <w:rPr>
+          <w:u w:val="none"/>
+        </w:rPr>
+      </w:pPr>
+      <w:r>
+        <w:rPr>
+          <w:rtl w:val="0"/>
+        </w:rPr>
+        <w:t xml:space="preserve">Used LAMP, MySQL, Perl, JS, JQuery, JQuery plugins (custom, too), HTML, CSS3, ImageMagick, ffmpeg</w:t>
+      </w:r>
+      <w:r>
+        <w:rPr>
+          <w:rtl w:val="0"/>
+        </w:rPr>
+      </w:r>
+    </w:p>
+    <w:p>
+      <w:pPr>
+        <w:pStyle w:val="Heading2"/>
+        <w:ind w:left="360" w:firstLine="0"/>
+        <w:contextualSpacing w:val="0"/>
+      </w:pPr>
+      <w:bookmarkStart w:colFirst="0" w:colLast="0" w:name="h.jinybwxy9tn4" w:id="13"/>
+      <w:bookmarkEnd w:id="13"/>
+      <w:r>
+        <w:rPr>
+          <w:rtl w:val="0"/>
+        </w:rPr>
+        <w:t xml:space="preserve">Senior Web Developer, TechElegance LLC.</w:t>
+      </w:r>
+      <w:r>
+        <w:rPr>
+          <w:b w:val="0"/>
+          <w:color w:val="666666"/>
+          <w:sz w:val="22"/>
+          <w:szCs w:val="22"/>
+          <w:rtl w:val="0"/>
+        </w:rPr>
+        <w:t xml:space="preserve"> (11/11 - 07/12)</w:t>
+      </w:r>
+    </w:p>
+    <w:p>
+      <w:pPr>
+        <w:pStyle w:val="Heading3"/>
+        <w:ind w:left="720" w:firstLine="0"/>
+        <w:contextualSpacing w:val="0"/>
+      </w:pPr>
+      <w:bookmarkStart w:colFirst="0" w:colLast="0" w:name="h.c0xiuvy8mnn1" w:id="14"/>
+      <w:bookmarkEnd w:id="14"/>
+      <w:hyperlink r:id="rId13">
+        <w:r>
+          <w:rPr>
+            <w:color w:val="1155cc"/>
+            <w:u w:val="single"/>
+            <w:rtl w:val="0"/>
+          </w:rPr>
+          <w:t xml:space="preserve">ThankYouHub</w:t>
+        </w:r>
+      </w:hyperlink>
+      <w:r>
+        <w:rPr>
+          <w:rtl w:val="0"/>
+        </w:rPr>
+      </w:r>
+    </w:p>
+    <w:p>
+      <w:pPr>
+        <w:numPr>
+          <w:ilvl w:val="0"/>
+          <w:numId w:val="2"/>
+        </w:numPr>
+        <w:ind w:left="1440" w:hanging="360"/>
+        <w:contextualSpacing w:val="1"/>
+        <w:rPr/>
+      </w:pPr>
+      <w:r>
+        <w:rPr>
+          <w:rtl w:val="0"/>
+        </w:rPr>
+        <w:t xml:space="preserve">Primary implementer of a feature rich social network for tracking and returning favors</w:t>
+      </w:r>
+    </w:p>
+    <w:p>
+      <w:pPr>
+        <w:numPr>
+          <w:ilvl w:val="0"/>
+          <w:numId w:val="2"/>
+        </w:numPr>
+        <w:ind w:left="1440" w:hanging="360"/>
+        <w:contextualSpacing w:val="1"/>
+        <w:rPr/>
+      </w:pPr>
+      <w:r>
+        <w:rPr>
+          <w:rtl w:val="0"/>
+        </w:rPr>
+        <w:t xml:space="preserve">Implemented features include Profiles, 2-way “friendships” between members, members’ currency accounts, Facebook and Twitter APIs, Facebook-style notifications, etc…</w:t>
+      </w:r>
+    </w:p>
+    <w:p>
+      <w:pPr>
+        <w:numPr>
+          <w:ilvl w:val="0"/>
+          <w:numId w:val="2"/>
+        </w:numPr>
+        <w:ind w:left="1440" w:hanging="360"/>
+        <w:contextualSpacing w:val="1"/>
+        <w:rPr/>
+      </w:pPr>
+      <w:r>
+        <w:rPr>
+          <w:rtl w:val="0"/>
+        </w:rPr>
+        <w:t xml:space="preserve">Used LAMP, MySQL, Perl, JavaScript, JQuery, JQuery plugins (custom, too), HTML, CSS3, ImageMagick, ffmpeg</w:t>
+      </w:r>
+    </w:p>
+    <w:p>
+      <w:pPr>
+        <w:pStyle w:val="Heading3"/>
+        <w:ind w:left="720" w:firstLine="0"/>
+        <w:contextualSpacing w:val="0"/>
+      </w:pPr>
+      <w:bookmarkStart w:colFirst="0" w:colLast="0" w:name="h.fxhh2ludsgv1" w:id="15"/>
+      <w:bookmarkEnd w:id="15"/>
+      <w:hyperlink r:id="rId14">
+        <w:r>
+          <w:rPr>
+            <w:color w:val="1155cc"/>
+            <w:u w:val="single"/>
+            <w:rtl w:val="0"/>
+          </w:rPr>
+          <w:t xml:space="preserve">ReferDigital</w:t>
+        </w:r>
+      </w:hyperlink>
+      <w:r>
+        <w:rPr>
+          <w:rtl w:val="0"/>
+        </w:rPr>
+      </w:r>
+    </w:p>
+    <w:p>
+      <w:pPr>
+        <w:numPr>
+          <w:ilvl w:val="0"/>
+          <w:numId w:val="2"/>
+        </w:numPr>
+        <w:ind w:left="1440" w:hanging="360"/>
+        <w:contextualSpacing w:val="1"/>
+        <w:rPr/>
+      </w:pPr>
+      <w:r>
+        <w:rPr>
+          <w:rtl w:val="0"/>
+        </w:rPr>
+        <w:t xml:space="preserve">Developed an external lead tracking system</w:t>
+      </w:r>
+    </w:p>
+    <w:p>
+      <w:pPr>
+        <w:numPr>
+          <w:ilvl w:val="0"/>
+          <w:numId w:val="2"/>
+        </w:numPr>
+        <w:ind w:left="1440" w:hanging="360"/>
+        <w:contextualSpacing w:val="1"/>
+        <w:rPr/>
+      </w:pPr>
+      <w:r>
+        <w:rPr>
+          <w:rtl w:val="0"/>
+        </w:rPr>
+        <w:t xml:space="preserve">Used cookies to track clicks on affiliate links</w:t>
+      </w:r>
+    </w:p>
+    <w:p>
+      <w:pPr>
+        <w:numPr>
+          <w:ilvl w:val="0"/>
+          <w:numId w:val="2"/>
+        </w:numPr>
+        <w:ind w:left="1440" w:hanging="360"/>
+        <w:contextualSpacing w:val="1"/>
+        <w:rPr/>
+      </w:pPr>
+      <w:r>
+        <w:rPr>
+          <w:rtl w:val="0"/>
+        </w:rPr>
+        <w:t xml:space="preserve">Used CodeIgnitor (PHP) &amp; JavaScript</w:t>
+      </w:r>
+    </w:p>
+    <w:p>
+      <w:pPr>
+        <w:pStyle w:val="Heading3"/>
+        <w:ind w:left="720" w:firstLine="0"/>
+        <w:contextualSpacing w:val="0"/>
+      </w:pPr>
+      <w:bookmarkStart w:colFirst="0" w:colLast="0" w:name="h.lydtq848u3n5" w:id="16"/>
+      <w:bookmarkEnd w:id="16"/>
+      <w:hyperlink r:id="rId15">
+        <w:r>
+          <w:rPr>
+            <w:color w:val="1155cc"/>
+            <w:u w:val="single"/>
+            <w:rtl w:val="0"/>
+          </w:rPr>
+          <w:t xml:space="preserve">Sprung Footwear</w:t>
+        </w:r>
+      </w:hyperlink>
+      <w:r>
+        <w:rPr>
+          <w:rtl w:val="0"/>
+        </w:rPr>
+      </w:r>
+    </w:p>
+    <w:p>
+      <w:pPr>
+        <w:numPr>
+          <w:ilvl w:val="0"/>
+          <w:numId w:val="2"/>
+        </w:numPr>
+        <w:ind w:left="1440" w:hanging="360"/>
+        <w:contextualSpacing w:val="1"/>
+        <w:rPr/>
+      </w:pPr>
+      <w:r>
+        <w:rPr>
+          <w:rtl w:val="0"/>
+        </w:rPr>
+        <w:t xml:space="preserve">Converted Photoshop design to fully functional web page by hand</w:t>
+      </w:r>
+    </w:p>
+    <w:p>
+      <w:pPr>
+        <w:numPr>
+          <w:ilvl w:val="0"/>
+          <w:numId w:val="2"/>
+        </w:numPr>
+        <w:ind w:left="1440" w:hanging="360"/>
+        <w:contextualSpacing w:val="1"/>
+        <w:rPr/>
+      </w:pPr>
+      <w:r>
+        <w:rPr>
+          <w:rtl w:val="0"/>
+        </w:rPr>
+        <w:t xml:space="preserve">Used HTML5 &amp; jQuery</w:t>
+      </w:r>
+    </w:p>
+    <w:p>
+      <w:pPr>
+        <w:pStyle w:val="Heading3"/>
+        <w:ind w:left="720" w:firstLine="0"/>
+        <w:contextualSpacing w:val="0"/>
+      </w:pPr>
+      <w:bookmarkStart w:colFirst="0" w:colLast="0" w:name="h.rj9coz92xr7n" w:id="17"/>
+      <w:bookmarkEnd w:id="17"/>
+      <w:hyperlink r:id="rId16">
+        <w:r>
+          <w:rPr>
+            <w:color w:val="1155cc"/>
+            <w:u w:val="single"/>
+            <w:rtl w:val="0"/>
+          </w:rPr>
+          <w:t xml:space="preserve">Give Take Test</w:t>
+        </w:r>
+      </w:hyperlink>
+      <w:r>
+        <w:rPr>
+          <w:rtl w:val="0"/>
+        </w:rPr>
+      </w:r>
+    </w:p>
+    <w:p>
+      <w:pPr>
+        <w:numPr>
+          <w:ilvl w:val="0"/>
+          <w:numId w:val="2"/>
+        </w:numPr>
+        <w:ind w:left="1440" w:hanging="360"/>
+        <w:contextualSpacing w:val="1"/>
+        <w:rPr/>
+      </w:pPr>
+      <w:r>
+        <w:rPr>
+          <w:rtl w:val="0"/>
+        </w:rPr>
+        <w:t xml:space="preserve">Acted as sole web developer to create full-featured creating and quiz-taking web app from scratch</w:t>
+      </w:r>
+    </w:p>
+    <w:p>
+      <w:pPr>
+        <w:numPr>
+          <w:ilvl w:val="0"/>
+          <w:numId w:val="2"/>
+        </w:numPr>
+        <w:ind w:left="1440" w:hanging="360"/>
+        <w:contextualSpacing w:val="1"/>
+        <w:rPr/>
+      </w:pPr>
+      <w:r>
+        <w:rPr>
+          <w:rtl w:val="0"/>
+        </w:rPr>
+        <w:t xml:space="preserve">Created rich, interactive, and dynamic forms that make heavy use of AJAX &amp; jQuery</w:t>
+      </w:r>
+    </w:p>
+    <w:p>
+      <w:pPr>
+        <w:numPr>
+          <w:ilvl w:val="0"/>
+          <w:numId w:val="2"/>
+        </w:numPr>
+        <w:ind w:left="1440" w:hanging="360"/>
+        <w:contextualSpacing w:val="1"/>
+        <w:rPr/>
+      </w:pPr>
+      <w:r>
+        <w:rPr>
+          <w:rtl w:val="0"/>
+        </w:rPr>
+        <w:t xml:space="preserve">Created custom MVC-type Perl framework from scratch</w:t>
+      </w:r>
+    </w:p>
+    <w:p>
+      <w:pPr>
+        <w:numPr>
+          <w:ilvl w:val="0"/>
+          <w:numId w:val="2"/>
+        </w:numPr>
+        <w:ind w:left="1440" w:hanging="360"/>
+        <w:contextualSpacing w:val="1"/>
+        <w:rPr>
+          <w:u w:val="none"/>
+        </w:rPr>
+      </w:pPr>
+      <w:r>
+        <w:rPr>
+          <w:rtl w:val="0"/>
+        </w:rPr>
+        <w:t xml:space="preserve">Wrote complex MySQL queries to support multiple users taking multiple quizzes, etc…</w:t>
+      </w:r>
+    </w:p>
+    <w:p>
+      <w:pPr>
+        <w:pStyle w:val="Heading2"/>
+        <w:ind w:left="360" w:firstLine="0"/>
+        <w:contextualSpacing w:val="0"/>
+      </w:pPr>
+      <w:bookmarkStart w:colFirst="0" w:colLast="0" w:name="h.aqfb1todbn0y" w:id="18"/>
+      <w:bookmarkEnd w:id="18"/>
+      <w:r>
+        <w:rPr>
+          <w:rtl w:val="0"/>
+        </w:rPr>
+        <w:t xml:space="preserve">Web Developer, Southern Methodist University </w:t>
+      </w:r>
+      <w:r>
+        <w:rPr>
+          <w:b w:val="0"/>
+          <w:color w:val="666666"/>
+          <w:sz w:val="22"/>
+          <w:szCs w:val="22"/>
+          <w:rtl w:val="0"/>
+        </w:rPr>
+        <w:t xml:space="preserve">(08/10 - 05/11)</w:t>
+      </w:r>
+    </w:p>
+    <w:p>
+      <w:pPr>
+        <w:pStyle w:val="Heading3"/>
+        <w:ind w:left="720" w:firstLine="0"/>
+        <w:contextualSpacing w:val="0"/>
+      </w:pPr>
+      <w:bookmarkStart w:colFirst="0" w:colLast="0" w:name="h.akx7gm2eaibh" w:id="19"/>
+      <w:bookmarkEnd w:id="19"/>
+      <w:hyperlink r:id="rId17">
+        <w:r>
+          <w:rPr>
+            <w:color w:val="1155cc"/>
+            <w:u w:val="single"/>
+            <w:rtl w:val="0"/>
+          </w:rPr>
+          <w:t xml:space="preserve">SMU Daily Mustang </w:t>
+        </w:r>
+      </w:hyperlink>
+      <w:r>
+        <w:rPr>
+          <w:rtl w:val="0"/>
+        </w:rPr>
+      </w:r>
+    </w:p>
+    <w:p>
+      <w:pPr>
+        <w:numPr>
+          <w:ilvl w:val="0"/>
+          <w:numId w:val="2"/>
+        </w:numPr>
+        <w:ind w:left="1440" w:hanging="360"/>
+        <w:contextualSpacing w:val="1"/>
+        <w:rPr/>
+      </w:pPr>
+      <w:r>
+        <w:rPr>
+          <w:rtl w:val="0"/>
+        </w:rPr>
+        <w:t xml:space="preserve">Acted as sole web developer</w:t>
+      </w:r>
+    </w:p>
+    <w:p>
+      <w:pPr>
+        <w:numPr>
+          <w:ilvl w:val="0"/>
+          <w:numId w:val="2"/>
+        </w:numPr>
+        <w:ind w:left="1440" w:hanging="360"/>
+        <w:contextualSpacing w:val="1"/>
+        <w:rPr/>
+      </w:pPr>
+      <w:r>
+        <w:rPr>
+          <w:rtl w:val="0"/>
+        </w:rPr>
+        <w:t xml:space="preserve">Created RSS feeds, small graphics, various other CMS-related chores, custom pages</w:t>
+      </w:r>
+    </w:p>
+    <w:p>
+      <w:pPr>
+        <w:numPr>
+          <w:ilvl w:val="0"/>
+          <w:numId w:val="2"/>
+        </w:numPr>
+        <w:ind w:left="1440" w:hanging="360"/>
+        <w:contextualSpacing w:val="1"/>
+        <w:rPr/>
+      </w:pPr>
+      <w:r>
+        <w:rPr>
+          <w:rtl w:val="0"/>
+        </w:rPr>
+        <w:t xml:space="preserve">Used WordPress, HTML, CSS, trivial JavaScript</w:t>
+      </w:r>
+    </w:p>
+    <w:p>
+      <w:pPr>
+        <w:pStyle w:val="Heading2"/>
+        <w:ind w:left="360" w:firstLine="0"/>
+        <w:contextualSpacing w:val="0"/>
+      </w:pPr>
+      <w:bookmarkStart w:colFirst="0" w:colLast="0" w:name="h.dqlti83ag2a5" w:id="20"/>
+      <w:bookmarkEnd w:id="20"/>
+      <w:r>
+        <w:rPr>
+          <w:rtl w:val="0"/>
+        </w:rPr>
+        <w:t xml:space="preserve">Web Developer, Mid Cities Classics, Inc. </w:t>
+      </w:r>
+      <w:r>
+        <w:rPr>
+          <w:b w:val="0"/>
+          <w:color w:val="666666"/>
+          <w:sz w:val="22"/>
+          <w:szCs w:val="22"/>
+          <w:rtl w:val="0"/>
+        </w:rPr>
+        <w:t xml:space="preserve">(07/10 - 08/10)</w:t>
+      </w:r>
+    </w:p>
+    <w:p>
+      <w:pPr>
+        <w:pStyle w:val="Heading3"/>
+        <w:ind w:left="720" w:firstLine="0"/>
+        <w:contextualSpacing w:val="0"/>
+      </w:pPr>
+      <w:bookmarkStart w:colFirst="0" w:colLast="0" w:name="h.9yfue4gis63v" w:id="21"/>
+      <w:bookmarkEnd w:id="21"/>
+      <w:hyperlink r:id="rId18">
+        <w:r>
+          <w:rPr>
+            <w:color w:val="1155cc"/>
+            <w:u w:val="single"/>
+            <w:rtl w:val="0"/>
+          </w:rPr>
+          <w:t xml:space="preserve">Mid-Cities Classics</w:t>
+        </w:r>
+      </w:hyperlink>
+      <w:r>
+        <w:rPr>
+          <w:rtl w:val="0"/>
+        </w:rPr>
+      </w:r>
+    </w:p>
+    <w:p>
+      <w:pPr>
+        <w:numPr>
+          <w:ilvl w:val="0"/>
+          <w:numId w:val="2"/>
+        </w:numPr>
+        <w:ind w:left="1440" w:hanging="360"/>
+        <w:contextualSpacing w:val="1"/>
+        <w:rPr/>
+      </w:pPr>
+      <w:r>
+        <w:rPr>
+          <w:rtl w:val="0"/>
+        </w:rPr>
+        <w:t xml:space="preserve">Acted as sole web developer</w:t>
+      </w:r>
+    </w:p>
+    <w:p>
+      <w:pPr>
+        <w:numPr>
+          <w:ilvl w:val="0"/>
+          <w:numId w:val="2"/>
+        </w:numPr>
+        <w:ind w:left="1440" w:hanging="360"/>
+        <w:contextualSpacing w:val="1"/>
+        <w:rPr/>
+      </w:pPr>
+      <w:r>
+        <w:rPr>
+          <w:rtl w:val="0"/>
+        </w:rPr>
+        <w:t xml:space="preserve">Converted Photoshop design to fully functional, dynamic website coded entirely by hand</w:t>
+      </w:r>
+    </w:p>
+    <w:p>
+      <w:pPr>
+        <w:numPr>
+          <w:ilvl w:val="0"/>
+          <w:numId w:val="2"/>
+        </w:numPr>
+        <w:ind w:left="1440" w:hanging="360"/>
+        <w:contextualSpacing w:val="1"/>
+        <w:rPr>
+          <w:u w:val="none"/>
+        </w:rPr>
+      </w:pPr>
+      <w:r>
+        <w:rPr>
+          <w:rtl w:val="0"/>
+        </w:rPr>
+        <w:t xml:space="preserve">Implemented entirely AJAX-based navigation while preserving browser forward/back buttons</w:t>
+      </w:r>
+    </w:p>
+    <w:p>
+      <w:pPr>
+        <w:numPr>
+          <w:ilvl w:val="0"/>
+          <w:numId w:val="2"/>
+        </w:numPr>
+        <w:ind w:left="1440" w:hanging="360"/>
+        <w:contextualSpacing w:val="1"/>
+        <w:rPr/>
+      </w:pPr>
+      <w:r>
+        <w:rPr>
+          <w:rtl w:val="0"/>
+        </w:rPr>
+        <w:t xml:space="preserve">Used HTML, JavaScript &amp; jQuery, AJAX, and a dash of PHP</w:t>
+      </w:r>
+      <w:r>
+        <w:rPr>
+          <w:rtl w:val="0"/>
+        </w:rPr>
+      </w:r>
+    </w:p>
+    <w:p>
+      <w:pPr>
         <w:pStyle w:val="Heading1"/>
         <w:contextualSpacing w:val="0"/>
       </w:pPr>
-      <w:bookmarkStart w:colFirst="0" w:colLast="0" w:name="h.finct7qyc1jv" w:id="11"/>
-      <w:bookmarkEnd w:id="11"/>
+      <w:bookmarkStart w:colFirst="0" w:colLast="0" w:name="h.igc8ubpjwjsn" w:id="22"/>
+      <w:bookmarkEnd w:id="22"/>
+      <w:r>
+        <w:rPr>
+          <w:rtl w:val="0"/>
+        </w:rPr>
+      </w:r>
+    </w:p>
+    <w:p>
+      <w:pPr>
+        <w:pStyle w:val="Heading1"/>
+        <w:contextualSpacing w:val="0"/>
+      </w:pPr>
+      <w:bookmarkStart w:colFirst="0" w:colLast="0" w:name="h.finct7qyc1jv" w:id="23"/>
+      <w:bookmarkEnd w:id="23"/>
       <w:r>
         <w:rPr>
           <w:rtl w:val="0"/>
@@ -574,8 +1289,8 @@
         <w:ind w:left="360" w:firstLine="0"/>
         <w:contextualSpacing w:val="0"/>
       </w:pPr>
-      <w:bookmarkStart w:colFirst="0" w:colLast="0" w:name="h.4il15tpicbl5" w:id="12"/>
-      <w:bookmarkEnd w:id="12"/>
+      <w:bookmarkStart w:colFirst="0" w:colLast="0" w:name="h.4il15tpicbl5" w:id="24"/>
+      <w:bookmarkEnd w:id="24"/>
       <w:r>
         <w:rPr>
           <w:rtl w:val="0"/>
@@ -611,7 +1326,7 @@
         </w:rPr>
         <w:t xml:space="preserve">469-730-7534 (</w:t>
       </w:r>
-      <w:hyperlink r:id="rId9">
+      <w:hyperlink r:id="rId19">
         <w:r>
           <w:rPr>
             <w:color w:val="1155cc"/>
@@ -637,8 +1352,8 @@
         <w:ind w:left="360" w:firstLine="0"/>
         <w:contextualSpacing w:val="0"/>
       </w:pPr>
-      <w:bookmarkStart w:colFirst="0" w:colLast="0" w:name="h.lswpoxlk26v1" w:id="13"/>
-      <w:bookmarkEnd w:id="13"/>
+      <w:bookmarkStart w:colFirst="0" w:colLast="0" w:name="h.lswpoxlk26v1" w:id="25"/>
+      <w:bookmarkEnd w:id="25"/>
       <w:r>
         <w:rPr>
           <w:rtl w:val="0"/>
@@ -669,7 +1384,7 @@
         </w:rPr>
         <w:t xml:space="preserve">469-587-2911 (</w:t>
       </w:r>
-      <w:hyperlink r:id="rId10">
+      <w:hyperlink r:id="rId20">
         <w:r>
           <w:rPr>
             <w:color w:val="1155cc"/>
@@ -713,6 +1428,7 @@
       <w:r>
         <w:rPr>
           <w:sz w:val="16"/>
+          <w:szCs w:val="16"/>
           <w:rtl w:val="0"/>
         </w:rPr>
         <w:t xml:space="preserve"> I wish I had real numbers for this. I think our mobile traffic increased something like 30% from 2013-2014 but don’t quote me on that.</w:t>
@@ -965,6 +1681,7 @@
         <w:strike w:val="0"/>
         <w:color w:val="000000"/>
         <w:sz w:val="22"/>
+        <w:szCs w:val="22"/>
         <w:u w:val="none"/>
         <w:vertAlign w:val="baseline"/>
       </w:rPr>
@@ -999,6 +1716,7 @@
     <w:rPr>
       <w:rFonts w:ascii="Trebuchet MS" w:cs="Trebuchet MS" w:eastAsia="Trebuchet MS" w:hAnsi="Trebuchet MS"/>
       <w:sz w:val="32"/>
+      <w:szCs w:val="32"/>
     </w:rPr>
   </w:style>
   <w:style w:type="paragraph" w:styleId="Heading2">
@@ -1015,6 +1733,7 @@
       <w:rFonts w:ascii="Trebuchet MS" w:cs="Trebuchet MS" w:eastAsia="Trebuchet MS" w:hAnsi="Trebuchet MS"/>
       <w:b w:val="1"/>
       <w:sz w:val="26"/>
+      <w:szCs w:val="26"/>
     </w:rPr>
   </w:style>
   <w:style w:type="paragraph" w:styleId="Heading3">
@@ -1032,6 +1751,7 @@
       <w:b w:val="1"/>
       <w:color w:val="666666"/>
       <w:sz w:val="24"/>
+      <w:szCs w:val="24"/>
     </w:rPr>
   </w:style>
   <w:style w:type="paragraph" w:styleId="Heading4">
@@ -1048,6 +1768,7 @@
       <w:rFonts w:ascii="Trebuchet MS" w:cs="Trebuchet MS" w:eastAsia="Trebuchet MS" w:hAnsi="Trebuchet MS"/>
       <w:color w:val="666666"/>
       <w:sz w:val="22"/>
+      <w:szCs w:val="22"/>
       <w:u w:val="single"/>
     </w:rPr>
   </w:style>
@@ -1065,6 +1786,7 @@
       <w:rFonts w:ascii="Trebuchet MS" w:cs="Trebuchet MS" w:eastAsia="Trebuchet MS" w:hAnsi="Trebuchet MS"/>
       <w:color w:val="666666"/>
       <w:sz w:val="22"/>
+      <w:szCs w:val="22"/>
     </w:rPr>
   </w:style>
   <w:style w:type="paragraph" w:styleId="Heading6">
@@ -1082,6 +1804,7 @@
       <w:i w:val="1"/>
       <w:color w:val="666666"/>
       <w:sz w:val="22"/>
+      <w:szCs w:val="22"/>
     </w:rPr>
   </w:style>
   <w:style w:type="paragraph" w:styleId="Title">
@@ -1097,6 +1820,7 @@
     <w:rPr>
       <w:rFonts w:ascii="Trebuchet MS" w:cs="Trebuchet MS" w:eastAsia="Trebuchet MS" w:hAnsi="Trebuchet MS"/>
       <w:sz w:val="42"/>
+      <w:szCs w:val="42"/>
     </w:rPr>
   </w:style>
   <w:style w:type="paragraph" w:styleId="Subtitle">
@@ -1114,6 +1838,7 @@
       <w:i w:val="1"/>
       <w:color w:val="666666"/>
       <w:sz w:val="26"/>
+      <w:szCs w:val="26"/>
     </w:rPr>
   </w:style>
 </w:styles>

</xml_diff>

<commit_message>
Adds Talk Fusion & Codex Protocol projects and updates resume accordingly
</commit_message>
<xml_diff>
--- a/Colin Wood - Resume.docx
+++ b/Colin Wood - Resume.docx
@@ -1,16 +1,24 @@
 
 <file path=word/document.xml><?xml version="1.0" encoding="utf-8"?>
-<w:document xmlns:mc="http://schemas.openxmlformats.org/markup-compatibility/2006" xmlns:o="urn:schemas-microsoft-com:office:office" xmlns:r="http://schemas.openxmlformats.org/officeDocument/2006/relationships" xmlns:m="http://schemas.openxmlformats.org/officeDocument/2006/math" xmlns:v="urn:schemas-microsoft-com:vml" xmlns:wp="http://schemas.openxmlformats.org/drawingml/2006/wordprocessingDrawing" xmlns:w10="urn:schemas-microsoft-com:office:word" xmlns:w="http://schemas.openxmlformats.org/wordprocessingml/2006/main" xmlns:wne="http://schemas.microsoft.com/office/word/2006/wordml" xmlns:sl="http://schemas.openxmlformats.org/schemaLibrary/2006/main" xmlns:a="http://schemas.openxmlformats.org/drawingml/2006/main" xmlns:pic="http://schemas.openxmlformats.org/drawingml/2006/picture" xmlns:c="http://schemas.openxmlformats.org/drawingml/2006/chart" xmlns:lc="http://schemas.openxmlformats.org/drawingml/2006/lockedCanvas" xmlns:dgm="http://schemas.openxmlformats.org/drawingml/2006/diagram" xmlns:wps="http://schemas.microsoft.com/office/word/2010/wordprocessingShape" xmlns:wpg="http://schemas.microsoft.com/office/word/2010/wordprocessingGroup">
-  <w:background w:color="FFFFFF"/>
+<w:document xmlns:mc="http://schemas.openxmlformats.org/markup-compatibility/2006" xmlns:o="urn:schemas-microsoft-com:office:office" xmlns:r="http://schemas.openxmlformats.org/officeDocument/2006/relationships" xmlns:m="http://schemas.openxmlformats.org/officeDocument/2006/math" xmlns:v="urn:schemas-microsoft-com:vml" xmlns:wp="http://schemas.openxmlformats.org/drawingml/2006/wordprocessingDrawing" xmlns:w10="urn:schemas-microsoft-com:office:word" xmlns:w="http://schemas.openxmlformats.org/wordprocessingml/2006/main" xmlns:wne="http://schemas.microsoft.com/office/word/2006/wordml" xmlns:sl="http://schemas.openxmlformats.org/schemaLibrary/2006/main" xmlns:a="http://schemas.openxmlformats.org/drawingml/2006/main" xmlns:pic="http://schemas.openxmlformats.org/drawingml/2006/picture" xmlns:c="http://schemas.openxmlformats.org/drawingml/2006/chart" xmlns:lc="http://schemas.openxmlformats.org/drawingml/2006/lockedCanvas" xmlns:dgm="http://schemas.openxmlformats.org/drawingml/2006/diagram" xmlns:wps="http://schemas.microsoft.com/office/word/2010/wordprocessingShape" xmlns:wpg="http://schemas.microsoft.com/office/word/2010/wordprocessingGroup" xmlns:w14="http://schemas.microsoft.com/office/word/2010/wordml" xmlns:w15="http://schemas.microsoft.com/office/word/2012/wordml">
   <w:body>
     <w:p>
       <w:pPr>
         <w:pStyle w:val="Title"/>
+        <w:pBdr>
+          <w:top w:space="0" w:sz="0" w:val="nil"/>
+          <w:left w:space="0" w:sz="0" w:val="nil"/>
+          <w:bottom w:space="0" w:sz="0" w:val="nil"/>
+          <w:right w:space="0" w:sz="0" w:val="nil"/>
+          <w:between w:space="0" w:sz="0" w:val="nil"/>
+        </w:pBdr>
+        <w:shd w:fill="auto" w:val="clear"/>
         <w:spacing w:line="240" w:lineRule="auto"/>
         <w:contextualSpacing w:val="0"/>
         <w:jc w:val="center"/>
-      </w:pPr>
-      <w:bookmarkStart w:colFirst="0" w:colLast="0" w:name="h.mee59d3ynlbn" w:id="0"/>
+        <w:rPr/>
+      </w:pPr>
+      <w:bookmarkStart w:colFirst="0" w:colLast="0" w:name="_mee59d3ynlbn" w:id="0"/>
       <w:bookmarkEnd w:id="0"/>
       <w:r>
         <w:rPr>
@@ -22,27 +30,45 @@
     <w:p>
       <w:pPr>
         <w:pStyle w:val="Subtitle"/>
+        <w:pBdr>
+          <w:top w:space="0" w:sz="0" w:val="nil"/>
+          <w:left w:space="0" w:sz="0" w:val="nil"/>
+          <w:bottom w:space="0" w:sz="0" w:val="nil"/>
+          <w:right w:space="0" w:sz="0" w:val="nil"/>
+          <w:between w:space="0" w:sz="0" w:val="nil"/>
+        </w:pBdr>
+        <w:shd w:fill="auto" w:val="clear"/>
         <w:spacing w:after="0" w:line="240" w:lineRule="auto"/>
         <w:contextualSpacing w:val="0"/>
         <w:jc w:val="center"/>
-      </w:pPr>
-      <w:bookmarkStart w:colFirst="0" w:colLast="0" w:name="h.2b900vqixjlf" w:id="1"/>
+        <w:rPr/>
+      </w:pPr>
+      <w:bookmarkStart w:colFirst="0" w:colLast="0" w:name="_2b900vqixjlf" w:id="1"/>
       <w:bookmarkEnd w:id="1"/>
       <w:r>
         <w:rPr>
           <w:rtl w:val="0"/>
         </w:rPr>
-        <w:t xml:space="preserve">Mobile Web Developer &amp; All-Around Cool Guy</w:t>
+        <w:t xml:space="preserve">Full-Stack Web Developer &amp; All-Around Cool Guy</w:t>
       </w:r>
     </w:p>
     <w:p>
       <w:pPr>
         <w:pStyle w:val="Subtitle"/>
+        <w:pBdr>
+          <w:top w:space="0" w:sz="0" w:val="nil"/>
+          <w:left w:space="0" w:sz="0" w:val="nil"/>
+          <w:bottom w:space="0" w:sz="0" w:val="nil"/>
+          <w:right w:space="0" w:sz="0" w:val="nil"/>
+          <w:between w:space="0" w:sz="0" w:val="nil"/>
+        </w:pBdr>
+        <w:shd w:fill="auto" w:val="clear"/>
         <w:spacing w:line="240" w:lineRule="auto"/>
         <w:contextualSpacing w:val="0"/>
         <w:jc w:val="center"/>
-      </w:pPr>
-      <w:bookmarkStart w:colFirst="0" w:colLast="0" w:name="h.eyeii34ydaj1" w:id="2"/>
+        <w:rPr/>
+      </w:pPr>
+      <w:bookmarkStart w:colFirst="0" w:colLast="0" w:name="_eyeii34ydaj1" w:id="2"/>
       <w:bookmarkEnd w:id="2"/>
       <w:r>
         <w:rPr>
@@ -50,7 +76,7 @@
         </w:rPr>
         <w:t xml:space="preserve">214-356-3336 | </w:t>
       </w:r>
-      <w:hyperlink r:id="rId6">
+      <w:hyperlink r:id="rId7">
         <w:r>
           <w:rPr>
             <w:color w:val="1155cc"/>
@@ -66,7 +92,7 @@
         </w:rPr>
         <w:t xml:space="preserve"> | </w:t>
       </w:r>
-      <w:hyperlink r:id="rId7">
+      <w:hyperlink r:id="rId8">
         <w:r>
           <w:rPr>
             <w:color w:val="1155cc"/>
@@ -85,9 +111,18 @@
     <w:p>
       <w:pPr>
         <w:pStyle w:val="Heading1"/>
-        <w:contextualSpacing w:val="0"/>
-      </w:pPr>
-      <w:bookmarkStart w:colFirst="0" w:colLast="0" w:name="h.odbbjbkx1cfm" w:id="3"/>
+        <w:pBdr>
+          <w:top w:space="0" w:sz="0" w:val="nil"/>
+          <w:left w:space="0" w:sz="0" w:val="nil"/>
+          <w:bottom w:space="0" w:sz="0" w:val="nil"/>
+          <w:right w:space="0" w:sz="0" w:val="nil"/>
+          <w:between w:space="0" w:sz="0" w:val="nil"/>
+        </w:pBdr>
+        <w:shd w:fill="auto" w:val="clear"/>
+        <w:contextualSpacing w:val="0"/>
+        <w:rPr/>
+      </w:pPr>
+      <w:bookmarkStart w:colFirst="0" w:colLast="0" w:name="_odbbjbkx1cfm" w:id="3"/>
       <w:bookmarkEnd w:id="3"/>
       <w:r>
         <w:rPr>
@@ -98,19 +133,33 @@
     </w:p>
     <w:p>
       <w:pPr>
+        <w:pBdr>
+          <w:top w:space="0" w:sz="0" w:val="nil"/>
+          <w:left w:space="0" w:sz="0" w:val="nil"/>
+          <w:bottom w:space="0" w:sz="0" w:val="nil"/>
+          <w:right w:space="0" w:sz="0" w:val="nil"/>
+          <w:between w:space="0" w:sz="0" w:val="nil"/>
+        </w:pBdr>
+        <w:shd w:fill="auto" w:val="clear"/>
         <w:ind w:left="360" w:firstLine="0"/>
         <w:contextualSpacing w:val="0"/>
-      </w:pPr>
-      <w:r>
-        <w:rPr>
-          <w:rtl w:val="0"/>
-        </w:rPr>
-        <w:t xml:space="preserve">B.S. Computer Science, Southern Methodist University, Dallas TX </w:t>
-      </w:r>
-      <w:r>
-        <w:rPr>
+        <w:rPr>
+          <w:color w:val="666666"/>
           <w:sz w:val="18"/>
           <w:szCs w:val="18"/>
+        </w:rPr>
+      </w:pPr>
+      <w:r>
+        <w:rPr>
+          <w:rtl w:val="0"/>
+        </w:rPr>
+        <w:t xml:space="preserve">B.S. Computer Science, Southern Methodist University, Dallas TX </w:t>
+      </w:r>
+      <w:r>
+        <w:rPr>
+          <w:color w:val="666666"/>
+          <w:sz w:val="18"/>
+          <w:szCs w:val="18"/>
           <w:rtl w:val="0"/>
         </w:rPr>
         <w:t xml:space="preserve">(May 2011)</w:t>
@@ -119,9 +168,18 @@
     <w:p>
       <w:pPr>
         <w:pStyle w:val="Heading1"/>
-        <w:contextualSpacing w:val="0"/>
-      </w:pPr>
-      <w:bookmarkStart w:colFirst="0" w:colLast="0" w:name="h.o0d1mk9hvepv" w:id="4"/>
+        <w:pBdr>
+          <w:top w:space="0" w:sz="0" w:val="nil"/>
+          <w:left w:space="0" w:sz="0" w:val="nil"/>
+          <w:bottom w:space="0" w:sz="0" w:val="nil"/>
+          <w:right w:space="0" w:sz="0" w:val="nil"/>
+          <w:between w:space="0" w:sz="0" w:val="nil"/>
+        </w:pBdr>
+        <w:shd w:fill="auto" w:val="clear"/>
+        <w:contextualSpacing w:val="0"/>
+        <w:rPr/>
+      </w:pPr>
+      <w:bookmarkStart w:colFirst="0" w:colLast="0" w:name="_o0d1mk9hvepv" w:id="4"/>
       <w:bookmarkEnd w:id="4"/>
       <w:r>
         <w:rPr>
@@ -132,23 +190,41 @@
     </w:p>
     <w:p>
       <w:pPr>
+        <w:pBdr>
+          <w:top w:space="0" w:sz="0" w:val="nil"/>
+          <w:left w:space="0" w:sz="0" w:val="nil"/>
+          <w:bottom w:space="0" w:sz="0" w:val="nil"/>
+          <w:right w:space="0" w:sz="0" w:val="nil"/>
+          <w:between w:space="0" w:sz="0" w:val="nil"/>
+        </w:pBdr>
+        <w:shd w:fill="auto" w:val="clear"/>
         <w:spacing w:after="200" w:lineRule="auto"/>
         <w:ind w:left="360" w:firstLine="0"/>
         <w:contextualSpacing w:val="0"/>
-      </w:pPr>
-      <w:r>
-        <w:rPr>
-          <w:rtl w:val="0"/>
-        </w:rPr>
-        <w:t xml:space="preserve">JavaScript &amp; CoffeeScript, HTML5, CSS3, CSS &amp; HTML Preprocessors, jQuery, PHP, MySQL, NodeJS, AngularJS, Backbone &amp; Underscore, Twitter Bootstrap, Photoshop, UNIX, REST APIs, Mobile Web Design Patterns &amp; Considerations, Responsive Web Design, God-Like Written Skills, Amazon Web Services, Git, Grunt, and all the other usual web development stuff</w:t>
+        <w:rPr/>
+      </w:pPr>
+      <w:r>
+        <w:rPr>
+          <w:rtl w:val="0"/>
+        </w:rPr>
+        <w:t xml:space="preserve">JavaScript, Node, Amazon Web Services, HTML5, CSS3, CSS &amp; HTML Preprocessors, jQuery, PHP, MySQL, MongoDB, AngularJS, Photoshop, UNIX, REST APIs, Mobile Web Design Patterns &amp; Considerations, Responsive Web Design, God-Like Written Skills, Git, and all the other usual web development stuff.</w:t>
       </w:r>
     </w:p>
     <w:p>
       <w:pPr>
         <w:pStyle w:val="Heading1"/>
-        <w:contextualSpacing w:val="0"/>
-      </w:pPr>
-      <w:bookmarkStart w:colFirst="0" w:colLast="0" w:name="h.2nfth6pnie76" w:id="5"/>
+        <w:pBdr>
+          <w:top w:space="0" w:sz="0" w:val="nil"/>
+          <w:left w:space="0" w:sz="0" w:val="nil"/>
+          <w:bottom w:space="0" w:sz="0" w:val="nil"/>
+          <w:right w:space="0" w:sz="0" w:val="nil"/>
+          <w:between w:space="0" w:sz="0" w:val="nil"/>
+        </w:pBdr>
+        <w:shd w:fill="auto" w:val="clear"/>
+        <w:contextualSpacing w:val="0"/>
+        <w:rPr/>
+      </w:pPr>
+      <w:bookmarkStart w:colFirst="0" w:colLast="0" w:name="_wigpuzf6ntr8" w:id="5"/>
       <w:bookmarkEnd w:id="5"/>
       <w:r>
         <w:rPr>
@@ -162,14 +238,531 @@
         <w:pStyle w:val="Heading2"/>
         <w:ind w:left="360" w:firstLine="0"/>
         <w:contextualSpacing w:val="0"/>
-      </w:pPr>
-      <w:bookmarkStart w:colFirst="0" w:colLast="0" w:name="h.r3mop8519awh" w:id="6"/>
+        <w:rPr>
+          <w:b w:val="0"/>
+          <w:color w:val="666666"/>
+          <w:sz w:val="22"/>
+          <w:szCs w:val="22"/>
+        </w:rPr>
+      </w:pPr>
+      <w:bookmarkStart w:colFirst="0" w:colLast="0" w:name="_iay3a5gs7bp" w:id="6"/>
       <w:bookmarkEnd w:id="6"/>
       <w:r>
         <w:rPr>
           <w:i w:val="1"/>
           <w:rtl w:val="0"/>
         </w:rPr>
+        <w:t xml:space="preserve">Senior Software Engineer</w:t>
+      </w:r>
+      <w:r>
+        <w:rPr>
+          <w:rtl w:val="0"/>
+        </w:rPr>
+        <w:t xml:space="preserve">, </w:t>
+      </w:r>
+      <w:hyperlink r:id="rId9">
+        <w:r>
+          <w:rPr>
+            <w:color w:val="1155cc"/>
+            <w:u w:val="single"/>
+            <w:rtl w:val="0"/>
+          </w:rPr>
+          <w:t xml:space="preserve">Codex Protocol</w:t>
+        </w:r>
+      </w:hyperlink>
+      <w:r>
+        <w:rPr>
+          <w:rtl w:val="0"/>
+        </w:rPr>
+        <w:t xml:space="preserve"> </w:t>
+      </w:r>
+      <w:r>
+        <w:rPr>
+          <w:b w:val="0"/>
+          <w:color w:val="666666"/>
+          <w:sz w:val="22"/>
+          <w:szCs w:val="22"/>
+          <w:rtl w:val="0"/>
+        </w:rPr>
+        <w:t xml:space="preserve">(03/18 - Present)</w:t>
+      </w:r>
+    </w:p>
+    <w:p>
+      <w:pPr>
+        <w:pStyle w:val="Heading3"/>
+        <w:ind w:left="720" w:firstLine="0"/>
+        <w:contextualSpacing w:val="0"/>
+        <w:rPr>
+          <w:rFonts w:ascii="Roboto" w:cs="Roboto" w:eastAsia="Roboto" w:hAnsi="Roboto"/>
+          <w:sz w:val="21"/>
+          <w:szCs w:val="21"/>
+          <w:highlight w:val="white"/>
+        </w:rPr>
+      </w:pPr>
+      <w:bookmarkStart w:colFirst="0" w:colLast="0" w:name="_8mssolf5mtam" w:id="7"/>
+      <w:bookmarkEnd w:id="7"/>
+      <w:r>
+        <w:rPr>
+          <w:rtl w:val="0"/>
+        </w:rPr>
+        <w:t xml:space="preserve">Accomplishments</w:t>
+      </w:r>
+      <w:r>
+        <w:rPr>
+          <w:rtl w:val="0"/>
+        </w:rPr>
+      </w:r>
+    </w:p>
+    <w:p>
+      <w:pPr>
+        <w:numPr>
+          <w:ilvl w:val="0"/>
+          <w:numId w:val="1"/>
+        </w:numPr>
+        <w:ind w:left="1440" w:hanging="360"/>
+        <w:contextualSpacing w:val="1"/>
+        <w:rPr/>
+      </w:pPr>
+      <w:r>
+        <w:rPr>
+          <w:rFonts w:ascii="Roboto" w:cs="Roboto" w:eastAsia="Roboto" w:hAnsi="Roboto"/>
+          <w:sz w:val="21"/>
+          <w:szCs w:val="21"/>
+          <w:highlight w:val="white"/>
+          <w:rtl w:val="0"/>
+        </w:rPr>
+        <w:t xml:space="preserve">Building decentralized Ethereum blockchain applications, with a focus on backend Node development and DevOps tasks.</w:t>
+      </w:r>
+    </w:p>
+    <w:p>
+      <w:pPr>
+        <w:pStyle w:val="Heading2"/>
+        <w:ind w:left="360" w:firstLine="0"/>
+        <w:contextualSpacing w:val="0"/>
+        <w:rPr>
+          <w:b w:val="0"/>
+          <w:color w:val="666666"/>
+          <w:sz w:val="22"/>
+          <w:szCs w:val="22"/>
+        </w:rPr>
+      </w:pPr>
+      <w:bookmarkStart w:colFirst="0" w:colLast="0" w:name="_bwdwc5m5ckdo" w:id="8"/>
+      <w:bookmarkEnd w:id="8"/>
+      <w:r>
+        <w:rPr>
+          <w:i w:val="1"/>
+          <w:rtl w:val="0"/>
+        </w:rPr>
+        <w:t xml:space="preserve">Senior Web Developer</w:t>
+      </w:r>
+      <w:r>
+        <w:rPr>
+          <w:rtl w:val="0"/>
+        </w:rPr>
+        <w:t xml:space="preserve">, </w:t>
+      </w:r>
+      <w:hyperlink r:id="rId10">
+        <w:r>
+          <w:rPr>
+            <w:color w:val="1155cc"/>
+            <w:u w:val="single"/>
+            <w:rtl w:val="0"/>
+          </w:rPr>
+          <w:t xml:space="preserve">Talk Fusion</w:t>
+        </w:r>
+      </w:hyperlink>
+      <w:r>
+        <w:rPr>
+          <w:rtl w:val="0"/>
+        </w:rPr>
+        <w:t xml:space="preserve"> </w:t>
+      </w:r>
+      <w:r>
+        <w:rPr>
+          <w:b w:val="0"/>
+          <w:color w:val="666666"/>
+          <w:sz w:val="22"/>
+          <w:szCs w:val="22"/>
+          <w:rtl w:val="0"/>
+        </w:rPr>
+        <w:t xml:space="preserve">(07/15 - 03/18)</w:t>
+      </w:r>
+    </w:p>
+    <w:p>
+      <w:pPr>
+        <w:pStyle w:val="Heading3"/>
+        <w:ind w:left="720" w:firstLine="0"/>
+        <w:contextualSpacing w:val="0"/>
+        <w:rPr/>
+      </w:pPr>
+      <w:bookmarkStart w:colFirst="0" w:colLast="0" w:name="_p78nixenpepp" w:id="9"/>
+      <w:bookmarkEnd w:id="9"/>
+      <w:r>
+        <w:rPr>
+          <w:rtl w:val="0"/>
+        </w:rPr>
+        <w:t xml:space="preserve">Accomplishments</w:t>
+      </w:r>
+    </w:p>
+    <w:p>
+      <w:pPr>
+        <w:numPr>
+          <w:ilvl w:val="0"/>
+          <w:numId w:val="1"/>
+        </w:numPr>
+        <w:ind w:left="1440" w:hanging="360"/>
+        <w:contextualSpacing w:val="1"/>
+        <w:rPr/>
+      </w:pPr>
+      <w:r>
+        <w:rPr>
+          <w:rFonts w:ascii="Roboto" w:cs="Roboto" w:eastAsia="Roboto" w:hAnsi="Roboto"/>
+          <w:sz w:val="21"/>
+          <w:szCs w:val="21"/>
+          <w:highlight w:val="white"/>
+          <w:rtl w:val="0"/>
+        </w:rPr>
+        <w:t xml:space="preserve">Built cool RTC applications including online conference and video chat applications.</w:t>
+      </w:r>
+    </w:p>
+    <w:p>
+      <w:pPr>
+        <w:numPr>
+          <w:ilvl w:val="0"/>
+          <w:numId w:val="1"/>
+        </w:numPr>
+        <w:ind w:left="1440" w:hanging="360"/>
+        <w:contextualSpacing w:val="1"/>
+        <w:rPr/>
+      </w:pPr>
+      <w:r>
+        <w:rPr>
+          <w:rFonts w:ascii="Roboto" w:cs="Roboto" w:eastAsia="Roboto" w:hAnsi="Roboto"/>
+          <w:sz w:val="21"/>
+          <w:szCs w:val="21"/>
+          <w:highlight w:val="white"/>
+          <w:rtl w:val="0"/>
+        </w:rPr>
+        <w:t xml:space="preserve">Designed large scale RESTful APIs &amp; socket servers using Node, Express, and Socket.io.</w:t>
+      </w:r>
+    </w:p>
+    <w:p>
+      <w:pPr>
+        <w:pStyle w:val="Heading3"/>
+        <w:ind w:left="720" w:firstLine="0"/>
+        <w:contextualSpacing w:val="0"/>
+        <w:rPr>
+          <w:b w:val="0"/>
+          <w:sz w:val="20"/>
+          <w:szCs w:val="20"/>
+        </w:rPr>
+      </w:pPr>
+      <w:bookmarkStart w:colFirst="0" w:colLast="0" w:name="_3u3wr2vfgpc1" w:id="10"/>
+      <w:bookmarkEnd w:id="10"/>
+      <w:hyperlink r:id="rId11">
+        <w:r>
+          <w:rPr>
+            <w:color w:val="1155cc"/>
+            <w:u w:val="single"/>
+            <w:rtl w:val="0"/>
+          </w:rPr>
+          <w:t xml:space="preserve">Live Meetings</w:t>
+        </w:r>
+      </w:hyperlink>
+      <w:r>
+        <w:rPr>
+          <w:rtl w:val="0"/>
+        </w:rPr>
+        <w:t xml:space="preserve"> </w:t>
+      </w:r>
+      <w:r>
+        <w:rPr>
+          <w:b w:val="0"/>
+          <w:sz w:val="20"/>
+          <w:szCs w:val="20"/>
+          <w:rtl w:val="0"/>
+        </w:rPr>
+        <w:t xml:space="preserve">(08/15 - 03/18)</w:t>
+      </w:r>
+    </w:p>
+    <w:p>
+      <w:pPr>
+        <w:numPr>
+          <w:ilvl w:val="0"/>
+          <w:numId w:val="2"/>
+        </w:numPr>
+        <w:ind w:left="1440" w:hanging="360"/>
+        <w:contextualSpacing w:val="1"/>
+        <w:rPr/>
+      </w:pPr>
+      <w:r>
+        <w:rPr>
+          <w:rtl w:val="0"/>
+        </w:rPr>
+        <w:t xml:space="preserve">Developed &amp; maintained a Flash-based (then later, WebRTC-based) online conferencing application including support for streaming up to 16 video feeds, screen sharing, slide-based presentations, in-line chat with emoji support, whiteboard drawing, file sharing, and more</w:t>
+      </w:r>
+    </w:p>
+    <w:p>
+      <w:pPr>
+        <w:numPr>
+          <w:ilvl w:val="0"/>
+          <w:numId w:val="2"/>
+        </w:numPr>
+        <w:ind w:left="1440" w:hanging="360"/>
+        <w:contextualSpacing w:val="1"/>
+        <w:rPr>
+          <w:u w:val="none"/>
+        </w:rPr>
+      </w:pPr>
+      <w:r>
+        <w:rPr>
+          <w:rtl w:val="0"/>
+        </w:rPr>
+        <w:t xml:space="preserve">Wrote front-end application in AngularJS 1.5, CoffeeScript, Angular Material, and Stylus (CSS preprocessor).</w:t>
+      </w:r>
+    </w:p>
+    <w:p>
+      <w:pPr>
+        <w:numPr>
+          <w:ilvl w:val="0"/>
+          <w:numId w:val="2"/>
+        </w:numPr>
+        <w:ind w:left="1440" w:hanging="360"/>
+        <w:contextualSpacing w:val="1"/>
+        <w:rPr>
+          <w:u w:val="none"/>
+        </w:rPr>
+      </w:pPr>
+      <w:r>
+        <w:rPr>
+          <w:rtl w:val="0"/>
+        </w:rPr>
+        <w:t xml:space="preserve">Wrote back-end API &amp; Socket Server in Node, Express, and Socket.io</w:t>
+      </w:r>
+      <w:r>
+        <w:rPr>
+          <w:rtl w:val="0"/>
+        </w:rPr>
+      </w:r>
+    </w:p>
+    <w:p>
+      <w:pPr>
+        <w:pStyle w:val="Heading3"/>
+        <w:ind w:left="720" w:firstLine="0"/>
+        <w:contextualSpacing w:val="0"/>
+        <w:rPr>
+          <w:b w:val="0"/>
+          <w:sz w:val="20"/>
+          <w:szCs w:val="20"/>
+        </w:rPr>
+      </w:pPr>
+      <w:bookmarkStart w:colFirst="0" w:colLast="0" w:name="_2fcbwgtj4juy" w:id="11"/>
+      <w:bookmarkEnd w:id="11"/>
+      <w:hyperlink r:id="rId12">
+        <w:r>
+          <w:rPr>
+            <w:color w:val="1155cc"/>
+            <w:u w:val="single"/>
+            <w:rtl w:val="0"/>
+          </w:rPr>
+          <w:t xml:space="preserve">Video Chat</w:t>
+        </w:r>
+      </w:hyperlink>
+      <w:r>
+        <w:rPr>
+          <w:rtl w:val="0"/>
+        </w:rPr>
+        <w:t xml:space="preserve"> </w:t>
+      </w:r>
+      <w:r>
+        <w:rPr>
+          <w:b w:val="0"/>
+          <w:sz w:val="20"/>
+          <w:szCs w:val="20"/>
+          <w:rtl w:val="0"/>
+        </w:rPr>
+        <w:t xml:space="preserve">(10/15 - 03/18)</w:t>
+      </w:r>
+    </w:p>
+    <w:p>
+      <w:pPr>
+        <w:numPr>
+          <w:ilvl w:val="0"/>
+          <w:numId w:val="2"/>
+        </w:numPr>
+        <w:ind w:left="1440" w:hanging="360"/>
+        <w:contextualSpacing w:val="1"/>
+        <w:rPr/>
+      </w:pPr>
+      <w:r>
+        <w:rPr>
+          <w:rtl w:val="0"/>
+        </w:rPr>
+        <w:t xml:space="preserve">Helped develop WebRTC-based online video chat application including support for screen sharing and in-line chat</w:t>
+      </w:r>
+    </w:p>
+    <w:p>
+      <w:pPr>
+        <w:numPr>
+          <w:ilvl w:val="0"/>
+          <w:numId w:val="2"/>
+        </w:numPr>
+        <w:ind w:left="1440" w:hanging="360"/>
+        <w:contextualSpacing w:val="1"/>
+        <w:rPr>
+          <w:u w:val="none"/>
+        </w:rPr>
+      </w:pPr>
+      <w:r>
+        <w:rPr>
+          <w:rtl w:val="0"/>
+        </w:rPr>
+        <w:t xml:space="preserve">Application also had a “group chat” section that allowed users to host chat rooms as well as “corporate” &amp; “country” rooms managed by Talk Fusion</w:t>
+      </w:r>
+    </w:p>
+    <w:p>
+      <w:pPr>
+        <w:numPr>
+          <w:ilvl w:val="0"/>
+          <w:numId w:val="2"/>
+        </w:numPr>
+        <w:ind w:left="1440" w:hanging="360"/>
+        <w:contextualSpacing w:val="1"/>
+        <w:rPr/>
+      </w:pPr>
+      <w:r>
+        <w:rPr>
+          <w:rtl w:val="0"/>
+        </w:rPr>
+        <w:t xml:space="preserve">Helped write front-end application in VueJS, Vue Material</w:t>
+      </w:r>
+    </w:p>
+    <w:p>
+      <w:pPr>
+        <w:numPr>
+          <w:ilvl w:val="0"/>
+          <w:numId w:val="2"/>
+        </w:numPr>
+        <w:ind w:left="1440" w:hanging="360"/>
+        <w:contextualSpacing w:val="1"/>
+        <w:rPr/>
+      </w:pPr>
+      <w:r>
+        <w:rPr>
+          <w:rtl w:val="0"/>
+        </w:rPr>
+        <w:t xml:space="preserve">Helped write back-end API &amp; Socket Server in Node, Express, and Socket.io</w:t>
+      </w:r>
+      <w:r>
+        <w:rPr>
+          <w:rtl w:val="0"/>
+        </w:rPr>
+      </w:r>
+    </w:p>
+    <w:p>
+      <w:pPr>
+        <w:pStyle w:val="Heading3"/>
+        <w:ind w:left="720" w:firstLine="0"/>
+        <w:contextualSpacing w:val="0"/>
+        <w:rPr>
+          <w:b w:val="0"/>
+          <w:sz w:val="20"/>
+          <w:szCs w:val="20"/>
+        </w:rPr>
+      </w:pPr>
+      <w:bookmarkStart w:colFirst="0" w:colLast="0" w:name="_fkwr17q01rzu" w:id="12"/>
+      <w:bookmarkEnd w:id="12"/>
+      <w:r>
+        <w:rPr>
+          <w:color w:val="000000"/>
+          <w:rtl w:val="0"/>
+        </w:rPr>
+        <w:t xml:space="preserve">Product Dashboard</w:t>
+      </w:r>
+      <w:r>
+        <w:rPr>
+          <w:rtl w:val="0"/>
+        </w:rPr>
+        <w:t xml:space="preserve"> </w:t>
+      </w:r>
+      <w:r>
+        <w:rPr>
+          <w:b w:val="0"/>
+          <w:sz w:val="20"/>
+          <w:szCs w:val="20"/>
+          <w:rtl w:val="0"/>
+        </w:rPr>
+        <w:t xml:space="preserve">(11/15 - 03/18)</w:t>
+      </w:r>
+    </w:p>
+    <w:p>
+      <w:pPr>
+        <w:numPr>
+          <w:ilvl w:val="0"/>
+          <w:numId w:val="2"/>
+        </w:numPr>
+        <w:ind w:left="1440" w:hanging="360"/>
+        <w:contextualSpacing w:val="1"/>
+        <w:rPr/>
+      </w:pPr>
+      <w:r>
+        <w:rPr>
+          <w:rtl w:val="0"/>
+        </w:rPr>
+        <w:t xml:space="preserve">Developed &amp; maintained a product dashboard that integrated legacy ASP applications as well as all-new modern web apps.</w:t>
+      </w:r>
+    </w:p>
+    <w:p>
+      <w:pPr>
+        <w:numPr>
+          <w:ilvl w:val="0"/>
+          <w:numId w:val="2"/>
+        </w:numPr>
+        <w:ind w:left="1440" w:hanging="360"/>
+        <w:contextualSpacing w:val="1"/>
+        <w:rPr>
+          <w:u w:val="none"/>
+        </w:rPr>
+      </w:pPr>
+      <w:r>
+        <w:rPr>
+          <w:rtl w:val="0"/>
+        </w:rPr>
+        <w:t xml:space="preserve">Wrote a calendar app from scratch that allowed users to create &amp; schedule Live Meetings with tons of additional features including recurring meetings, invitations &amp; reminder emails, surveys, and custom backgrounds.</w:t>
+      </w:r>
+      <w:r>
+        <w:rPr>
+          <w:rtl w:val="0"/>
+        </w:rPr>
+      </w:r>
+    </w:p>
+    <w:p>
+      <w:pPr>
+        <w:pStyle w:val="Heading2"/>
+        <w:pBdr>
+          <w:top w:space="0" w:sz="0" w:val="nil"/>
+          <w:left w:space="0" w:sz="0" w:val="nil"/>
+          <w:bottom w:space="0" w:sz="0" w:val="nil"/>
+          <w:right w:space="0" w:sz="0" w:val="nil"/>
+          <w:between w:space="0" w:sz="0" w:val="nil"/>
+        </w:pBdr>
+        <w:shd w:fill="auto" w:val="clear"/>
+        <w:ind w:left="360" w:firstLine="0"/>
+        <w:contextualSpacing w:val="0"/>
+        <w:rPr>
+          <w:b w:val="0"/>
+          <w:color w:val="666666"/>
+          <w:sz w:val="22"/>
+          <w:szCs w:val="22"/>
+        </w:rPr>
+      </w:pPr>
+      <w:bookmarkStart w:colFirst="0" w:colLast="0" w:name="_r3mop8519awh" w:id="13"/>
+      <w:bookmarkEnd w:id="13"/>
+      <w:r>
+        <w:rPr>
+          <w:i w:val="1"/>
+          <w:rtl w:val="0"/>
+        </w:rPr>
         <w:t xml:space="preserve">Mobile UI Developer III</w:t>
       </w:r>
       <w:r>
@@ -178,7 +771,7 @@
         </w:rPr>
         <w:t xml:space="preserve">, </w:t>
       </w:r>
-      <w:hyperlink r:id="rId8">
+      <w:hyperlink r:id="rId13">
         <w:r>
           <w:rPr>
             <w:color w:val="1155cc"/>
@@ -202,17 +795,26 @@
           <w:szCs w:val="22"/>
           <w:rtl w:val="0"/>
         </w:rPr>
-        <w:t xml:space="preserve">(08/12 - present)</w:t>
+        <w:t xml:space="preserve">(08/12 - 07/15)</w:t>
       </w:r>
     </w:p>
     <w:p>
       <w:pPr>
         <w:pStyle w:val="Heading3"/>
+        <w:pBdr>
+          <w:top w:space="0" w:sz="0" w:val="nil"/>
+          <w:left w:space="0" w:sz="0" w:val="nil"/>
+          <w:bottom w:space="0" w:sz="0" w:val="nil"/>
+          <w:right w:space="0" w:sz="0" w:val="nil"/>
+          <w:between w:space="0" w:sz="0" w:val="nil"/>
+        </w:pBdr>
+        <w:shd w:fill="auto" w:val="clear"/>
         <w:ind w:left="720" w:firstLine="0"/>
         <w:contextualSpacing w:val="0"/>
-      </w:pPr>
-      <w:bookmarkStart w:colFirst="0" w:colLast="0" w:name="h.qgaknp1mze52" w:id="7"/>
-      <w:bookmarkEnd w:id="7"/>
+        <w:rPr/>
+      </w:pPr>
+      <w:bookmarkStart w:colFirst="0" w:colLast="0" w:name="_qgaknp1mze52" w:id="14"/>
+      <w:bookmarkEnd w:id="14"/>
       <w:r>
         <w:rPr>
           <w:rtl w:val="0"/>
@@ -224,8 +826,16 @@
       <w:pPr>
         <w:numPr>
           <w:ilvl w:val="0"/>
-          <w:numId w:val="2"/>
-        </w:numPr>
+          <w:numId w:val="1"/>
+        </w:numPr>
+        <w:pBdr>
+          <w:top w:space="0" w:sz="0" w:val="nil"/>
+          <w:left w:space="0" w:sz="0" w:val="nil"/>
+          <w:bottom w:space="0" w:sz="0" w:val="nil"/>
+          <w:right w:space="0" w:sz="0" w:val="nil"/>
+          <w:between w:space="0" w:sz="0" w:val="nil"/>
+        </w:pBdr>
+        <w:shd w:fill="auto" w:val="clear"/>
         <w:ind w:left="1440" w:hanging="360"/>
         <w:contextualSpacing w:val="1"/>
         <w:rPr>
@@ -247,12 +857,25 @@
     <w:p>
       <w:pPr>
         <w:pStyle w:val="Heading3"/>
+        <w:pBdr>
+          <w:top w:space="0" w:sz="0" w:val="nil"/>
+          <w:left w:space="0" w:sz="0" w:val="nil"/>
+          <w:bottom w:space="0" w:sz="0" w:val="nil"/>
+          <w:right w:space="0" w:sz="0" w:val="nil"/>
+          <w:between w:space="0" w:sz="0" w:val="nil"/>
+        </w:pBdr>
+        <w:shd w:fill="auto" w:val="clear"/>
         <w:ind w:left="720" w:firstLine="0"/>
         <w:contextualSpacing w:val="0"/>
-      </w:pPr>
-      <w:bookmarkStart w:colFirst="0" w:colLast="0" w:name="h.grixf5yrklem" w:id="8"/>
-      <w:bookmarkEnd w:id="8"/>
-      <w:hyperlink r:id="rId9">
+        <w:rPr>
+          <w:b w:val="0"/>
+          <w:sz w:val="20"/>
+          <w:szCs w:val="20"/>
+        </w:rPr>
+      </w:pPr>
+      <w:bookmarkStart w:colFirst="0" w:colLast="0" w:name="_grixf5yrklem" w:id="15"/>
+      <w:bookmarkEnd w:id="15"/>
+      <w:hyperlink r:id="rId14">
         <w:r>
           <w:rPr>
             <w:color w:val="1155cc"/>
@@ -275,15 +898,23 @@
           <w:szCs w:val="20"/>
           <w:rtl w:val="0"/>
         </w:rPr>
-        <w:t xml:space="preserve">(08/12 - present)</w:t>
-      </w:r>
-    </w:p>
-    <w:p>
-      <w:pPr>
-        <w:numPr>
-          <w:ilvl w:val="0"/>
-          <w:numId w:val="1"/>
-        </w:numPr>
+        <w:t xml:space="preserve">(08/12 - 07/15)</w:t>
+      </w:r>
+    </w:p>
+    <w:p>
+      <w:pPr>
+        <w:numPr>
+          <w:ilvl w:val="0"/>
+          <w:numId w:val="2"/>
+        </w:numPr>
+        <w:pBdr>
+          <w:top w:space="0" w:sz="0" w:val="nil"/>
+          <w:left w:space="0" w:sz="0" w:val="nil"/>
+          <w:bottom w:space="0" w:sz="0" w:val="nil"/>
+          <w:right w:space="0" w:sz="0" w:val="nil"/>
+          <w:between w:space="0" w:sz="0" w:val="nil"/>
+        </w:pBdr>
+        <w:shd w:fill="auto" w:val="clear"/>
         <w:ind w:left="1440" w:hanging="360"/>
         <w:contextualSpacing w:val="1"/>
         <w:rPr>
@@ -301,8 +932,16 @@
       <w:pPr>
         <w:numPr>
           <w:ilvl w:val="0"/>
-          <w:numId w:val="1"/>
-        </w:numPr>
+          <w:numId w:val="2"/>
+        </w:numPr>
+        <w:pBdr>
+          <w:top w:space="0" w:sz="0" w:val="nil"/>
+          <w:left w:space="0" w:sz="0" w:val="nil"/>
+          <w:bottom w:space="0" w:sz="0" w:val="nil"/>
+          <w:right w:space="0" w:sz="0" w:val="nil"/>
+          <w:between w:space="0" w:sz="0" w:val="nil"/>
+        </w:pBdr>
+        <w:shd w:fill="auto" w:val="clear"/>
         <w:ind w:left="1440" w:hanging="360"/>
         <w:contextualSpacing w:val="1"/>
         <w:rPr>
@@ -320,8 +959,16 @@
       <w:pPr>
         <w:numPr>
           <w:ilvl w:val="0"/>
-          <w:numId w:val="1"/>
-        </w:numPr>
+          <w:numId w:val="2"/>
+        </w:numPr>
+        <w:pBdr>
+          <w:top w:space="0" w:sz="0" w:val="nil"/>
+          <w:left w:space="0" w:sz="0" w:val="nil"/>
+          <w:bottom w:space="0" w:sz="0" w:val="nil"/>
+          <w:right w:space="0" w:sz="0" w:val="nil"/>
+          <w:between w:space="0" w:sz="0" w:val="nil"/>
+        </w:pBdr>
+        <w:shd w:fill="auto" w:val="clear"/>
         <w:ind w:left="1440" w:hanging="360"/>
         <w:contextualSpacing w:val="1"/>
         <w:rPr>
@@ -350,12 +997,21 @@
     <w:p>
       <w:pPr>
         <w:pStyle w:val="Heading3"/>
+        <w:pBdr>
+          <w:top w:space="0" w:sz="0" w:val="nil"/>
+          <w:left w:space="0" w:sz="0" w:val="nil"/>
+          <w:bottom w:space="0" w:sz="0" w:val="nil"/>
+          <w:right w:space="0" w:sz="0" w:val="nil"/>
+          <w:between w:space="0" w:sz="0" w:val="nil"/>
+        </w:pBdr>
+        <w:shd w:fill="auto" w:val="clear"/>
         <w:ind w:left="720" w:firstLine="0"/>
         <w:contextualSpacing w:val="0"/>
-      </w:pPr>
-      <w:bookmarkStart w:colFirst="0" w:colLast="0" w:name="h.6we7y8kj4mbj" w:id="9"/>
-      <w:bookmarkEnd w:id="9"/>
-      <w:hyperlink r:id="rId10">
+        <w:rPr/>
+      </w:pPr>
+      <w:bookmarkStart w:colFirst="0" w:colLast="0" w:name="_6we7y8kj4mbj" w:id="16"/>
+      <w:bookmarkEnd w:id="16"/>
+      <w:hyperlink r:id="rId15">
         <w:r>
           <w:rPr>
             <w:color w:val="1155cc"/>
@@ -378,7 +1034,7 @@
           <w:szCs w:val="20"/>
           <w:rtl w:val="0"/>
         </w:rPr>
-        <w:t xml:space="preserve">(10/12 - present)</w:t>
+        <w:t xml:space="preserve">(10/12 - 07/15)</w:t>
       </w:r>
       <w:r>
         <w:rPr>
@@ -392,8 +1048,16 @@
         <w:keepLines w:val="0"/>
         <w:numPr>
           <w:ilvl w:val="0"/>
-          <w:numId w:val="1"/>
-        </w:numPr>
+          <w:numId w:val="2"/>
+        </w:numPr>
+        <w:pBdr>
+          <w:top w:space="0" w:sz="0" w:val="nil"/>
+          <w:left w:space="0" w:sz="0" w:val="nil"/>
+          <w:bottom w:space="0" w:sz="0" w:val="nil"/>
+          <w:right w:space="0" w:sz="0" w:val="nil"/>
+          <w:between w:space="0" w:sz="0" w:val="nil"/>
+        </w:pBdr>
+        <w:shd w:fill="auto" w:val="clear"/>
         <w:spacing w:before="0" w:lineRule="auto"/>
         <w:ind w:left="1440" w:hanging="360"/>
         <w:contextualSpacing w:val="1"/>
@@ -418,8 +1082,16 @@
         <w:keepLines w:val="0"/>
         <w:numPr>
           <w:ilvl w:val="0"/>
-          <w:numId w:val="1"/>
-        </w:numPr>
+          <w:numId w:val="2"/>
+        </w:numPr>
+        <w:pBdr>
+          <w:top w:space="0" w:sz="0" w:val="nil"/>
+          <w:left w:space="0" w:sz="0" w:val="nil"/>
+          <w:bottom w:space="0" w:sz="0" w:val="nil"/>
+          <w:right w:space="0" w:sz="0" w:val="nil"/>
+          <w:between w:space="0" w:sz="0" w:val="nil"/>
+        </w:pBdr>
+        <w:shd w:fill="auto" w:val="clear"/>
         <w:spacing w:before="0" w:lineRule="auto"/>
         <w:ind w:left="1440" w:hanging="360"/>
         <w:contextualSpacing w:val="1"/>
@@ -440,8 +1112,16 @@
         <w:keepLines w:val="0"/>
         <w:numPr>
           <w:ilvl w:val="0"/>
-          <w:numId w:val="1"/>
-        </w:numPr>
+          <w:numId w:val="2"/>
+        </w:numPr>
+        <w:pBdr>
+          <w:top w:space="0" w:sz="0" w:val="nil"/>
+          <w:left w:space="0" w:sz="0" w:val="nil"/>
+          <w:bottom w:space="0" w:sz="0" w:val="nil"/>
+          <w:right w:space="0" w:sz="0" w:val="nil"/>
+          <w:between w:space="0" w:sz="0" w:val="nil"/>
+        </w:pBdr>
+        <w:shd w:fill="auto" w:val="clear"/>
         <w:spacing w:before="0" w:lineRule="auto"/>
         <w:ind w:left="1440" w:hanging="360"/>
         <w:contextualSpacing w:val="1"/>
@@ -475,13 +1155,22 @@
         <w:pStyle w:val="Heading3"/>
         <w:keepNext w:val="1"/>
         <w:keepLines w:val="1"/>
+        <w:pBdr>
+          <w:top w:space="0" w:sz="0" w:val="nil"/>
+          <w:left w:space="0" w:sz="0" w:val="nil"/>
+          <w:bottom w:space="0" w:sz="0" w:val="nil"/>
+          <w:right w:space="0" w:sz="0" w:val="nil"/>
+          <w:between w:space="0" w:sz="0" w:val="nil"/>
+        </w:pBdr>
+        <w:shd w:fill="auto" w:val="clear"/>
         <w:spacing w:before="160" w:lineRule="auto"/>
         <w:ind w:left="720" w:firstLine="0"/>
         <w:contextualSpacing w:val="0"/>
-      </w:pPr>
-      <w:bookmarkStart w:colFirst="0" w:colLast="0" w:name="h.2xrt5yqt5in1" w:id="10"/>
-      <w:bookmarkEnd w:id="10"/>
-      <w:hyperlink r:id="rId11">
+        <w:rPr/>
+      </w:pPr>
+      <w:bookmarkStart w:colFirst="0" w:colLast="0" w:name="_2xrt5yqt5in1" w:id="17"/>
+      <w:bookmarkEnd w:id="17"/>
+      <w:hyperlink r:id="rId16">
         <w:r>
           <w:rPr>
             <w:color w:val="1155cc"/>
@@ -516,8 +1205,16 @@
       <w:pPr>
         <w:numPr>
           <w:ilvl w:val="0"/>
-          <w:numId w:val="1"/>
-        </w:numPr>
+          <w:numId w:val="2"/>
+        </w:numPr>
+        <w:pBdr>
+          <w:top w:space="0" w:sz="0" w:val="nil"/>
+          <w:left w:space="0" w:sz="0" w:val="nil"/>
+          <w:bottom w:space="0" w:sz="0" w:val="nil"/>
+          <w:right w:space="0" w:sz="0" w:val="nil"/>
+          <w:between w:space="0" w:sz="0" w:val="nil"/>
+        </w:pBdr>
+        <w:shd w:fill="auto" w:val="clear"/>
         <w:ind w:left="1440" w:hanging="360"/>
         <w:contextualSpacing w:val="1"/>
         <w:rPr/>
@@ -559,8 +1256,16 @@
       <w:pPr>
         <w:numPr>
           <w:ilvl w:val="0"/>
-          <w:numId w:val="1"/>
-        </w:numPr>
+          <w:numId w:val="2"/>
+        </w:numPr>
+        <w:pBdr>
+          <w:top w:space="0" w:sz="0" w:val="nil"/>
+          <w:left w:space="0" w:sz="0" w:val="nil"/>
+          <w:bottom w:space="0" w:sz="0" w:val="nil"/>
+          <w:right w:space="0" w:sz="0" w:val="nil"/>
+          <w:between w:space="0" w:sz="0" w:val="nil"/>
+        </w:pBdr>
+        <w:shd w:fill="auto" w:val="clear"/>
         <w:ind w:left="1440" w:hanging="360"/>
         <w:contextualSpacing w:val="1"/>
         <w:rPr>
@@ -590,29 +1295,43 @@
     <w:p>
       <w:pPr>
         <w:pStyle w:val="Heading2"/>
+        <w:pBdr>
+          <w:top w:space="0" w:sz="0" w:val="nil"/>
+          <w:left w:space="0" w:sz="0" w:val="nil"/>
+          <w:bottom w:space="0" w:sz="0" w:val="nil"/>
+          <w:right w:space="0" w:sz="0" w:val="nil"/>
+          <w:between w:space="0" w:sz="0" w:val="nil"/>
+        </w:pBdr>
+        <w:shd w:fill="auto" w:val="clear"/>
         <w:ind w:left="360" w:firstLine="0"/>
         <w:contextualSpacing w:val="0"/>
-      </w:pPr>
-      <w:bookmarkStart w:colFirst="0" w:colLast="0" w:name="h.atudho9orlft" w:id="11"/>
-      <w:bookmarkEnd w:id="11"/>
-      <w:r>
-        <w:rPr>
-          <w:rtl w:val="0"/>
-        </w:rPr>
-        <w:t xml:space="preserve">Senior </w:t>
-      </w:r>
-      <w:r>
-        <w:rPr>
-          <w:rtl w:val="0"/>
-        </w:rPr>
-        <w:t xml:space="preserve">Web Developer, Gratitude Point, Inc.</w:t>
-      </w:r>
-      <w:r>
         <w:rPr>
           <w:b w:val="0"/>
           <w:color w:val="666666"/>
           <w:sz w:val="22"/>
           <w:szCs w:val="22"/>
+        </w:rPr>
+      </w:pPr>
+      <w:bookmarkStart w:colFirst="0" w:colLast="0" w:name="_atudho9orlft" w:id="18"/>
+      <w:bookmarkEnd w:id="18"/>
+      <w:r>
+        <w:rPr>
+          <w:rtl w:val="0"/>
+        </w:rPr>
+        <w:t xml:space="preserve">Senior </w:t>
+      </w:r>
+      <w:r>
+        <w:rPr>
+          <w:rtl w:val="0"/>
+        </w:rPr>
+        <w:t xml:space="preserve">Web Developer, Gratitude Point, Inc.</w:t>
+      </w:r>
+      <w:r>
+        <w:rPr>
+          <w:b w:val="0"/>
+          <w:color w:val="666666"/>
+          <w:sz w:val="22"/>
+          <w:szCs w:val="22"/>
           <w:rtl w:val="0"/>
         </w:rPr>
         <w:t xml:space="preserve"> (06/09 - 07/12)</w:t>
@@ -621,12 +1340,21 @@
     <w:p>
       <w:pPr>
         <w:pStyle w:val="Heading3"/>
+        <w:pBdr>
+          <w:top w:space="0" w:sz="0" w:val="nil"/>
+          <w:left w:space="0" w:sz="0" w:val="nil"/>
+          <w:bottom w:space="0" w:sz="0" w:val="nil"/>
+          <w:right w:space="0" w:sz="0" w:val="nil"/>
+          <w:between w:space="0" w:sz="0" w:val="nil"/>
+        </w:pBdr>
+        <w:shd w:fill="auto" w:val="clear"/>
         <w:ind w:left="720" w:firstLine="0"/>
         <w:contextualSpacing w:val="0"/>
-      </w:pPr>
-      <w:bookmarkStart w:colFirst="0" w:colLast="0" w:name="h.wl9nlzx60t18" w:id="12"/>
-      <w:bookmarkEnd w:id="12"/>
-      <w:hyperlink r:id="rId12">
+        <w:rPr/>
+      </w:pPr>
+      <w:bookmarkStart w:colFirst="0" w:colLast="0" w:name="_wl9nlzx60t18" w:id="19"/>
+      <w:bookmarkEnd w:id="19"/>
+      <w:hyperlink r:id="rId17">
         <w:r>
           <w:rPr>
             <w:color w:val="1155cc"/>
@@ -646,10 +1374,17 @@
       <w:pPr>
         <w:numPr>
           <w:ilvl w:val="0"/>
-          <w:numId w:val="2"/>
-        </w:numPr>
-        <w:ind w:left="1440" w:hanging="360"/>
-        <w:contextualSpacing w:val="1"/>
+          <w:numId w:val="1"/>
+        </w:numPr>
+        <w:pBdr>
+          <w:top w:space="0" w:sz="0" w:val="nil"/>
+          <w:left w:space="0" w:sz="0" w:val="nil"/>
+          <w:bottom w:space="0" w:sz="0" w:val="nil"/>
+          <w:right w:space="0" w:sz="0" w:val="nil"/>
+          <w:between w:space="0" w:sz="0" w:val="nil"/>
+        </w:pBdr>
+        <w:shd w:fill="auto" w:val="clear"/>
+        <w:ind w:left="1440" w:hanging="360"/>
         <w:rPr/>
       </w:pPr>
       <w:r>
@@ -663,10 +1398,17 @@
       <w:pPr>
         <w:numPr>
           <w:ilvl w:val="0"/>
-          <w:numId w:val="2"/>
-        </w:numPr>
-        <w:ind w:left="1440" w:hanging="360"/>
-        <w:contextualSpacing w:val="1"/>
+          <w:numId w:val="1"/>
+        </w:numPr>
+        <w:pBdr>
+          <w:top w:space="0" w:sz="0" w:val="nil"/>
+          <w:left w:space="0" w:sz="0" w:val="nil"/>
+          <w:bottom w:space="0" w:sz="0" w:val="nil"/>
+          <w:right w:space="0" w:sz="0" w:val="nil"/>
+          <w:between w:space="0" w:sz="0" w:val="nil"/>
+        </w:pBdr>
+        <w:shd w:fill="auto" w:val="clear"/>
+        <w:ind w:left="1440" w:hanging="360"/>
         <w:rPr>
           <w:u w:val="none"/>
         </w:rPr>
@@ -682,10 +1424,17 @@
       <w:pPr>
         <w:numPr>
           <w:ilvl w:val="0"/>
-          <w:numId w:val="2"/>
-        </w:numPr>
-        <w:ind w:left="1440" w:hanging="360"/>
-        <w:contextualSpacing w:val="1"/>
+          <w:numId w:val="1"/>
+        </w:numPr>
+        <w:pBdr>
+          <w:top w:space="0" w:sz="0" w:val="nil"/>
+          <w:left w:space="0" w:sz="0" w:val="nil"/>
+          <w:bottom w:space="0" w:sz="0" w:val="nil"/>
+          <w:right w:space="0" w:sz="0" w:val="nil"/>
+          <w:between w:space="0" w:sz="0" w:val="nil"/>
+        </w:pBdr>
+        <w:shd w:fill="auto" w:val="clear"/>
+        <w:ind w:left="1440" w:hanging="360"/>
         <w:rPr>
           <w:u w:val="none"/>
         </w:rPr>
@@ -705,11 +1454,20 @@
     <w:p>
       <w:pPr>
         <w:pStyle w:val="Heading2"/>
+        <w:pBdr>
+          <w:top w:space="0" w:sz="0" w:val="nil"/>
+          <w:left w:space="0" w:sz="0" w:val="nil"/>
+          <w:bottom w:space="0" w:sz="0" w:val="nil"/>
+          <w:right w:space="0" w:sz="0" w:val="nil"/>
+          <w:between w:space="0" w:sz="0" w:val="nil"/>
+        </w:pBdr>
+        <w:shd w:fill="auto" w:val="clear"/>
         <w:ind w:left="360" w:firstLine="0"/>
         <w:contextualSpacing w:val="0"/>
-      </w:pPr>
-      <w:bookmarkStart w:colFirst="0" w:colLast="0" w:name="h.jinybwxy9tn4" w:id="13"/>
-      <w:bookmarkEnd w:id="13"/>
+        <w:rPr/>
+      </w:pPr>
+      <w:bookmarkStart w:colFirst="0" w:colLast="0" w:name="_jinybwxy9tn4" w:id="20"/>
+      <w:bookmarkEnd w:id="20"/>
       <w:r>
         <w:rPr>
           <w:rtl w:val="0"/>
@@ -726,91 +1484,30 @@
         </w:rPr>
         <w:t xml:space="preserve"> (11/11 - 07/12)</w:t>
       </w:r>
+      <w:r>
+        <w:rPr>
+          <w:rtl w:val="0"/>
+        </w:rPr>
+      </w:r>
     </w:p>
     <w:p>
       <w:pPr>
         <w:pStyle w:val="Heading3"/>
+        <w:pBdr>
+          <w:top w:space="0" w:sz="0" w:val="nil"/>
+          <w:left w:space="0" w:sz="0" w:val="nil"/>
+          <w:bottom w:space="0" w:sz="0" w:val="nil"/>
+          <w:right w:space="0" w:sz="0" w:val="nil"/>
+          <w:between w:space="0" w:sz="0" w:val="nil"/>
+        </w:pBdr>
+        <w:shd w:fill="auto" w:val="clear"/>
         <w:ind w:left="720" w:firstLine="0"/>
         <w:contextualSpacing w:val="0"/>
-      </w:pPr>
-      <w:bookmarkStart w:colFirst="0" w:colLast="0" w:name="h.c0xiuvy8mnn1" w:id="14"/>
-      <w:bookmarkEnd w:id="14"/>
-      <w:hyperlink r:id="rId13">
-        <w:r>
-          <w:rPr>
-            <w:color w:val="1155cc"/>
-            <w:u w:val="single"/>
-            <w:rtl w:val="0"/>
-          </w:rPr>
-          <w:t xml:space="preserve">ThankYouHub</w:t>
-        </w:r>
-      </w:hyperlink>
-      <w:r>
-        <w:rPr>
-          <w:rtl w:val="0"/>
-        </w:rPr>
-      </w:r>
-    </w:p>
-    <w:p>
-      <w:pPr>
-        <w:numPr>
-          <w:ilvl w:val="0"/>
-          <w:numId w:val="2"/>
-        </w:numPr>
-        <w:ind w:left="1440" w:hanging="360"/>
-        <w:contextualSpacing w:val="1"/>
-        <w:rPr/>
-      </w:pPr>
-      <w:r>
-        <w:rPr>
-          <w:rtl w:val="0"/>
-        </w:rPr>
-        <w:t xml:space="preserve">Primary implementer of a feature rich social network for tracking and returning favors</w:t>
-      </w:r>
-    </w:p>
-    <w:p>
-      <w:pPr>
-        <w:numPr>
-          <w:ilvl w:val="0"/>
-          <w:numId w:val="2"/>
-        </w:numPr>
-        <w:ind w:left="1440" w:hanging="360"/>
-        <w:contextualSpacing w:val="1"/>
-        <w:rPr/>
-      </w:pPr>
-      <w:r>
-        <w:rPr>
-          <w:rtl w:val="0"/>
-        </w:rPr>
-        <w:t xml:space="preserve">Implemented features include Profiles, 2-way “friendships” between members, members’ currency accounts, Facebook and Twitter APIs, Facebook-style notifications, etc…</w:t>
-      </w:r>
-    </w:p>
-    <w:p>
-      <w:pPr>
-        <w:numPr>
-          <w:ilvl w:val="0"/>
-          <w:numId w:val="2"/>
-        </w:numPr>
-        <w:ind w:left="1440" w:hanging="360"/>
-        <w:contextualSpacing w:val="1"/>
-        <w:rPr/>
-      </w:pPr>
-      <w:r>
-        <w:rPr>
-          <w:rtl w:val="0"/>
-        </w:rPr>
-        <w:t xml:space="preserve">Used LAMP, MySQL, Perl, JavaScript, JQuery, JQuery plugins (custom, too), HTML, CSS3, ImageMagick, ffmpeg</w:t>
-      </w:r>
-    </w:p>
-    <w:p>
-      <w:pPr>
-        <w:pStyle w:val="Heading3"/>
-        <w:ind w:left="720" w:firstLine="0"/>
-        <w:contextualSpacing w:val="0"/>
-      </w:pPr>
-      <w:bookmarkStart w:colFirst="0" w:colLast="0" w:name="h.fxhh2ludsgv1" w:id="15"/>
-      <w:bookmarkEnd w:id="15"/>
-      <w:hyperlink r:id="rId14">
+        <w:rPr/>
+      </w:pPr>
+      <w:bookmarkStart w:colFirst="0" w:colLast="0" w:name="_fxhh2ludsgv1" w:id="21"/>
+      <w:bookmarkEnd w:id="21"/>
+      <w:hyperlink r:id="rId18">
         <w:r>
           <w:rPr>
             <w:color w:val="1155cc"/>
@@ -830,10 +1527,17 @@
       <w:pPr>
         <w:numPr>
           <w:ilvl w:val="0"/>
-          <w:numId w:val="2"/>
-        </w:numPr>
-        <w:ind w:left="1440" w:hanging="360"/>
-        <w:contextualSpacing w:val="1"/>
+          <w:numId w:val="1"/>
+        </w:numPr>
+        <w:pBdr>
+          <w:top w:space="0" w:sz="0" w:val="nil"/>
+          <w:left w:space="0" w:sz="0" w:val="nil"/>
+          <w:bottom w:space="0" w:sz="0" w:val="nil"/>
+          <w:right w:space="0" w:sz="0" w:val="nil"/>
+          <w:between w:space="0" w:sz="0" w:val="nil"/>
+        </w:pBdr>
+        <w:shd w:fill="auto" w:val="clear"/>
+        <w:ind w:left="1440" w:hanging="360"/>
         <w:rPr/>
       </w:pPr>
       <w:r>
@@ -847,10 +1551,17 @@
       <w:pPr>
         <w:numPr>
           <w:ilvl w:val="0"/>
-          <w:numId w:val="2"/>
-        </w:numPr>
-        <w:ind w:left="1440" w:hanging="360"/>
-        <w:contextualSpacing w:val="1"/>
+          <w:numId w:val="1"/>
+        </w:numPr>
+        <w:pBdr>
+          <w:top w:space="0" w:sz="0" w:val="nil"/>
+          <w:left w:space="0" w:sz="0" w:val="nil"/>
+          <w:bottom w:space="0" w:sz="0" w:val="nil"/>
+          <w:right w:space="0" w:sz="0" w:val="nil"/>
+          <w:between w:space="0" w:sz="0" w:val="nil"/>
+        </w:pBdr>
+        <w:shd w:fill="auto" w:val="clear"/>
+        <w:ind w:left="1440" w:hanging="360"/>
         <w:rPr/>
       </w:pPr>
       <w:r>
@@ -864,10 +1575,17 @@
       <w:pPr>
         <w:numPr>
           <w:ilvl w:val="0"/>
-          <w:numId w:val="2"/>
-        </w:numPr>
-        <w:ind w:left="1440" w:hanging="360"/>
-        <w:contextualSpacing w:val="1"/>
+          <w:numId w:val="1"/>
+        </w:numPr>
+        <w:pBdr>
+          <w:top w:space="0" w:sz="0" w:val="nil"/>
+          <w:left w:space="0" w:sz="0" w:val="nil"/>
+          <w:bottom w:space="0" w:sz="0" w:val="nil"/>
+          <w:right w:space="0" w:sz="0" w:val="nil"/>
+          <w:between w:space="0" w:sz="0" w:val="nil"/>
+        </w:pBdr>
+        <w:shd w:fill="auto" w:val="clear"/>
+        <w:ind w:left="1440" w:hanging="360"/>
         <w:rPr/>
       </w:pPr>
       <w:r>
@@ -880,12 +1598,21 @@
     <w:p>
       <w:pPr>
         <w:pStyle w:val="Heading3"/>
+        <w:pBdr>
+          <w:top w:space="0" w:sz="0" w:val="nil"/>
+          <w:left w:space="0" w:sz="0" w:val="nil"/>
+          <w:bottom w:space="0" w:sz="0" w:val="nil"/>
+          <w:right w:space="0" w:sz="0" w:val="nil"/>
+          <w:between w:space="0" w:sz="0" w:val="nil"/>
+        </w:pBdr>
+        <w:shd w:fill="auto" w:val="clear"/>
         <w:ind w:left="720" w:firstLine="0"/>
         <w:contextualSpacing w:val="0"/>
-      </w:pPr>
-      <w:bookmarkStart w:colFirst="0" w:colLast="0" w:name="h.lydtq848u3n5" w:id="16"/>
-      <w:bookmarkEnd w:id="16"/>
-      <w:hyperlink r:id="rId15">
+        <w:rPr/>
+      </w:pPr>
+      <w:bookmarkStart w:colFirst="0" w:colLast="0" w:name="_lydtq848u3n5" w:id="22"/>
+      <w:bookmarkEnd w:id="22"/>
+      <w:hyperlink r:id="rId19">
         <w:r>
           <w:rPr>
             <w:color w:val="1155cc"/>
@@ -905,10 +1632,17 @@
       <w:pPr>
         <w:numPr>
           <w:ilvl w:val="0"/>
-          <w:numId w:val="2"/>
-        </w:numPr>
-        <w:ind w:left="1440" w:hanging="360"/>
-        <w:contextualSpacing w:val="1"/>
+          <w:numId w:val="1"/>
+        </w:numPr>
+        <w:pBdr>
+          <w:top w:space="0" w:sz="0" w:val="nil"/>
+          <w:left w:space="0" w:sz="0" w:val="nil"/>
+          <w:bottom w:space="0" w:sz="0" w:val="nil"/>
+          <w:right w:space="0" w:sz="0" w:val="nil"/>
+          <w:between w:space="0" w:sz="0" w:val="nil"/>
+        </w:pBdr>
+        <w:shd w:fill="auto" w:val="clear"/>
+        <w:ind w:left="1440" w:hanging="360"/>
         <w:rPr/>
       </w:pPr>
       <w:r>
@@ -922,10 +1656,17 @@
       <w:pPr>
         <w:numPr>
           <w:ilvl w:val="0"/>
-          <w:numId w:val="2"/>
-        </w:numPr>
-        <w:ind w:left="1440" w:hanging="360"/>
-        <w:contextualSpacing w:val="1"/>
+          <w:numId w:val="1"/>
+        </w:numPr>
+        <w:pBdr>
+          <w:top w:space="0" w:sz="0" w:val="nil"/>
+          <w:left w:space="0" w:sz="0" w:val="nil"/>
+          <w:bottom w:space="0" w:sz="0" w:val="nil"/>
+          <w:right w:space="0" w:sz="0" w:val="nil"/>
+          <w:between w:space="0" w:sz="0" w:val="nil"/>
+        </w:pBdr>
+        <w:shd w:fill="auto" w:val="clear"/>
+        <w:ind w:left="1440" w:hanging="360"/>
         <w:rPr/>
       </w:pPr>
       <w:r>
@@ -938,12 +1679,21 @@
     <w:p>
       <w:pPr>
         <w:pStyle w:val="Heading3"/>
+        <w:pBdr>
+          <w:top w:space="0" w:sz="0" w:val="nil"/>
+          <w:left w:space="0" w:sz="0" w:val="nil"/>
+          <w:bottom w:space="0" w:sz="0" w:val="nil"/>
+          <w:right w:space="0" w:sz="0" w:val="nil"/>
+          <w:between w:space="0" w:sz="0" w:val="nil"/>
+        </w:pBdr>
+        <w:shd w:fill="auto" w:val="clear"/>
         <w:ind w:left="720" w:firstLine="0"/>
         <w:contextualSpacing w:val="0"/>
-      </w:pPr>
-      <w:bookmarkStart w:colFirst="0" w:colLast="0" w:name="h.rj9coz92xr7n" w:id="17"/>
-      <w:bookmarkEnd w:id="17"/>
-      <w:hyperlink r:id="rId16">
+        <w:rPr/>
+      </w:pPr>
+      <w:bookmarkStart w:colFirst="0" w:colLast="0" w:name="_rj9coz92xr7n" w:id="23"/>
+      <w:bookmarkEnd w:id="23"/>
+      <w:hyperlink r:id="rId20">
         <w:r>
           <w:rPr>
             <w:color w:val="1155cc"/>
@@ -963,10 +1713,17 @@
       <w:pPr>
         <w:numPr>
           <w:ilvl w:val="0"/>
-          <w:numId w:val="2"/>
-        </w:numPr>
-        <w:ind w:left="1440" w:hanging="360"/>
-        <w:contextualSpacing w:val="1"/>
+          <w:numId w:val="1"/>
+        </w:numPr>
+        <w:pBdr>
+          <w:top w:space="0" w:sz="0" w:val="nil"/>
+          <w:left w:space="0" w:sz="0" w:val="nil"/>
+          <w:bottom w:space="0" w:sz="0" w:val="nil"/>
+          <w:right w:space="0" w:sz="0" w:val="nil"/>
+          <w:between w:space="0" w:sz="0" w:val="nil"/>
+        </w:pBdr>
+        <w:shd w:fill="auto" w:val="clear"/>
+        <w:ind w:left="1440" w:hanging="360"/>
         <w:rPr/>
       </w:pPr>
       <w:r>
@@ -980,10 +1737,17 @@
       <w:pPr>
         <w:numPr>
           <w:ilvl w:val="0"/>
-          <w:numId w:val="2"/>
-        </w:numPr>
-        <w:ind w:left="1440" w:hanging="360"/>
-        <w:contextualSpacing w:val="1"/>
+          <w:numId w:val="1"/>
+        </w:numPr>
+        <w:pBdr>
+          <w:top w:space="0" w:sz="0" w:val="nil"/>
+          <w:left w:space="0" w:sz="0" w:val="nil"/>
+          <w:bottom w:space="0" w:sz="0" w:val="nil"/>
+          <w:right w:space="0" w:sz="0" w:val="nil"/>
+          <w:between w:space="0" w:sz="0" w:val="nil"/>
+        </w:pBdr>
+        <w:shd w:fill="auto" w:val="clear"/>
+        <w:ind w:left="1440" w:hanging="360"/>
         <w:rPr/>
       </w:pPr>
       <w:r>
@@ -997,10 +1761,17 @@
       <w:pPr>
         <w:numPr>
           <w:ilvl w:val="0"/>
-          <w:numId w:val="2"/>
-        </w:numPr>
-        <w:ind w:left="1440" w:hanging="360"/>
-        <w:contextualSpacing w:val="1"/>
+          <w:numId w:val="1"/>
+        </w:numPr>
+        <w:pBdr>
+          <w:top w:space="0" w:sz="0" w:val="nil"/>
+          <w:left w:space="0" w:sz="0" w:val="nil"/>
+          <w:bottom w:space="0" w:sz="0" w:val="nil"/>
+          <w:right w:space="0" w:sz="0" w:val="nil"/>
+          <w:between w:space="0" w:sz="0" w:val="nil"/>
+        </w:pBdr>
+        <w:shd w:fill="auto" w:val="clear"/>
+        <w:ind w:left="1440" w:hanging="360"/>
         <w:rPr/>
       </w:pPr>
       <w:r>
@@ -1014,10 +1785,17 @@
       <w:pPr>
         <w:numPr>
           <w:ilvl w:val="0"/>
-          <w:numId w:val="2"/>
-        </w:numPr>
-        <w:ind w:left="1440" w:hanging="360"/>
-        <w:contextualSpacing w:val="1"/>
+          <w:numId w:val="1"/>
+        </w:numPr>
+        <w:pBdr>
+          <w:top w:space="0" w:sz="0" w:val="nil"/>
+          <w:left w:space="0" w:sz="0" w:val="nil"/>
+          <w:bottom w:space="0" w:sz="0" w:val="nil"/>
+          <w:right w:space="0" w:sz="0" w:val="nil"/>
+          <w:between w:space="0" w:sz="0" w:val="nil"/>
+        </w:pBdr>
+        <w:shd w:fill="auto" w:val="clear"/>
+        <w:ind w:left="1440" w:hanging="360"/>
         <w:rPr>
           <w:u w:val="none"/>
         </w:rPr>
@@ -1032,23 +1810,37 @@
     <w:p>
       <w:pPr>
         <w:pStyle w:val="Heading2"/>
+        <w:pBdr>
+          <w:top w:space="0" w:sz="0" w:val="nil"/>
+          <w:left w:space="0" w:sz="0" w:val="nil"/>
+          <w:bottom w:space="0" w:sz="0" w:val="nil"/>
+          <w:right w:space="0" w:sz="0" w:val="nil"/>
+          <w:between w:space="0" w:sz="0" w:val="nil"/>
+        </w:pBdr>
+        <w:shd w:fill="auto" w:val="clear"/>
         <w:ind w:left="360" w:firstLine="0"/>
         <w:contextualSpacing w:val="0"/>
-      </w:pPr>
-      <w:bookmarkStart w:colFirst="0" w:colLast="0" w:name="h.aqfb1todbn0y" w:id="18"/>
-      <w:bookmarkEnd w:id="18"/>
-      <w:r>
-        <w:rPr>
-          <w:rtl w:val="0"/>
-        </w:rPr>
-        <w:t xml:space="preserve">Web Developer, Southern Methodist University </w:t>
-      </w:r>
-      <w:r>
         <w:rPr>
           <w:b w:val="0"/>
           <w:color w:val="666666"/>
           <w:sz w:val="22"/>
           <w:szCs w:val="22"/>
+        </w:rPr>
+      </w:pPr>
+      <w:bookmarkStart w:colFirst="0" w:colLast="0" w:name="_aqfb1todbn0y" w:id="24"/>
+      <w:bookmarkEnd w:id="24"/>
+      <w:r>
+        <w:rPr>
+          <w:rtl w:val="0"/>
+        </w:rPr>
+        <w:t xml:space="preserve">Web Developer, Southern Methodist University </w:t>
+      </w:r>
+      <w:r>
+        <w:rPr>
+          <w:b w:val="0"/>
+          <w:color w:val="666666"/>
+          <w:sz w:val="22"/>
+          <w:szCs w:val="22"/>
           <w:rtl w:val="0"/>
         </w:rPr>
         <w:t xml:space="preserve">(08/10 - 05/11)</w:t>
@@ -1057,12 +1849,21 @@
     <w:p>
       <w:pPr>
         <w:pStyle w:val="Heading3"/>
+        <w:pBdr>
+          <w:top w:space="0" w:sz="0" w:val="nil"/>
+          <w:left w:space="0" w:sz="0" w:val="nil"/>
+          <w:bottom w:space="0" w:sz="0" w:val="nil"/>
+          <w:right w:space="0" w:sz="0" w:val="nil"/>
+          <w:between w:space="0" w:sz="0" w:val="nil"/>
+        </w:pBdr>
+        <w:shd w:fill="auto" w:val="clear"/>
         <w:ind w:left="720" w:firstLine="0"/>
         <w:contextualSpacing w:val="0"/>
-      </w:pPr>
-      <w:bookmarkStart w:colFirst="0" w:colLast="0" w:name="h.akx7gm2eaibh" w:id="19"/>
-      <w:bookmarkEnd w:id="19"/>
-      <w:hyperlink r:id="rId17">
+        <w:rPr/>
+      </w:pPr>
+      <w:bookmarkStart w:colFirst="0" w:colLast="0" w:name="_akx7gm2eaibh" w:id="25"/>
+      <w:bookmarkEnd w:id="25"/>
+      <w:hyperlink r:id="rId21">
         <w:r>
           <w:rPr>
             <w:color w:val="1155cc"/>
@@ -1082,10 +1883,17 @@
       <w:pPr>
         <w:numPr>
           <w:ilvl w:val="0"/>
-          <w:numId w:val="2"/>
-        </w:numPr>
-        <w:ind w:left="1440" w:hanging="360"/>
-        <w:contextualSpacing w:val="1"/>
+          <w:numId w:val="1"/>
+        </w:numPr>
+        <w:pBdr>
+          <w:top w:space="0" w:sz="0" w:val="nil"/>
+          <w:left w:space="0" w:sz="0" w:val="nil"/>
+          <w:bottom w:space="0" w:sz="0" w:val="nil"/>
+          <w:right w:space="0" w:sz="0" w:val="nil"/>
+          <w:between w:space="0" w:sz="0" w:val="nil"/>
+        </w:pBdr>
+        <w:shd w:fill="auto" w:val="clear"/>
+        <w:ind w:left="1440" w:hanging="360"/>
         <w:rPr/>
       </w:pPr>
       <w:r>
@@ -1099,10 +1907,17 @@
       <w:pPr>
         <w:numPr>
           <w:ilvl w:val="0"/>
-          <w:numId w:val="2"/>
-        </w:numPr>
-        <w:ind w:left="1440" w:hanging="360"/>
-        <w:contextualSpacing w:val="1"/>
+          <w:numId w:val="1"/>
+        </w:numPr>
+        <w:pBdr>
+          <w:top w:space="0" w:sz="0" w:val="nil"/>
+          <w:left w:space="0" w:sz="0" w:val="nil"/>
+          <w:bottom w:space="0" w:sz="0" w:val="nil"/>
+          <w:right w:space="0" w:sz="0" w:val="nil"/>
+          <w:between w:space="0" w:sz="0" w:val="nil"/>
+        </w:pBdr>
+        <w:shd w:fill="auto" w:val="clear"/>
+        <w:ind w:left="1440" w:hanging="360"/>
         <w:rPr/>
       </w:pPr>
       <w:r>
@@ -1116,10 +1931,17 @@
       <w:pPr>
         <w:numPr>
           <w:ilvl w:val="0"/>
-          <w:numId w:val="2"/>
-        </w:numPr>
-        <w:ind w:left="1440" w:hanging="360"/>
-        <w:contextualSpacing w:val="1"/>
+          <w:numId w:val="1"/>
+        </w:numPr>
+        <w:pBdr>
+          <w:top w:space="0" w:sz="0" w:val="nil"/>
+          <w:left w:space="0" w:sz="0" w:val="nil"/>
+          <w:bottom w:space="0" w:sz="0" w:val="nil"/>
+          <w:right w:space="0" w:sz="0" w:val="nil"/>
+          <w:between w:space="0" w:sz="0" w:val="nil"/>
+        </w:pBdr>
+        <w:shd w:fill="auto" w:val="clear"/>
+        <w:ind w:left="1440" w:hanging="360"/>
         <w:rPr/>
       </w:pPr>
       <w:r>
@@ -1132,23 +1954,37 @@
     <w:p>
       <w:pPr>
         <w:pStyle w:val="Heading2"/>
+        <w:pBdr>
+          <w:top w:space="0" w:sz="0" w:val="nil"/>
+          <w:left w:space="0" w:sz="0" w:val="nil"/>
+          <w:bottom w:space="0" w:sz="0" w:val="nil"/>
+          <w:right w:space="0" w:sz="0" w:val="nil"/>
+          <w:between w:space="0" w:sz="0" w:val="nil"/>
+        </w:pBdr>
+        <w:shd w:fill="auto" w:val="clear"/>
         <w:ind w:left="360" w:firstLine="0"/>
         <w:contextualSpacing w:val="0"/>
-      </w:pPr>
-      <w:bookmarkStart w:colFirst="0" w:colLast="0" w:name="h.dqlti83ag2a5" w:id="20"/>
-      <w:bookmarkEnd w:id="20"/>
-      <w:r>
-        <w:rPr>
-          <w:rtl w:val="0"/>
-        </w:rPr>
-        <w:t xml:space="preserve">Web Developer, Mid Cities Classics, Inc. </w:t>
-      </w:r>
-      <w:r>
         <w:rPr>
           <w:b w:val="0"/>
           <w:color w:val="666666"/>
           <w:sz w:val="22"/>
           <w:szCs w:val="22"/>
+        </w:rPr>
+      </w:pPr>
+      <w:bookmarkStart w:colFirst="0" w:colLast="0" w:name="_dqlti83ag2a5" w:id="26"/>
+      <w:bookmarkEnd w:id="26"/>
+      <w:r>
+        <w:rPr>
+          <w:rtl w:val="0"/>
+        </w:rPr>
+        <w:t xml:space="preserve">Web Developer, Mid Cities Classics, Inc. </w:t>
+      </w:r>
+      <w:r>
+        <w:rPr>
+          <w:b w:val="0"/>
+          <w:color w:val="666666"/>
+          <w:sz w:val="22"/>
+          <w:szCs w:val="22"/>
           <w:rtl w:val="0"/>
         </w:rPr>
         <w:t xml:space="preserve">(07/10 - 08/10)</w:t>
@@ -1157,12 +1993,21 @@
     <w:p>
       <w:pPr>
         <w:pStyle w:val="Heading3"/>
+        <w:pBdr>
+          <w:top w:space="0" w:sz="0" w:val="nil"/>
+          <w:left w:space="0" w:sz="0" w:val="nil"/>
+          <w:bottom w:space="0" w:sz="0" w:val="nil"/>
+          <w:right w:space="0" w:sz="0" w:val="nil"/>
+          <w:between w:space="0" w:sz="0" w:val="nil"/>
+        </w:pBdr>
+        <w:shd w:fill="auto" w:val="clear"/>
         <w:ind w:left="720" w:firstLine="0"/>
         <w:contextualSpacing w:val="0"/>
-      </w:pPr>
-      <w:bookmarkStart w:colFirst="0" w:colLast="0" w:name="h.9yfue4gis63v" w:id="21"/>
-      <w:bookmarkEnd w:id="21"/>
-      <w:hyperlink r:id="rId18">
+        <w:rPr/>
+      </w:pPr>
+      <w:bookmarkStart w:colFirst="0" w:colLast="0" w:name="_9yfue4gis63v" w:id="27"/>
+      <w:bookmarkEnd w:id="27"/>
+      <w:hyperlink r:id="rId22">
         <w:r>
           <w:rPr>
             <w:color w:val="1155cc"/>
@@ -1182,10 +2027,17 @@
       <w:pPr>
         <w:numPr>
           <w:ilvl w:val="0"/>
-          <w:numId w:val="2"/>
-        </w:numPr>
-        <w:ind w:left="1440" w:hanging="360"/>
-        <w:contextualSpacing w:val="1"/>
+          <w:numId w:val="1"/>
+        </w:numPr>
+        <w:pBdr>
+          <w:top w:space="0" w:sz="0" w:val="nil"/>
+          <w:left w:space="0" w:sz="0" w:val="nil"/>
+          <w:bottom w:space="0" w:sz="0" w:val="nil"/>
+          <w:right w:space="0" w:sz="0" w:val="nil"/>
+          <w:between w:space="0" w:sz="0" w:val="nil"/>
+        </w:pBdr>
+        <w:shd w:fill="auto" w:val="clear"/>
+        <w:ind w:left="1440" w:hanging="360"/>
         <w:rPr/>
       </w:pPr>
       <w:r>
@@ -1199,10 +2051,17 @@
       <w:pPr>
         <w:numPr>
           <w:ilvl w:val="0"/>
-          <w:numId w:val="2"/>
-        </w:numPr>
-        <w:ind w:left="1440" w:hanging="360"/>
-        <w:contextualSpacing w:val="1"/>
+          <w:numId w:val="1"/>
+        </w:numPr>
+        <w:pBdr>
+          <w:top w:space="0" w:sz="0" w:val="nil"/>
+          <w:left w:space="0" w:sz="0" w:val="nil"/>
+          <w:bottom w:space="0" w:sz="0" w:val="nil"/>
+          <w:right w:space="0" w:sz="0" w:val="nil"/>
+          <w:between w:space="0" w:sz="0" w:val="nil"/>
+        </w:pBdr>
+        <w:shd w:fill="auto" w:val="clear"/>
+        <w:ind w:left="1440" w:hanging="360"/>
         <w:rPr/>
       </w:pPr>
       <w:r>
@@ -1216,10 +2075,17 @@
       <w:pPr>
         <w:numPr>
           <w:ilvl w:val="0"/>
-          <w:numId w:val="2"/>
-        </w:numPr>
-        <w:ind w:left="1440" w:hanging="360"/>
-        <w:contextualSpacing w:val="1"/>
+          <w:numId w:val="1"/>
+        </w:numPr>
+        <w:pBdr>
+          <w:top w:space="0" w:sz="0" w:val="nil"/>
+          <w:left w:space="0" w:sz="0" w:val="nil"/>
+          <w:bottom w:space="0" w:sz="0" w:val="nil"/>
+          <w:right w:space="0" w:sz="0" w:val="nil"/>
+          <w:between w:space="0" w:sz="0" w:val="nil"/>
+        </w:pBdr>
+        <w:shd w:fill="auto" w:val="clear"/>
+        <w:ind w:left="1440" w:hanging="360"/>
         <w:rPr>
           <w:u w:val="none"/>
         </w:rPr>
@@ -1235,10 +2101,17 @@
       <w:pPr>
         <w:numPr>
           <w:ilvl w:val="0"/>
-          <w:numId w:val="2"/>
-        </w:numPr>
-        <w:ind w:left="1440" w:hanging="360"/>
-        <w:contextualSpacing w:val="1"/>
+          <w:numId w:val="1"/>
+        </w:numPr>
+        <w:pBdr>
+          <w:top w:space="0" w:sz="0" w:val="nil"/>
+          <w:left w:space="0" w:sz="0" w:val="nil"/>
+          <w:bottom w:space="0" w:sz="0" w:val="nil"/>
+          <w:right w:space="0" w:sz="0" w:val="nil"/>
+          <w:between w:space="0" w:sz="0" w:val="nil"/>
+        </w:pBdr>
+        <w:shd w:fill="auto" w:val="clear"/>
+        <w:ind w:left="1440" w:hanging="360"/>
         <w:rPr/>
       </w:pPr>
       <w:r>
@@ -1256,10 +2129,19 @@
     <w:p>
       <w:pPr>
         <w:pStyle w:val="Heading1"/>
-        <w:contextualSpacing w:val="0"/>
-      </w:pPr>
-      <w:bookmarkStart w:colFirst="0" w:colLast="0" w:name="h.igc8ubpjwjsn" w:id="22"/>
-      <w:bookmarkEnd w:id="22"/>
+        <w:pBdr>
+          <w:top w:space="0" w:sz="0" w:val="nil"/>
+          <w:left w:space="0" w:sz="0" w:val="nil"/>
+          <w:bottom w:space="0" w:sz="0" w:val="nil"/>
+          <w:right w:space="0" w:sz="0" w:val="nil"/>
+          <w:between w:space="0" w:sz="0" w:val="nil"/>
+        </w:pBdr>
+        <w:shd w:fill="auto" w:val="clear"/>
+        <w:contextualSpacing w:val="0"/>
+        <w:rPr/>
+      </w:pPr>
+      <w:bookmarkStart w:colFirst="0" w:colLast="0" w:name="_igc8ubpjwjsn" w:id="28"/>
+      <w:bookmarkEnd w:id="28"/>
       <w:r>
         <w:rPr>
           <w:rtl w:val="0"/>
@@ -1269,10 +2151,19 @@
     <w:p>
       <w:pPr>
         <w:pStyle w:val="Heading1"/>
-        <w:contextualSpacing w:val="0"/>
-      </w:pPr>
-      <w:bookmarkStart w:colFirst="0" w:colLast="0" w:name="h.finct7qyc1jv" w:id="23"/>
-      <w:bookmarkEnd w:id="23"/>
+        <w:pBdr>
+          <w:top w:space="0" w:sz="0" w:val="nil"/>
+          <w:left w:space="0" w:sz="0" w:val="nil"/>
+          <w:bottom w:space="0" w:sz="0" w:val="nil"/>
+          <w:right w:space="0" w:sz="0" w:val="nil"/>
+          <w:between w:space="0" w:sz="0" w:val="nil"/>
+        </w:pBdr>
+        <w:shd w:fill="auto" w:val="clear"/>
+        <w:contextualSpacing w:val="0"/>
+        <w:rPr/>
+      </w:pPr>
+      <w:bookmarkStart w:colFirst="0" w:colLast="0" w:name="_finct7qyc1jv" w:id="29"/>
+      <w:bookmarkEnd w:id="29"/>
       <w:r>
         <w:rPr>
           <w:rtl w:val="0"/>
@@ -1285,12 +2176,21 @@
         <w:pStyle w:val="Heading2"/>
         <w:keepNext w:val="1"/>
         <w:keepLines w:val="1"/>
+        <w:pBdr>
+          <w:top w:space="0" w:sz="0" w:val="nil"/>
+          <w:left w:space="0" w:sz="0" w:val="nil"/>
+          <w:bottom w:space="0" w:sz="0" w:val="nil"/>
+          <w:right w:space="0" w:sz="0" w:val="nil"/>
+          <w:between w:space="0" w:sz="0" w:val="nil"/>
+        </w:pBdr>
+        <w:shd w:fill="auto" w:val="clear"/>
         <w:spacing w:before="200" w:lineRule="auto"/>
         <w:ind w:left="360" w:firstLine="0"/>
         <w:contextualSpacing w:val="0"/>
-      </w:pPr>
-      <w:bookmarkStart w:colFirst="0" w:colLast="0" w:name="h.4il15tpicbl5" w:id="24"/>
-      <w:bookmarkEnd w:id="24"/>
+        <w:rPr/>
+      </w:pPr>
+      <w:bookmarkStart w:colFirst="0" w:colLast="0" w:name="_4il15tpicbl5" w:id="30"/>
+      <w:bookmarkEnd w:id="30"/>
       <w:r>
         <w:rPr>
           <w:rtl w:val="0"/>
@@ -1305,8 +2205,17 @@
     </w:p>
     <w:p>
       <w:pPr>
+        <w:pBdr>
+          <w:top w:space="0" w:sz="0" w:val="nil"/>
+          <w:left w:space="0" w:sz="0" w:val="nil"/>
+          <w:bottom w:space="0" w:sz="0" w:val="nil"/>
+          <w:right w:space="0" w:sz="0" w:val="nil"/>
+          <w:between w:space="0" w:sz="0" w:val="nil"/>
+        </w:pBdr>
+        <w:shd w:fill="auto" w:val="clear"/>
         <w:ind w:left="360" w:firstLine="0"/>
         <w:contextualSpacing w:val="0"/>
+        <w:rPr/>
       </w:pPr>
       <w:r>
         <w:rPr>
@@ -1317,8 +2226,17 @@
     </w:p>
     <w:p>
       <w:pPr>
+        <w:pBdr>
+          <w:top w:space="0" w:sz="0" w:val="nil"/>
+          <w:left w:space="0" w:sz="0" w:val="nil"/>
+          <w:bottom w:space="0" w:sz="0" w:val="nil"/>
+          <w:right w:space="0" w:sz="0" w:val="nil"/>
+          <w:between w:space="0" w:sz="0" w:val="nil"/>
+        </w:pBdr>
+        <w:shd w:fill="auto" w:val="clear"/>
         <w:ind w:left="360" w:firstLine="0"/>
         <w:contextualSpacing w:val="0"/>
+        <w:rPr/>
       </w:pPr>
       <w:r>
         <w:rPr>
@@ -1326,7 +2244,7 @@
         </w:rPr>
         <w:t xml:space="preserve">469-730-7534 (</w:t>
       </w:r>
-      <w:hyperlink r:id="rId19">
+      <w:hyperlink r:id="rId23">
         <w:r>
           <w:rPr>
             <w:color w:val="1155cc"/>
@@ -1348,12 +2266,21 @@
         <w:pStyle w:val="Heading2"/>
         <w:keepNext w:val="1"/>
         <w:keepLines w:val="1"/>
+        <w:pBdr>
+          <w:top w:space="0" w:sz="0" w:val="nil"/>
+          <w:left w:space="0" w:sz="0" w:val="nil"/>
+          <w:bottom w:space="0" w:sz="0" w:val="nil"/>
+          <w:right w:space="0" w:sz="0" w:val="nil"/>
+          <w:between w:space="0" w:sz="0" w:val="nil"/>
+        </w:pBdr>
+        <w:shd w:fill="auto" w:val="clear"/>
         <w:spacing w:before="200" w:lineRule="auto"/>
         <w:ind w:left="360" w:firstLine="0"/>
         <w:contextualSpacing w:val="0"/>
-      </w:pPr>
-      <w:bookmarkStart w:colFirst="0" w:colLast="0" w:name="h.lswpoxlk26v1" w:id="25"/>
-      <w:bookmarkEnd w:id="25"/>
+        <w:rPr/>
+      </w:pPr>
+      <w:bookmarkStart w:colFirst="0" w:colLast="0" w:name="_lswpoxlk26v1" w:id="31"/>
+      <w:bookmarkEnd w:id="31"/>
       <w:r>
         <w:rPr>
           <w:rtl w:val="0"/>
@@ -1363,8 +2290,17 @@
     </w:p>
     <w:p>
       <w:pPr>
+        <w:pBdr>
+          <w:top w:space="0" w:sz="0" w:val="nil"/>
+          <w:left w:space="0" w:sz="0" w:val="nil"/>
+          <w:bottom w:space="0" w:sz="0" w:val="nil"/>
+          <w:right w:space="0" w:sz="0" w:val="nil"/>
+          <w:between w:space="0" w:sz="0" w:val="nil"/>
+        </w:pBdr>
+        <w:shd w:fill="auto" w:val="clear"/>
         <w:ind w:left="360" w:firstLine="0"/>
         <w:contextualSpacing w:val="0"/>
+        <w:rPr/>
       </w:pPr>
       <w:r>
         <w:rPr>
@@ -1375,8 +2311,17 @@
     </w:p>
     <w:p>
       <w:pPr>
+        <w:pBdr>
+          <w:top w:space="0" w:sz="0" w:val="nil"/>
+          <w:left w:space="0" w:sz="0" w:val="nil"/>
+          <w:bottom w:space="0" w:sz="0" w:val="nil"/>
+          <w:right w:space="0" w:sz="0" w:val="nil"/>
+          <w:between w:space="0" w:sz="0" w:val="nil"/>
+        </w:pBdr>
+        <w:shd w:fill="auto" w:val="clear"/>
         <w:ind w:left="360" w:firstLine="0"/>
         <w:contextualSpacing w:val="0"/>
+        <w:rPr/>
       </w:pPr>
       <w:r>
         <w:rPr>
@@ -1384,7 +2329,7 @@
         </w:rPr>
         <w:t xml:space="preserve">469-587-2911 (</w:t>
       </w:r>
-      <w:hyperlink r:id="rId20">
+      <w:hyperlink r:id="rId24">
         <w:r>
           <w:rPr>
             <w:color w:val="1155cc"/>
@@ -1401,9 +2346,67 @@
         <w:t xml:space="preserve">)</w:t>
       </w:r>
     </w:p>
+    <w:p>
+      <w:pPr>
+        <w:pStyle w:val="Heading2"/>
+        <w:ind w:left="360" w:firstLine="0"/>
+        <w:contextualSpacing w:val="0"/>
+        <w:rPr/>
+      </w:pPr>
+      <w:bookmarkStart w:colFirst="0" w:colLast="0" w:name="_gh0x9qqmt3l2" w:id="32"/>
+      <w:bookmarkEnd w:id="32"/>
+      <w:r>
+        <w:rPr>
+          <w:rtl w:val="0"/>
+        </w:rPr>
+        <w:t xml:space="preserve">Ryan Page</w:t>
+      </w:r>
+    </w:p>
+    <w:p>
+      <w:pPr>
+        <w:ind w:left="360" w:firstLine="0"/>
+        <w:contextualSpacing w:val="0"/>
+        <w:rPr/>
+      </w:pPr>
+      <w:r>
+        <w:rPr>
+          <w:rtl w:val="0"/>
+        </w:rPr>
+        <w:t xml:space="preserve">Chief Technical Officer, Talk Fusion</w:t>
+      </w:r>
+    </w:p>
+    <w:p>
+      <w:pPr>
+        <w:ind w:left="360" w:firstLine="0"/>
+        <w:contextualSpacing w:val="0"/>
+        <w:rPr/>
+      </w:pPr>
+      <w:r>
+        <w:rPr>
+          <w:rtl w:val="0"/>
+        </w:rPr>
+        <w:t xml:space="preserve">469-404-7483 (</w:t>
+      </w:r>
+      <w:hyperlink r:id="rId25">
+        <w:r>
+          <w:rPr>
+            <w:color w:val="1155cc"/>
+            <w:u w:val="single"/>
+            <w:rtl w:val="0"/>
+          </w:rPr>
+          <w:t xml:space="preserve">ryanpager@gmail.com</w:t>
+        </w:r>
+      </w:hyperlink>
+      <w:r>
+        <w:rPr>
+          <w:rtl w:val="0"/>
+        </w:rPr>
+        <w:t xml:space="preserve">)</w:t>
+      </w:r>
+    </w:p>
     <w:sectPr>
       <w:pgSz w:h="15840" w:w="12240"/>
-      <w:pgMar w:bottom="1440" w:top="1440" w:left="1440" w:right="1440"/>
+      <w:pgMar w:bottom="1440" w:top="1440" w:left="1440" w:right="1440" w:header="0"/>
       <w:pgNumType w:start="1"/>
     </w:sectPr>
   </w:body>
@@ -1411,12 +2414,24 @@
 </file>
 
 <file path=word/footnotes.xml><?xml version="1.0" encoding="utf-8"?>
-<w:footnotes xmlns:mc="http://schemas.openxmlformats.org/markup-compatibility/2006" xmlns:o="urn:schemas-microsoft-com:office:office" xmlns:r="http://schemas.openxmlformats.org/officeDocument/2006/relationships" xmlns:m="http://schemas.openxmlformats.org/officeDocument/2006/math" xmlns:v="urn:schemas-microsoft-com:vml" xmlns:wp="http://schemas.openxmlformats.org/drawingml/2006/wordprocessingDrawing" xmlns:w10="urn:schemas-microsoft-com:office:word" xmlns:w="http://schemas.openxmlformats.org/wordprocessingml/2006/main" xmlns:wne="http://schemas.microsoft.com/office/word/2006/wordml" xmlns:sl="http://schemas.openxmlformats.org/schemaLibrary/2006/main" xmlns:a="http://schemas.openxmlformats.org/drawingml/2006/main" xmlns:pic="http://schemas.openxmlformats.org/drawingml/2006/picture" xmlns:c="http://schemas.openxmlformats.org/drawingml/2006/chart" xmlns:lc="http://schemas.openxmlformats.org/drawingml/2006/lockedCanvas" xmlns:dgm="http://schemas.openxmlformats.org/drawingml/2006/diagram" xmlns:wps="http://schemas.microsoft.com/office/word/2010/wordprocessingShape" xmlns:wpg="http://schemas.microsoft.com/office/word/2010/wordprocessingGroup">
+<w:footnotes xmlns:mc="http://schemas.openxmlformats.org/markup-compatibility/2006" xmlns:o="urn:schemas-microsoft-com:office:office" xmlns:r="http://schemas.openxmlformats.org/officeDocument/2006/relationships" xmlns:m="http://schemas.openxmlformats.org/officeDocument/2006/math" xmlns:v="urn:schemas-microsoft-com:vml" xmlns:wp="http://schemas.openxmlformats.org/drawingml/2006/wordprocessingDrawing" xmlns:w10="urn:schemas-microsoft-com:office:word" xmlns:w="http://schemas.openxmlformats.org/wordprocessingml/2006/main" xmlns:wne="http://schemas.microsoft.com/office/word/2006/wordml" xmlns:sl="http://schemas.openxmlformats.org/schemaLibrary/2006/main" xmlns:a="http://schemas.openxmlformats.org/drawingml/2006/main" xmlns:pic="http://schemas.openxmlformats.org/drawingml/2006/picture" xmlns:c="http://schemas.openxmlformats.org/drawingml/2006/chart" xmlns:lc="http://schemas.openxmlformats.org/drawingml/2006/lockedCanvas" xmlns:dgm="http://schemas.openxmlformats.org/drawingml/2006/diagram" xmlns:wps="http://schemas.microsoft.com/office/word/2010/wordprocessingShape" xmlns:wpg="http://schemas.microsoft.com/office/word/2010/wordprocessingGroup" xmlns:w14="http://schemas.microsoft.com/office/word/2010/wordml" xmlns:w15="http://schemas.microsoft.com/office/word/2012/wordml">
   <w:footnote w:id="0">
     <w:p>
       <w:pPr>
+        <w:pBdr>
+          <w:top w:space="0" w:sz="0" w:val="nil"/>
+          <w:left w:space="0" w:sz="0" w:val="nil"/>
+          <w:bottom w:space="0" w:sz="0" w:val="nil"/>
+          <w:right w:space="0" w:sz="0" w:val="nil"/>
+          <w:between w:space="0" w:sz="0" w:val="nil"/>
+        </w:pBdr>
+        <w:shd w:fill="auto" w:val="clear"/>
         <w:spacing w:line="240" w:lineRule="auto"/>
         <w:contextualSpacing w:val="0"/>
+        <w:rPr>
+          <w:sz w:val="16"/>
+          <w:szCs w:val="16"/>
+        </w:rPr>
       </w:pPr>
       <w:r>
         <w:rPr>
@@ -1439,7 +2454,7 @@
 </file>
 
 <file path=word/numbering.xml><?xml version="1.0" encoding="utf-8"?>
-<w:numbering xmlns:mc="http://schemas.openxmlformats.org/markup-compatibility/2006" xmlns:o="urn:schemas-microsoft-com:office:office" xmlns:r="http://schemas.openxmlformats.org/officeDocument/2006/relationships" xmlns:m="http://schemas.openxmlformats.org/officeDocument/2006/math" xmlns:v="urn:schemas-microsoft-com:vml" xmlns:wp="http://schemas.openxmlformats.org/drawingml/2006/wordprocessingDrawing" xmlns:w10="urn:schemas-microsoft-com:office:word" xmlns:w="http://schemas.openxmlformats.org/wordprocessingml/2006/main" xmlns:wne="http://schemas.microsoft.com/office/word/2006/wordml" xmlns:sl="http://schemas.openxmlformats.org/schemaLibrary/2006/main" xmlns:a="http://schemas.openxmlformats.org/drawingml/2006/main" xmlns:pic="http://schemas.openxmlformats.org/drawingml/2006/picture" xmlns:c="http://schemas.openxmlformats.org/drawingml/2006/chart" xmlns:lc="http://schemas.openxmlformats.org/drawingml/2006/lockedCanvas" xmlns:dgm="http://schemas.openxmlformats.org/drawingml/2006/diagram" xmlns:wps="http://schemas.microsoft.com/office/word/2010/wordprocessingShape" xmlns:wpg="http://schemas.microsoft.com/office/word/2010/wordprocessingGroup">
+<w:numbering xmlns:mc="http://schemas.openxmlformats.org/markup-compatibility/2006" xmlns:o="urn:schemas-microsoft-com:office:office" xmlns:r="http://schemas.openxmlformats.org/officeDocument/2006/relationships" xmlns:m="http://schemas.openxmlformats.org/officeDocument/2006/math" xmlns:v="urn:schemas-microsoft-com:vml" xmlns:wp="http://schemas.openxmlformats.org/drawingml/2006/wordprocessingDrawing" xmlns:w10="urn:schemas-microsoft-com:office:word" xmlns:w="http://schemas.openxmlformats.org/wordprocessingml/2006/main" xmlns:wne="http://schemas.microsoft.com/office/word/2006/wordml" xmlns:sl="http://schemas.openxmlformats.org/schemaLibrary/2006/main" xmlns:a="http://schemas.openxmlformats.org/drawingml/2006/main" xmlns:pic="http://schemas.openxmlformats.org/drawingml/2006/picture" xmlns:c="http://schemas.openxmlformats.org/drawingml/2006/chart" xmlns:lc="http://schemas.openxmlformats.org/drawingml/2006/lockedCanvas" xmlns:dgm="http://schemas.openxmlformats.org/drawingml/2006/diagram" xmlns:wps="http://schemas.microsoft.com/office/word/2010/wordprocessingShape" xmlns:wpg="http://schemas.microsoft.com/office/word/2010/wordprocessingGroup" xmlns:w14="http://schemas.microsoft.com/office/word/2010/wordml" xmlns:w15="http://schemas.microsoft.com/office/word/2012/wordml">
   <w:abstractNum w:abstractNumId="1">
     <w:lvl w:ilvl="0">
       <w:start w:val="1"/>
@@ -1447,7 +2462,7 @@
       <w:lvlText w:val="●"/>
       <w:lvlJc w:val="left"/>
       <w:pPr>
-        <w:ind w:left="2160" w:firstLine="1800"/>
+        <w:ind w:left="2160" w:hanging="360"/>
       </w:pPr>
       <w:rPr>
         <w:u w:val="none"/>
@@ -1459,7 +2474,7 @@
       <w:lvlText w:val="○"/>
       <w:lvlJc w:val="left"/>
       <w:pPr>
-        <w:ind w:left="2880" w:firstLine="2520"/>
+        <w:ind w:left="2880" w:hanging="360"/>
       </w:pPr>
       <w:rPr>
         <w:u w:val="none"/>
@@ -1471,7 +2486,7 @@
       <w:lvlText w:val="■"/>
       <w:lvlJc w:val="left"/>
       <w:pPr>
-        <w:ind w:left="3600" w:firstLine="3240"/>
+        <w:ind w:left="3600" w:hanging="360"/>
       </w:pPr>
       <w:rPr>
         <w:u w:val="none"/>
@@ -1483,7 +2498,7 @@
       <w:lvlText w:val="●"/>
       <w:lvlJc w:val="left"/>
       <w:pPr>
-        <w:ind w:left="4320" w:firstLine="3960"/>
+        <w:ind w:left="4320" w:hanging="360"/>
       </w:pPr>
       <w:rPr>
         <w:u w:val="none"/>
@@ -1495,7 +2510,7 @@
       <w:lvlText w:val="○"/>
       <w:lvlJc w:val="left"/>
       <w:pPr>
-        <w:ind w:left="5040" w:firstLine="4680"/>
+        <w:ind w:left="5040" w:hanging="360"/>
       </w:pPr>
       <w:rPr>
         <w:u w:val="none"/>
@@ -1507,7 +2522,7 @@
       <w:lvlText w:val="■"/>
       <w:lvlJc w:val="left"/>
       <w:pPr>
-        <w:ind w:left="5760" w:firstLine="5400"/>
+        <w:ind w:left="5760" w:hanging="360"/>
       </w:pPr>
       <w:rPr>
         <w:u w:val="none"/>
@@ -1519,7 +2534,7 @@
       <w:lvlText w:val="●"/>
       <w:lvlJc w:val="left"/>
       <w:pPr>
-        <w:ind w:left="6480" w:firstLine="6120"/>
+        <w:ind w:left="6480" w:hanging="360"/>
       </w:pPr>
       <w:rPr>
         <w:u w:val="none"/>
@@ -1531,7 +2546,7 @@
       <w:lvlText w:val="○"/>
       <w:lvlJc w:val="left"/>
       <w:pPr>
-        <w:ind w:left="7200" w:firstLine="6840"/>
+        <w:ind w:left="7200" w:hanging="360"/>
       </w:pPr>
       <w:rPr>
         <w:u w:val="none"/>
@@ -1543,7 +2558,7 @@
       <w:lvlText w:val="■"/>
       <w:lvlJc w:val="left"/>
       <w:pPr>
-        <w:ind w:left="7920" w:firstLine="7560"/>
+        <w:ind w:left="7920" w:hanging="360"/>
       </w:pPr>
       <w:rPr>
         <w:u w:val="none"/>
@@ -1557,7 +2572,7 @@
       <w:lvlText w:val="●"/>
       <w:lvlJc w:val="left"/>
       <w:pPr>
-        <w:ind w:left="2160" w:firstLine="1800"/>
+        <w:ind w:left="2160" w:hanging="360"/>
       </w:pPr>
       <w:rPr>
         <w:u w:val="none"/>
@@ -1569,7 +2584,7 @@
       <w:lvlText w:val="○"/>
       <w:lvlJc w:val="left"/>
       <w:pPr>
-        <w:ind w:left="2880" w:firstLine="2520"/>
+        <w:ind w:left="2880" w:hanging="360"/>
       </w:pPr>
       <w:rPr>
         <w:u w:val="none"/>
@@ -1581,7 +2596,7 @@
       <w:lvlText w:val="■"/>
       <w:lvlJc w:val="left"/>
       <w:pPr>
-        <w:ind w:left="3600" w:firstLine="3240"/>
+        <w:ind w:left="3600" w:hanging="360"/>
       </w:pPr>
       <w:rPr>
         <w:u w:val="none"/>
@@ -1593,7 +2608,7 @@
       <w:lvlText w:val="●"/>
       <w:lvlJc w:val="left"/>
       <w:pPr>
-        <w:ind w:left="4320" w:firstLine="3960"/>
+        <w:ind w:left="4320" w:hanging="360"/>
       </w:pPr>
       <w:rPr>
         <w:u w:val="none"/>
@@ -1605,7 +2620,7 @@
       <w:lvlText w:val="○"/>
       <w:lvlJc w:val="left"/>
       <w:pPr>
-        <w:ind w:left="5040" w:firstLine="4680"/>
+        <w:ind w:left="5040" w:hanging="360"/>
       </w:pPr>
       <w:rPr>
         <w:u w:val="none"/>
@@ -1617,7 +2632,7 @@
       <w:lvlText w:val="■"/>
       <w:lvlJc w:val="left"/>
       <w:pPr>
-        <w:ind w:left="5760" w:firstLine="5400"/>
+        <w:ind w:left="5760" w:hanging="360"/>
       </w:pPr>
       <w:rPr>
         <w:u w:val="none"/>
@@ -1629,7 +2644,7 @@
       <w:lvlText w:val="●"/>
       <w:lvlJc w:val="left"/>
       <w:pPr>
-        <w:ind w:left="6480" w:firstLine="6120"/>
+        <w:ind w:left="6480" w:hanging="360"/>
       </w:pPr>
       <w:rPr>
         <w:u w:val="none"/>
@@ -1641,7 +2656,7 @@
       <w:lvlText w:val="○"/>
       <w:lvlJc w:val="left"/>
       <w:pPr>
-        <w:ind w:left="7200" w:firstLine="6840"/>
+        <w:ind w:left="7200" w:hanging="360"/>
       </w:pPr>
       <w:rPr>
         <w:u w:val="none"/>
@@ -1653,7 +2668,7 @@
       <w:lvlText w:val="■"/>
       <w:lvlJc w:val="left"/>
       <w:pPr>
-        <w:ind w:left="7920" w:firstLine="7560"/>
+        <w:ind w:left="7920" w:hanging="360"/>
       </w:pPr>
       <w:rPr>
         <w:u w:val="none"/>
@@ -1670,30 +2685,19 @@
 </file>
 
 <file path=word/styles.xml><?xml version="1.0" encoding="utf-8"?>
-<w:styles xmlns:mc="http://schemas.openxmlformats.org/markup-compatibility/2006" xmlns:o="urn:schemas-microsoft-com:office:office" xmlns:r="http://schemas.openxmlformats.org/officeDocument/2006/relationships" xmlns:m="http://schemas.openxmlformats.org/officeDocument/2006/math" xmlns:v="urn:schemas-microsoft-com:vml" xmlns:wp="http://schemas.openxmlformats.org/drawingml/2006/wordprocessingDrawing" xmlns:w10="urn:schemas-microsoft-com:office:word" xmlns:w="http://schemas.openxmlformats.org/wordprocessingml/2006/main" xmlns:wne="http://schemas.microsoft.com/office/word/2006/wordml" xmlns:sl="http://schemas.openxmlformats.org/schemaLibrary/2006/main" xmlns:a="http://schemas.openxmlformats.org/drawingml/2006/main" xmlns:pic="http://schemas.openxmlformats.org/drawingml/2006/picture" xmlns:c="http://schemas.openxmlformats.org/drawingml/2006/chart" xmlns:lc="http://schemas.openxmlformats.org/drawingml/2006/lockedCanvas" xmlns:dgm="http://schemas.openxmlformats.org/drawingml/2006/diagram" xmlns:wps="http://schemas.microsoft.com/office/word/2010/wordprocessingShape" xmlns:wpg="http://schemas.microsoft.com/office/word/2010/wordprocessingGroup">
+<w:styles xmlns:mc="http://schemas.openxmlformats.org/markup-compatibility/2006" xmlns:o="urn:schemas-microsoft-com:office:office" xmlns:r="http://schemas.openxmlformats.org/officeDocument/2006/relationships" xmlns:m="http://schemas.openxmlformats.org/officeDocument/2006/math" xmlns:v="urn:schemas-microsoft-com:vml" xmlns:wp="http://schemas.openxmlformats.org/drawingml/2006/wordprocessingDrawing" xmlns:w10="urn:schemas-microsoft-com:office:word" xmlns:w="http://schemas.openxmlformats.org/wordprocessingml/2006/main" xmlns:wne="http://schemas.microsoft.com/office/word/2006/wordml" xmlns:sl="http://schemas.openxmlformats.org/schemaLibrary/2006/main" xmlns:a="http://schemas.openxmlformats.org/drawingml/2006/main" xmlns:pic="http://schemas.openxmlformats.org/drawingml/2006/picture" xmlns:c="http://schemas.openxmlformats.org/drawingml/2006/chart" xmlns:lc="http://schemas.openxmlformats.org/drawingml/2006/lockedCanvas" xmlns:dgm="http://schemas.openxmlformats.org/drawingml/2006/diagram" xmlns:wps="http://schemas.microsoft.com/office/word/2010/wordprocessingShape" xmlns:wpg="http://schemas.microsoft.com/office/word/2010/wordprocessingGroup" xmlns:w14="http://schemas.microsoft.com/office/word/2010/wordml" xmlns:w15="http://schemas.microsoft.com/office/word/2012/wordml">
   <w:docDefaults>
     <w:rPrDefault>
       <w:rPr>
         <w:rFonts w:ascii="Arial" w:cs="Arial" w:eastAsia="Arial" w:hAnsi="Arial"/>
-        <w:b w:val="0"/>
-        <w:i w:val="0"/>
-        <w:smallCaps w:val="0"/>
-        <w:strike w:val="0"/>
-        <w:color w:val="000000"/>
         <w:sz w:val="22"/>
         <w:szCs w:val="22"/>
-        <w:u w:val="none"/>
-        <w:vertAlign w:val="baseline"/>
+        <w:lang w:val="en"/>
       </w:rPr>
     </w:rPrDefault>
     <w:pPrDefault>
       <w:pPr>
-        <w:keepNext w:val="0"/>
-        <w:keepLines w:val="0"/>
-        <w:widowControl w:val="1"/>
-        <w:spacing w:after="0" w:before="0" w:line="276" w:lineRule="auto"/>
-        <w:ind w:left="0" w:right="0" w:firstLine="0"/>
-        <w:jc w:val="left"/>
+        <w:spacing w:line="276" w:lineRule="auto"/>
       </w:pPr>
     </w:pPrDefault>
   </w:docDefaults>
@@ -1711,7 +2715,6 @@
       <w:keepNext w:val="1"/>
       <w:keepLines w:val="1"/>
       <w:spacing w:after="0" w:before="200" w:lineRule="auto"/>
-      <w:contextualSpacing w:val="1"/>
     </w:pPr>
     <w:rPr>
       <w:rFonts w:ascii="Trebuchet MS" w:cs="Trebuchet MS" w:eastAsia="Trebuchet MS" w:hAnsi="Trebuchet MS"/>
@@ -1727,7 +2730,6 @@
       <w:keepNext w:val="1"/>
       <w:keepLines w:val="1"/>
       <w:spacing w:after="0" w:before="200" w:lineRule="auto"/>
-      <w:contextualSpacing w:val="1"/>
     </w:pPr>
     <w:rPr>
       <w:rFonts w:ascii="Trebuchet MS" w:cs="Trebuchet MS" w:eastAsia="Trebuchet MS" w:hAnsi="Trebuchet MS"/>
@@ -1744,7 +2746,6 @@
       <w:keepNext w:val="1"/>
       <w:keepLines w:val="1"/>
       <w:spacing w:after="0" w:before="160" w:lineRule="auto"/>
-      <w:contextualSpacing w:val="1"/>
     </w:pPr>
     <w:rPr>
       <w:rFonts w:ascii="Trebuchet MS" w:cs="Trebuchet MS" w:eastAsia="Trebuchet MS" w:hAnsi="Trebuchet MS"/>
@@ -1762,7 +2763,6 @@
       <w:keepNext w:val="1"/>
       <w:keepLines w:val="1"/>
       <w:spacing w:after="0" w:before="160" w:lineRule="auto"/>
-      <w:contextualSpacing w:val="1"/>
     </w:pPr>
     <w:rPr>
       <w:rFonts w:ascii="Trebuchet MS" w:cs="Trebuchet MS" w:eastAsia="Trebuchet MS" w:hAnsi="Trebuchet MS"/>
@@ -1780,7 +2780,6 @@
       <w:keepNext w:val="1"/>
       <w:keepLines w:val="1"/>
       <w:spacing w:after="0" w:before="160" w:lineRule="auto"/>
-      <w:contextualSpacing w:val="1"/>
     </w:pPr>
     <w:rPr>
       <w:rFonts w:ascii="Trebuchet MS" w:cs="Trebuchet MS" w:eastAsia="Trebuchet MS" w:hAnsi="Trebuchet MS"/>
@@ -1797,7 +2796,6 @@
       <w:keepNext w:val="1"/>
       <w:keepLines w:val="1"/>
       <w:spacing w:after="0" w:before="160" w:lineRule="auto"/>
-      <w:contextualSpacing w:val="1"/>
     </w:pPr>
     <w:rPr>
       <w:rFonts w:ascii="Trebuchet MS" w:cs="Trebuchet MS" w:eastAsia="Trebuchet MS" w:hAnsi="Trebuchet MS"/>
@@ -1815,7 +2813,6 @@
       <w:keepNext w:val="1"/>
       <w:keepLines w:val="1"/>
       <w:spacing w:after="0" w:before="0" w:lineRule="auto"/>
-      <w:contextualSpacing w:val="1"/>
     </w:pPr>
     <w:rPr>
       <w:rFonts w:ascii="Trebuchet MS" w:cs="Trebuchet MS" w:eastAsia="Trebuchet MS" w:hAnsi="Trebuchet MS"/>
@@ -1831,7 +2828,6 @@
       <w:keepNext w:val="1"/>
       <w:keepLines w:val="1"/>
       <w:spacing w:after="200" w:before="0" w:lineRule="auto"/>
-      <w:contextualSpacing w:val="1"/>
     </w:pPr>
     <w:rPr>
       <w:rFonts w:ascii="Trebuchet MS" w:cs="Trebuchet MS" w:eastAsia="Trebuchet MS" w:hAnsi="Trebuchet MS"/>
@@ -1842,4 +2838,324 @@
     </w:rPr>
   </w:style>
 </w:styles>
+</file>
+
+<file path=word/theme/theme1.xml><?xml version="1.0" encoding="utf-8"?>
+<a:theme xmlns:a="http://schemas.openxmlformats.org/drawingml/2006/main" name="Office Theme">
+  <a:themeElements>
+    <a:clrScheme name="Office">
+      <a:dk1>
+        <a:sysClr val="windowText" lastClr="000000"/>
+      </a:dk1>
+      <a:lt1>
+        <a:sysClr val="window" lastClr="FFFFFF"/>
+      </a:lt1>
+      <a:dk2>
+        <a:srgbClr val="1F497D"/>
+      </a:dk2>
+      <a:lt2>
+        <a:srgbClr val="EEECE1"/>
+      </a:lt2>
+      <a:accent1>
+        <a:srgbClr val="4F81BD"/>
+      </a:accent1>
+      <a:accent2>
+        <a:srgbClr val="C0504D"/>
+      </a:accent2>
+      <a:accent3>
+        <a:srgbClr val="9BBB59"/>
+      </a:accent3>
+      <a:accent4>
+        <a:srgbClr val="8064A2"/>
+      </a:accent4>
+      <a:accent5>
+        <a:srgbClr val="4BACC6"/>
+      </a:accent5>
+      <a:accent6>
+        <a:srgbClr val="F79646"/>
+      </a:accent6>
+      <a:hlink>
+        <a:srgbClr val="0000FF"/>
+      </a:hlink>
+      <a:folHlink>
+        <a:srgbClr val="800080"/>
+      </a:folHlink>
+    </a:clrScheme>
+    <a:fontScheme name="Office">
+      <a:majorFont>
+        <a:latin typeface="Calibri"/>
+        <a:ea typeface=""/>
+        <a:cs typeface=""/>
+        <a:font script="Jpan" typeface="ＭＳ ゴシック"/>
+        <a:font script="Hang" typeface="맑은 고딕"/>
+        <a:font script="Hans" typeface="宋体"/>
+        <a:font script="Hant" typeface="新細明體"/>
+        <a:font script="Arab" typeface="Times New Roman"/>
+        <a:font script="Hebr" typeface="Times New Roman"/>
+        <a:font script="Thai" typeface="Angsana New"/>
+        <a:font script="Ethi" typeface="Nyala"/>
+        <a:font script="Beng" typeface="Vrinda"/>
+        <a:font script="Gujr" typeface="Shruti"/>
+        <a:font script="Khmr" typeface="MoolBoran"/>
+        <a:font script="Knda" typeface="Tunga"/>
+        <a:font script="Guru" typeface="Raavi"/>
+        <a:font script="Cans" typeface="Euphemia"/>
+        <a:font script="Cher" typeface="Plantagenet Cherokee"/>
+        <a:font script="Yiii" typeface="Microsoft Yi Baiti"/>
+        <a:font script="Tibt" typeface="Microsoft Himalaya"/>
+        <a:font script="Thaa" typeface="MV Boli"/>
+        <a:font script="Deva" typeface="Mangal"/>
+        <a:font script="Telu" typeface="Gautami"/>
+        <a:font script="Taml" typeface="Latha"/>
+        <a:font script="Syrc" typeface="Estrangelo Edessa"/>
+        <a:font script="Orya" typeface="Kalinga"/>
+        <a:font script="Mlym" typeface="Kartika"/>
+        <a:font script="Laoo" typeface="DokChampa"/>
+        <a:font script="Sinh" typeface="Iskoola Pota"/>
+        <a:font script="Mong" typeface="Mongolian Baiti"/>
+        <a:font script="Viet" typeface="Times New Roman"/>
+        <a:font script="Uigh" typeface="Microsoft Uighur"/>
+        <a:font script="Geor" typeface="Sylfaen"/>
+      </a:majorFont>
+      <a:minorFont>
+        <a:latin typeface="Cambria"/>
+        <a:ea typeface=""/>
+        <a:cs typeface=""/>
+        <a:font script="Jpan" typeface="ＭＳ 明朝"/>
+        <a:font script="Hang" typeface="맑은 고딕"/>
+        <a:font script="Hans" typeface="宋体"/>
+        <a:font script="Hant" typeface="新細明體"/>
+        <a:font script="Arab" typeface="Arial"/>
+        <a:font script="Hebr" typeface="Arial"/>
+        <a:font script="Thai" typeface="Cordia New"/>
+        <a:font script="Ethi" typeface="Nyala"/>
+        <a:font script="Beng" typeface="Vrinda"/>
+        <a:font script="Gujr" typeface="Shruti"/>
+        <a:font script="Khmr" typeface="DaunPenh"/>
+        <a:font script="Knda" typeface="Tunga"/>
+        <a:font script="Guru" typeface="Raavi"/>
+        <a:font script="Cans" typeface="Euphemia"/>
+        <a:font script="Cher" typeface="Plantagenet Cherokee"/>
+        <a:font script="Yiii" typeface="Microsoft Yi Baiti"/>
+        <a:font script="Tibt" typeface="Microsoft Himalaya"/>
+        <a:font script="Thaa" typeface="MV Boli"/>
+        <a:font script="Deva" typeface="Mangal"/>
+        <a:font script="Telu" typeface="Gautami"/>
+        <a:font script="Taml" typeface="Latha"/>
+        <a:font script="Syrc" typeface="Estrangelo Edessa"/>
+        <a:font script="Orya" typeface="Kalinga"/>
+        <a:font script="Mlym" typeface="Kartika"/>
+        <a:font script="Laoo" typeface="DokChampa"/>
+        <a:font script="Sinh" typeface="Iskoola Pota"/>
+        <a:font script="Mong" typeface="Mongolian Baiti"/>
+        <a:font script="Viet" typeface="Arial"/>
+        <a:font script="Uigh" typeface="Microsoft Uighur"/>
+        <a:font script="Geor" typeface="Sylfaen"/>
+      </a:minorFont>
+    </a:fontScheme>
+    <a:fmtScheme name="Office">
+      <a:fillStyleLst>
+        <a:solidFill>
+          <a:schemeClr val="phClr"/>
+        </a:solidFill>
+        <a:gradFill rotWithShape="1">
+          <a:gsLst>
+            <a:gs pos="0">
+              <a:schemeClr val="phClr">
+                <a:tint val="50000"/>
+                <a:satMod val="300000"/>
+              </a:schemeClr>
+            </a:gs>
+            <a:gs pos="35000">
+              <a:schemeClr val="phClr">
+                <a:tint val="37000"/>
+                <a:satMod val="300000"/>
+              </a:schemeClr>
+            </a:gs>
+            <a:gs pos="100000">
+              <a:schemeClr val="phClr">
+                <a:tint val="15000"/>
+                <a:satMod val="350000"/>
+              </a:schemeClr>
+            </a:gs>
+          </a:gsLst>
+          <a:lin ang="16200000" scaled="1"/>
+        </a:gradFill>
+        <a:gradFill rotWithShape="1">
+          <a:gsLst>
+            <a:gs pos="0">
+              <a:schemeClr val="phClr">
+                <a:tint val="100000"/>
+                <a:shade val="100000"/>
+                <a:satMod val="130000"/>
+              </a:schemeClr>
+            </a:gs>
+            <a:gs pos="100000">
+              <a:schemeClr val="phClr">
+                <a:tint val="50000"/>
+                <a:shade val="100000"/>
+                <a:satMod val="350000"/>
+              </a:schemeClr>
+            </a:gs>
+          </a:gsLst>
+          <a:lin ang="16200000" scaled="0"/>
+        </a:gradFill>
+      </a:fillStyleLst>
+      <a:lnStyleLst>
+        <a:ln w="9525" cap="flat" cmpd="sng" algn="ctr">
+          <a:solidFill>
+            <a:schemeClr val="phClr">
+              <a:shade val="95000"/>
+              <a:satMod val="105000"/>
+            </a:schemeClr>
+          </a:solidFill>
+          <a:prstDash val="solid"/>
+        </a:ln>
+        <a:ln w="25400" cap="flat" cmpd="sng" algn="ctr">
+          <a:solidFill>
+            <a:schemeClr val="phClr"/>
+          </a:solidFill>
+          <a:prstDash val="solid"/>
+        </a:ln>
+        <a:ln w="38100" cap="flat" cmpd="sng" algn="ctr">
+          <a:solidFill>
+            <a:schemeClr val="phClr"/>
+          </a:solidFill>
+          <a:prstDash val="solid"/>
+        </a:ln>
+      </a:lnStyleLst>
+      <a:effectStyleLst>
+        <a:effectStyle>
+          <a:effectLst>
+            <a:outerShdw blurRad="40000" dist="20000" dir="5400000" rotWithShape="0">
+              <a:srgbClr val="000000">
+                <a:alpha val="38000"/>
+              </a:srgbClr>
+            </a:outerShdw>
+          </a:effectLst>
+        </a:effectStyle>
+        <a:effectStyle>
+          <a:effectLst>
+            <a:outerShdw blurRad="40000" dist="23000" dir="5400000" rotWithShape="0">
+              <a:srgbClr val="000000">
+                <a:alpha val="35000"/>
+              </a:srgbClr>
+            </a:outerShdw>
+          </a:effectLst>
+        </a:effectStyle>
+        <a:effectStyle>
+          <a:effectLst>
+            <a:outerShdw blurRad="40000" dist="23000" dir="5400000" rotWithShape="0">
+              <a:srgbClr val="000000">
+                <a:alpha val="35000"/>
+              </a:srgbClr>
+            </a:outerShdw>
+          </a:effectLst>
+          <a:scene3d>
+            <a:camera prst="orthographicFront">
+              <a:rot lat="0" lon="0" rev="0"/>
+            </a:camera>
+            <a:lightRig rig="threePt" dir="t">
+              <a:rot lat="0" lon="0" rev="1200000"/>
+            </a:lightRig>
+          </a:scene3d>
+          <a:sp3d>
+            <a:bevelT w="63500" h="25400"/>
+          </a:sp3d>
+        </a:effectStyle>
+      </a:effectStyleLst>
+      <a:bgFillStyleLst>
+        <a:solidFill>
+          <a:schemeClr val="phClr"/>
+        </a:solidFill>
+        <a:gradFill rotWithShape="1">
+          <a:gsLst>
+            <a:gs pos="0">
+              <a:schemeClr val="phClr">
+                <a:tint val="40000"/>
+                <a:satMod val="350000"/>
+              </a:schemeClr>
+            </a:gs>
+            <a:gs pos="40000">
+              <a:schemeClr val="phClr">
+                <a:tint val="45000"/>
+                <a:shade val="99000"/>
+                <a:satMod val="350000"/>
+              </a:schemeClr>
+            </a:gs>
+            <a:gs pos="100000">
+              <a:schemeClr val="phClr">
+                <a:shade val="20000"/>
+                <a:satMod val="255000"/>
+              </a:schemeClr>
+            </a:gs>
+          </a:gsLst>
+          <a:path path="circle">
+            <a:fillToRect l="50000" t="-80000" r="50000" b="180000"/>
+          </a:path>
+        </a:gradFill>
+        <a:gradFill rotWithShape="1">
+          <a:gsLst>
+            <a:gs pos="0">
+              <a:schemeClr val="phClr">
+                <a:tint val="80000"/>
+                <a:satMod val="300000"/>
+              </a:schemeClr>
+            </a:gs>
+            <a:gs pos="100000">
+              <a:schemeClr val="phClr">
+                <a:shade val="30000"/>
+                <a:satMod val="200000"/>
+              </a:schemeClr>
+            </a:gs>
+          </a:gsLst>
+          <a:path path="circle">
+            <a:fillToRect l="50000" t="50000" r="50000" b="50000"/>
+          </a:path>
+        </a:gradFill>
+      </a:bgFillStyleLst>
+    </a:fmtScheme>
+  </a:themeElements>
+  <a:objectDefaults>
+    <a:spDef>
+      <a:spPr/>
+      <a:bodyPr/>
+      <a:lstStyle/>
+      <a:style>
+        <a:lnRef idx="1">
+          <a:schemeClr val="accent1"/>
+        </a:lnRef>
+        <a:fillRef idx="3">
+          <a:schemeClr val="accent1"/>
+        </a:fillRef>
+        <a:effectRef idx="2">
+          <a:schemeClr val="accent1"/>
+        </a:effectRef>
+        <a:fontRef idx="minor">
+          <a:schemeClr val="lt1"/>
+        </a:fontRef>
+      </a:style>
+    </a:spDef>
+    <a:lnDef>
+      <a:spPr/>
+      <a:bodyPr/>
+      <a:lstStyle/>
+      <a:style>
+        <a:lnRef idx="2">
+          <a:schemeClr val="accent1"/>
+        </a:lnRef>
+        <a:fillRef idx="0">
+          <a:schemeClr val="accent1"/>
+        </a:fillRef>
+        <a:effectRef idx="1">
+          <a:schemeClr val="accent1"/>
+        </a:effectRef>
+        <a:fontRef idx="minor">
+          <a:schemeClr val="tx1"/>
+        </a:fontRef>
+      </a:style>
+    </a:lnDef>
+  </a:objectDefaults>
+  <a:extraClrSchemeLst/>
+</a:theme>
 </file>
</xml_diff>

<commit_message>
Adds Codex Protocol projects and updates resume accordingly
</commit_message>
<xml_diff>
--- a/Colin Wood - Resume.docx
+++ b/Colin Wood - Resume.docx
@@ -14,7 +14,6 @@
         </w:pBdr>
         <w:shd w:fill="auto" w:val="clear"/>
         <w:spacing w:line="240" w:lineRule="auto"/>
-        <w:contextualSpacing w:val="0"/>
         <w:jc w:val="center"/>
         <w:rPr/>
       </w:pPr>
@@ -39,7 +38,6 @@
         </w:pBdr>
         <w:shd w:fill="auto" w:val="clear"/>
         <w:spacing w:after="0" w:line="240" w:lineRule="auto"/>
-        <w:contextualSpacing w:val="0"/>
         <w:jc w:val="center"/>
         <w:rPr/>
       </w:pPr>
@@ -64,7 +62,6 @@
         </w:pBdr>
         <w:shd w:fill="auto" w:val="clear"/>
         <w:spacing w:line="240" w:lineRule="auto"/>
-        <w:contextualSpacing w:val="0"/>
         <w:jc w:val="center"/>
         <w:rPr/>
       </w:pPr>
@@ -119,7 +116,6 @@
           <w:between w:space="0" w:sz="0" w:val="nil"/>
         </w:pBdr>
         <w:shd w:fill="auto" w:val="clear"/>
-        <w:contextualSpacing w:val="0"/>
         <w:rPr/>
       </w:pPr>
       <w:bookmarkStart w:colFirst="0" w:colLast="0" w:name="_odbbjbkx1cfm" w:id="3"/>
@@ -142,7 +138,6 @@
         </w:pBdr>
         <w:shd w:fill="auto" w:val="clear"/>
         <w:ind w:left="360" w:firstLine="0"/>
-        <w:contextualSpacing w:val="0"/>
         <w:rPr>
           <w:color w:val="666666"/>
           <w:sz w:val="18"/>
@@ -176,7 +171,6 @@
           <w:between w:space="0" w:sz="0" w:val="nil"/>
         </w:pBdr>
         <w:shd w:fill="auto" w:val="clear"/>
-        <w:contextualSpacing w:val="0"/>
         <w:rPr/>
       </w:pPr>
       <w:bookmarkStart w:colFirst="0" w:colLast="0" w:name="_o0d1mk9hvepv" w:id="4"/>
@@ -200,14 +194,13 @@
         <w:shd w:fill="auto" w:val="clear"/>
         <w:spacing w:after="200" w:lineRule="auto"/>
         <w:ind w:left="360" w:firstLine="0"/>
-        <w:contextualSpacing w:val="0"/>
-        <w:rPr/>
-      </w:pPr>
-      <w:r>
-        <w:rPr>
-          <w:rtl w:val="0"/>
-        </w:rPr>
-        <w:t xml:space="preserve">JavaScript, Node, Amazon Web Services, HTML5, CSS3, CSS &amp; HTML Preprocessors, jQuery, PHP, MySQL, MongoDB, AngularJS, Photoshop, UNIX, REST APIs, Mobile Web Design Patterns &amp; Considerations, Responsive Web Design, God-Like Written Skills, Git, and all the other usual web development stuff.</w:t>
+        <w:rPr/>
+      </w:pPr>
+      <w:r>
+        <w:rPr>
+          <w:rtl w:val="0"/>
+        </w:rPr>
+        <w:t xml:space="preserve">JavaScript, Node, Amazon Web Services, HTML5, CSS3, CSS &amp; HTML Preprocessors, jQuery, PHP, MySQL, MongoDB, AngularJS, Photoshop, UNIX, REST APIs, Mobile Web Design Patterns &amp; Considerations, Responsive Web Design, Written Skills, Git, and all the other usual web development stuff.</w:t>
       </w:r>
     </w:p>
     <w:p>
@@ -221,7 +214,6 @@
           <w:between w:space="0" w:sz="0" w:val="nil"/>
         </w:pBdr>
         <w:shd w:fill="auto" w:val="clear"/>
-        <w:contextualSpacing w:val="0"/>
         <w:rPr/>
       </w:pPr>
       <w:bookmarkStart w:colFirst="0" w:colLast="0" w:name="_wigpuzf6ntr8" w:id="5"/>
@@ -237,7 +229,6 @@
       <w:pPr>
         <w:pStyle w:val="Heading2"/>
         <w:ind w:left="360" w:firstLine="0"/>
-        <w:contextualSpacing w:val="0"/>
         <w:rPr>
           <w:b w:val="0"/>
           <w:color w:val="666666"/>
@@ -291,7 +282,6 @@
       <w:pPr>
         <w:pStyle w:val="Heading3"/>
         <w:ind w:left="720" w:firstLine="0"/>
-        <w:contextualSpacing w:val="0"/>
         <w:rPr>
           <w:rFonts w:ascii="Roboto" w:cs="Roboto" w:eastAsia="Roboto" w:hAnsi="Roboto"/>
           <w:sz w:val="21"/>
@@ -317,10 +307,9 @@
       <w:pPr>
         <w:numPr>
           <w:ilvl w:val="0"/>
-          <w:numId w:val="1"/>
-        </w:numPr>
-        <w:ind w:left="1440" w:hanging="360"/>
-        <w:contextualSpacing w:val="1"/>
+          <w:numId w:val="2"/>
+        </w:numPr>
+        <w:ind w:left="1440" w:hanging="360"/>
         <w:rPr/>
       </w:pPr>
       <w:r>
@@ -331,14 +320,375 @@
           <w:highlight w:val="white"/>
           <w:rtl w:val="0"/>
         </w:rPr>
-        <w:t xml:space="preserve">Building decentralized Ethereum blockchain applications, with a focus on backend Node development and DevOps tasks.</w:t>
+        <w:t xml:space="preserve">Built decentralized Ethereum blockchain applications, with a focus on backend Node API development and DevOps tasks.</w:t>
+      </w:r>
+    </w:p>
+    <w:p>
+      <w:pPr>
+        <w:numPr>
+          <w:ilvl w:val="0"/>
+          <w:numId w:val="2"/>
+        </w:numPr>
+        <w:ind w:left="1440" w:hanging="360"/>
+        <w:rPr>
+          <w:rFonts w:ascii="Roboto" w:cs="Roboto" w:eastAsia="Roboto" w:hAnsi="Roboto"/>
+          <w:sz w:val="21"/>
+          <w:szCs w:val="21"/>
+          <w:highlight w:val="white"/>
+          <w:u w:val="none"/>
+        </w:rPr>
+      </w:pPr>
+      <w:r>
+        <w:rPr>
+          <w:rFonts w:ascii="Roboto" w:cs="Roboto" w:eastAsia="Roboto" w:hAnsi="Roboto"/>
+          <w:sz w:val="21"/>
+          <w:szCs w:val="21"/>
+          <w:highlight w:val="white"/>
+          <w:rtl w:val="0"/>
+        </w:rPr>
+        <w:t xml:space="preserve">Responsible for AWS management and CI deployments using EC2, CodeDeploy, CloudFront, Route53, etc.</w:t>
+      </w:r>
+    </w:p>
+    <w:p>
+      <w:pPr>
+        <w:pStyle w:val="Heading3"/>
+        <w:ind w:left="720" w:firstLine="0"/>
+        <w:rPr>
+          <w:b w:val="0"/>
+          <w:sz w:val="20"/>
+          <w:szCs w:val="20"/>
+        </w:rPr>
+      </w:pPr>
+      <w:bookmarkStart w:colFirst="0" w:colLast="0" w:name="_qirtv8j2zj9a" w:id="8"/>
+      <w:bookmarkEnd w:id="8"/>
+      <w:hyperlink r:id="rId10">
+        <w:r>
+          <w:rPr>
+            <w:color w:val="1155cc"/>
+            <w:u w:val="single"/>
+            <w:rtl w:val="0"/>
+          </w:rPr>
+          <w:t xml:space="preserve">The Codex API &amp; Documentation</w:t>
+        </w:r>
+      </w:hyperlink>
+      <w:r>
+        <w:rPr>
+          <w:rtl w:val="0"/>
+        </w:rPr>
+        <w:t xml:space="preserve"> </w:t>
+      </w:r>
+      <w:r>
+        <w:rPr>
+          <w:b w:val="0"/>
+          <w:sz w:val="20"/>
+          <w:szCs w:val="20"/>
+          <w:rtl w:val="0"/>
+        </w:rPr>
+        <w:t xml:space="preserve">(03/18 - Present)</w:t>
+      </w:r>
+    </w:p>
+    <w:p>
+      <w:pPr>
+        <w:numPr>
+          <w:ilvl w:val="0"/>
+          <w:numId w:val="4"/>
+        </w:numPr>
+        <w:ind w:left="1440" w:hanging="360"/>
+      </w:pPr>
+      <w:r>
+        <w:rPr>
+          <w:rtl w:val="0"/>
+        </w:rPr>
+        <w:t xml:space="preserve">Main contributor to the API and backend infrastructure for Codex Protocol's decentralized asset registry.</w:t>
+      </w:r>
+    </w:p>
+    <w:p>
+      <w:pPr>
+        <w:numPr>
+          <w:ilvl w:val="0"/>
+          <w:numId w:val="4"/>
+        </w:numPr>
+        <w:ind w:left="1440" w:hanging="360"/>
+      </w:pPr>
+      <w:r>
+        <w:rPr>
+          <w:rtl w:val="0"/>
+        </w:rPr>
+        <w:t xml:space="preserve">API handles everything from OAuth2 authentication, to submitting &amp; processing blockchain transactions, to sending transactional emails via </w:t>
+      </w:r>
+      <w:hyperlink r:id="rId11">
+        <w:r>
+          <w:rPr>
+            <w:color w:val="1155cc"/>
+            <w:u w:val="single"/>
+            <w:rtl w:val="0"/>
+          </w:rPr>
+          <w:t xml:space="preserve">SendGrid</w:t>
+        </w:r>
+      </w:hyperlink>
+      <w:r>
+        <w:rPr>
+          <w:rtl w:val="0"/>
+        </w:rPr>
+        <w:t xml:space="preserve">, to processing payments via </w:t>
+      </w:r>
+      <w:hyperlink r:id="rId12">
+        <w:r>
+          <w:rPr>
+            <w:color w:val="1155cc"/>
+            <w:u w:val="single"/>
+            <w:rtl w:val="0"/>
+          </w:rPr>
+          <w:t xml:space="preserve">Stripe</w:t>
+        </w:r>
+      </w:hyperlink>
+      <w:r>
+        <w:rPr>
+          <w:rtl w:val="0"/>
+        </w:rPr>
+        <w:t xml:space="preserve">.</w:t>
+      </w:r>
+      <w:r>
+        <w:rPr>
+          <w:rtl w:val="0"/>
+        </w:rPr>
+      </w:r>
+    </w:p>
+    <w:p>
+      <w:pPr>
+        <w:pStyle w:val="Heading3"/>
+        <w:ind w:left="720" w:firstLine="0"/>
+        <w:rPr>
+          <w:b w:val="0"/>
+          <w:sz w:val="20"/>
+          <w:szCs w:val="20"/>
+        </w:rPr>
+      </w:pPr>
+      <w:bookmarkStart w:colFirst="0" w:colLast="0" w:name="_asl148vbtnvz" w:id="9"/>
+      <w:bookmarkEnd w:id="9"/>
+      <w:hyperlink r:id="rId13">
+        <w:r>
+          <w:rPr>
+            <w:color w:val="1155cc"/>
+            <w:u w:val="single"/>
+            <w:rtl w:val="0"/>
+          </w:rPr>
+          <w:t xml:space="preserve">Codex Viewer</w:t>
+        </w:r>
+      </w:hyperlink>
+      <w:r>
+        <w:rPr>
+          <w:rtl w:val="0"/>
+        </w:rPr>
+        <w:t xml:space="preserve"> </w:t>
+      </w:r>
+      <w:r>
+        <w:rPr>
+          <w:b w:val="0"/>
+          <w:sz w:val="20"/>
+          <w:szCs w:val="20"/>
+          <w:rtl w:val="0"/>
+        </w:rPr>
+        <w:t xml:space="preserve">(04/18 - Present)</w:t>
+      </w:r>
+    </w:p>
+    <w:p>
+      <w:pPr>
+        <w:numPr>
+          <w:ilvl w:val="0"/>
+          <w:numId w:val="3"/>
+        </w:numPr>
+        <w:shd w:fill="ffffff" w:val="clear"/>
+        <w:spacing w:after="0" w:afterAutospacing="0" w:lineRule="auto"/>
+        <w:ind w:left="1440" w:hanging="360"/>
+      </w:pPr>
+      <w:r>
+        <w:rPr>
+          <w:color w:val="333333"/>
+          <w:sz w:val="21"/>
+          <w:szCs w:val="21"/>
+          <w:highlight w:val="white"/>
+          <w:rtl w:val="0"/>
+        </w:rPr>
+        <w:t xml:space="preserve">Helped write and deploy a hybrid </w:t>
+      </w:r>
+      <w:hyperlink r:id="rId14">
+        <w:r>
+          <w:rPr>
+            <w:color w:val="0088cc"/>
+            <w:sz w:val="21"/>
+            <w:szCs w:val="21"/>
+            <w:highlight w:val="white"/>
+            <w:u w:val="single"/>
+            <w:rtl w:val="0"/>
+          </w:rPr>
+          <w:t xml:space="preserve">dApp</w:t>
+        </w:r>
+      </w:hyperlink>
+      <w:r>
+        <w:rPr>
+          <w:color w:val="333333"/>
+          <w:sz w:val="21"/>
+          <w:szCs w:val="21"/>
+          <w:highlight w:val="white"/>
+          <w:rtl w:val="0"/>
+        </w:rPr>
+        <w:t xml:space="preserve"> / traditional web app that allows users to use </w:t>
+      </w:r>
+      <w:r>
+        <w:rPr>
+          <w:color w:val="333333"/>
+          <w:rtl w:val="0"/>
+        </w:rPr>
+        <w:t xml:space="preserve">Codex Protocol</w:t>
+      </w:r>
+      <w:r>
+        <w:rPr>
+          <w:color w:val="333333"/>
+          <w:sz w:val="21"/>
+          <w:szCs w:val="21"/>
+          <w:highlight w:val="white"/>
+          <w:rtl w:val="0"/>
+        </w:rPr>
+        <w:t xml:space="preserve">'s decentralized asset registry.</w:t>
+      </w:r>
+    </w:p>
+    <w:p>
+      <w:pPr>
+        <w:numPr>
+          <w:ilvl w:val="0"/>
+          <w:numId w:val="3"/>
+        </w:numPr>
+        <w:shd w:fill="ffffff" w:val="clear"/>
+        <w:spacing w:after="0" w:afterAutospacing="0" w:lineRule="auto"/>
+        <w:ind w:left="1440" w:hanging="360"/>
+      </w:pPr>
+      <w:r>
+        <w:rPr>
+          <w:color w:val="333333"/>
+          <w:sz w:val="21"/>
+          <w:szCs w:val="21"/>
+          <w:highlight w:val="white"/>
+          <w:rtl w:val="0"/>
+        </w:rPr>
+        <w:t xml:space="preserve">Helped develop a solution to allow users to log in via </w:t>
+      </w:r>
+      <w:hyperlink r:id="rId15">
+        <w:r>
+          <w:rPr>
+            <w:color w:val="0088cc"/>
+            <w:sz w:val="21"/>
+            <w:szCs w:val="21"/>
+            <w:highlight w:val="white"/>
+            <w:u w:val="single"/>
+            <w:rtl w:val="0"/>
+          </w:rPr>
+          <w:t xml:space="preserve">MetaMask</w:t>
+        </w:r>
+      </w:hyperlink>
+      <w:r>
+        <w:rPr>
+          <w:color w:val="333333"/>
+          <w:sz w:val="21"/>
+          <w:szCs w:val="21"/>
+          <w:highlight w:val="white"/>
+          <w:rtl w:val="0"/>
+        </w:rPr>
+        <w:t xml:space="preserve"> if they choose to manage their own wallet, or to log in via a social identity provider (e.g. Google or Facebook), which provisions a Smart Contract for them so Codex Protocol can send transactions on their behalf without storing private keys.</w:t>
+      </w:r>
+    </w:p>
+    <w:p>
+      <w:pPr>
+        <w:numPr>
+          <w:ilvl w:val="0"/>
+          <w:numId w:val="3"/>
+        </w:numPr>
+        <w:shd w:fill="ffffff" w:val="clear"/>
+        <w:spacing w:after="160" w:lineRule="auto"/>
+        <w:ind w:left="1440" w:hanging="360"/>
+        <w:rPr>
+          <w:color w:val="333333"/>
+          <w:sz w:val="21"/>
+          <w:szCs w:val="21"/>
+          <w:highlight w:val="white"/>
+        </w:rPr>
+      </w:pPr>
+      <w:r>
+        <w:rPr>
+          <w:color w:val="333333"/>
+          <w:sz w:val="21"/>
+          <w:szCs w:val="21"/>
+          <w:highlight w:val="white"/>
+          <w:rtl w:val="0"/>
+        </w:rPr>
+        <w:t xml:space="preserve">Helped develop solutions to several interesting challenges specific to dApp development (e.g. long, asynchronous blockchain transactions)</w:t>
+      </w:r>
+    </w:p>
+    <w:p>
+      <w:pPr>
+        <w:pStyle w:val="Heading3"/>
+        <w:ind w:left="720" w:firstLine="0"/>
+        <w:rPr>
+          <w:b w:val="0"/>
+          <w:sz w:val="20"/>
+          <w:szCs w:val="20"/>
+        </w:rPr>
+      </w:pPr>
+      <w:bookmarkStart w:colFirst="0" w:colLast="0" w:name="_wq0rzsgaxwn4" w:id="10"/>
+      <w:bookmarkEnd w:id="10"/>
+      <w:hyperlink r:id="rId16">
+        <w:r>
+          <w:rPr>
+            <w:color w:val="1155cc"/>
+            <w:u w:val="single"/>
+            <w:rtl w:val="0"/>
+          </w:rPr>
+          <w:t xml:space="preserve">Biddable</w:t>
+        </w:r>
+      </w:hyperlink>
+      <w:r>
+        <w:rPr>
+          <w:rtl w:val="0"/>
+        </w:rPr>
+        <w:t xml:space="preserve"> </w:t>
+      </w:r>
+      <w:r>
+        <w:rPr>
+          <w:b w:val="0"/>
+          <w:sz w:val="20"/>
+          <w:szCs w:val="20"/>
+          <w:rtl w:val="0"/>
+        </w:rPr>
+        <w:t xml:space="preserve">(03/18 - Present)</w:t>
+      </w:r>
+    </w:p>
+    <w:p>
+      <w:pPr>
+        <w:numPr>
+          <w:ilvl w:val="0"/>
+          <w:numId w:val="1"/>
+        </w:numPr>
+        <w:ind w:left="1440" w:hanging="360"/>
+        <w:rPr>
+          <w:u w:val="none"/>
+        </w:rPr>
+      </w:pPr>
+      <w:r>
+        <w:rPr>
+          <w:rtl w:val="0"/>
+        </w:rPr>
+        <w:t xml:space="preserve">Helped write backend service that allows people to deposit cryptocurrency (Ether) into an "escrow" smart contract, which allows them to be instantly approved to bid on artwork at over 5,000 auction houses.</w:t>
+      </w:r>
+      <w:r>
+        <w:rPr>
+          <w:rtl w:val="0"/>
+        </w:rPr>
       </w:r>
     </w:p>
     <w:p>
       <w:pPr>
         <w:pStyle w:val="Heading2"/>
         <w:ind w:left="360" w:firstLine="0"/>
-        <w:contextualSpacing w:val="0"/>
         <w:rPr>
           <w:b w:val="0"/>
           <w:color w:val="666666"/>
@@ -346,8 +696,8 @@
           <w:szCs w:val="22"/>
         </w:rPr>
       </w:pPr>
-      <w:bookmarkStart w:colFirst="0" w:colLast="0" w:name="_bwdwc5m5ckdo" w:id="8"/>
-      <w:bookmarkEnd w:id="8"/>
+      <w:bookmarkStart w:colFirst="0" w:colLast="0" w:name="_bwdwc5m5ckdo" w:id="11"/>
+      <w:bookmarkEnd w:id="11"/>
       <w:r>
         <w:rPr>
           <w:i w:val="1"/>
@@ -361,7 +711,7 @@
         </w:rPr>
         <w:t xml:space="preserve">, </w:t>
       </w:r>
-      <w:hyperlink r:id="rId10">
+      <w:hyperlink r:id="rId17">
         <w:r>
           <w:rPr>
             <w:color w:val="1155cc"/>
@@ -392,11 +742,10 @@
       <w:pPr>
         <w:pStyle w:val="Heading3"/>
         <w:ind w:left="720" w:firstLine="0"/>
-        <w:contextualSpacing w:val="0"/>
-        <w:rPr/>
-      </w:pPr>
-      <w:bookmarkStart w:colFirst="0" w:colLast="0" w:name="_p78nixenpepp" w:id="9"/>
-      <w:bookmarkEnd w:id="9"/>
+        <w:rPr/>
+      </w:pPr>
+      <w:bookmarkStart w:colFirst="0" w:colLast="0" w:name="_p78nixenpepp" w:id="12"/>
+      <w:bookmarkEnd w:id="12"/>
       <w:r>
         <w:rPr>
           <w:rtl w:val="0"/>
@@ -408,10 +757,9 @@
       <w:pPr>
         <w:numPr>
           <w:ilvl w:val="0"/>
-          <w:numId w:val="1"/>
-        </w:numPr>
-        <w:ind w:left="1440" w:hanging="360"/>
-        <w:contextualSpacing w:val="1"/>
+          <w:numId w:val="2"/>
+        </w:numPr>
+        <w:ind w:left="1440" w:hanging="360"/>
         <w:rPr/>
       </w:pPr>
       <w:r>
@@ -429,10 +777,9 @@
       <w:pPr>
         <w:numPr>
           <w:ilvl w:val="0"/>
-          <w:numId w:val="1"/>
-        </w:numPr>
-        <w:ind w:left="1440" w:hanging="360"/>
-        <w:contextualSpacing w:val="1"/>
+          <w:numId w:val="2"/>
+        </w:numPr>
+        <w:ind w:left="1440" w:hanging="360"/>
         <w:rPr/>
       </w:pPr>
       <w:r>
@@ -450,16 +797,15 @@
       <w:pPr>
         <w:pStyle w:val="Heading3"/>
         <w:ind w:left="720" w:firstLine="0"/>
-        <w:contextualSpacing w:val="0"/>
         <w:rPr>
           <w:b w:val="0"/>
           <w:sz w:val="20"/>
           <w:szCs w:val="20"/>
         </w:rPr>
       </w:pPr>
-      <w:bookmarkStart w:colFirst="0" w:colLast="0" w:name="_3u3wr2vfgpc1" w:id="10"/>
-      <w:bookmarkEnd w:id="10"/>
-      <w:hyperlink r:id="rId11">
+      <w:bookmarkStart w:colFirst="0" w:colLast="0" w:name="_3u3wr2vfgpc1" w:id="13"/>
+      <w:bookmarkEnd w:id="13"/>
+      <w:hyperlink r:id="rId18">
         <w:r>
           <w:rPr>
             <w:color w:val="1155cc"/>
@@ -489,10 +835,9 @@
       <w:pPr>
         <w:numPr>
           <w:ilvl w:val="0"/>
-          <w:numId w:val="2"/>
-        </w:numPr>
-        <w:ind w:left="1440" w:hanging="360"/>
-        <w:contextualSpacing w:val="1"/>
+          <w:numId w:val="4"/>
+        </w:numPr>
+        <w:ind w:left="1440" w:hanging="360"/>
         <w:rPr/>
       </w:pPr>
       <w:r>
@@ -506,10 +851,9 @@
       <w:pPr>
         <w:numPr>
           <w:ilvl w:val="0"/>
-          <w:numId w:val="2"/>
-        </w:numPr>
-        <w:ind w:left="1440" w:hanging="360"/>
-        <w:contextualSpacing w:val="1"/>
+          <w:numId w:val="4"/>
+        </w:numPr>
+        <w:ind w:left="1440" w:hanging="360"/>
         <w:rPr>
           <w:u w:val="none"/>
         </w:rPr>
@@ -525,10 +869,9 @@
       <w:pPr>
         <w:numPr>
           <w:ilvl w:val="0"/>
-          <w:numId w:val="2"/>
-        </w:numPr>
-        <w:ind w:left="1440" w:hanging="360"/>
-        <w:contextualSpacing w:val="1"/>
+          <w:numId w:val="4"/>
+        </w:numPr>
+        <w:ind w:left="1440" w:hanging="360"/>
         <w:rPr>
           <w:u w:val="none"/>
         </w:rPr>
@@ -549,16 +892,15 @@
       <w:pPr>
         <w:pStyle w:val="Heading3"/>
         <w:ind w:left="720" w:firstLine="0"/>
-        <w:contextualSpacing w:val="0"/>
         <w:rPr>
           <w:b w:val="0"/>
           <w:sz w:val="20"/>
           <w:szCs w:val="20"/>
         </w:rPr>
       </w:pPr>
-      <w:bookmarkStart w:colFirst="0" w:colLast="0" w:name="_2fcbwgtj4juy" w:id="11"/>
-      <w:bookmarkEnd w:id="11"/>
-      <w:hyperlink r:id="rId12">
+      <w:bookmarkStart w:colFirst="0" w:colLast="0" w:name="_2fcbwgtj4juy" w:id="14"/>
+      <w:bookmarkEnd w:id="14"/>
+      <w:hyperlink r:id="rId19">
         <w:r>
           <w:rPr>
             <w:color w:val="1155cc"/>
@@ -588,10 +930,9 @@
       <w:pPr>
         <w:numPr>
           <w:ilvl w:val="0"/>
-          <w:numId w:val="2"/>
-        </w:numPr>
-        <w:ind w:left="1440" w:hanging="360"/>
-        <w:contextualSpacing w:val="1"/>
+          <w:numId w:val="4"/>
+        </w:numPr>
+        <w:ind w:left="1440" w:hanging="360"/>
         <w:rPr/>
       </w:pPr>
       <w:r>
@@ -605,10 +946,9 @@
       <w:pPr>
         <w:numPr>
           <w:ilvl w:val="0"/>
-          <w:numId w:val="2"/>
-        </w:numPr>
-        <w:ind w:left="1440" w:hanging="360"/>
-        <w:contextualSpacing w:val="1"/>
+          <w:numId w:val="4"/>
+        </w:numPr>
+        <w:ind w:left="1440" w:hanging="360"/>
         <w:rPr>
           <w:u w:val="none"/>
         </w:rPr>
@@ -624,10 +964,9 @@
       <w:pPr>
         <w:numPr>
           <w:ilvl w:val="0"/>
-          <w:numId w:val="2"/>
-        </w:numPr>
-        <w:ind w:left="1440" w:hanging="360"/>
-        <w:contextualSpacing w:val="1"/>
+          <w:numId w:val="4"/>
+        </w:numPr>
+        <w:ind w:left="1440" w:hanging="360"/>
         <w:rPr/>
       </w:pPr>
       <w:r>
@@ -641,10 +980,9 @@
       <w:pPr>
         <w:numPr>
           <w:ilvl w:val="0"/>
-          <w:numId w:val="2"/>
-        </w:numPr>
-        <w:ind w:left="1440" w:hanging="360"/>
-        <w:contextualSpacing w:val="1"/>
+          <w:numId w:val="4"/>
+        </w:numPr>
+        <w:ind w:left="1440" w:hanging="360"/>
         <w:rPr/>
       </w:pPr>
       <w:r>
@@ -663,22 +1001,24 @@
       <w:pPr>
         <w:pStyle w:val="Heading3"/>
         <w:ind w:left="720" w:firstLine="0"/>
-        <w:contextualSpacing w:val="0"/>
         <w:rPr>
           <w:b w:val="0"/>
           <w:sz w:val="20"/>
           <w:szCs w:val="20"/>
         </w:rPr>
       </w:pPr>
-      <w:bookmarkStart w:colFirst="0" w:colLast="0" w:name="_fkwr17q01rzu" w:id="12"/>
-      <w:bookmarkEnd w:id="12"/>
-      <w:r>
-        <w:rPr>
-          <w:color w:val="000000"/>
-          <w:rtl w:val="0"/>
-        </w:rPr>
-        <w:t xml:space="preserve">Product Dashboard</w:t>
-      </w:r>
+      <w:bookmarkStart w:colFirst="0" w:colLast="0" w:name="_fkwr17q01rzu" w:id="15"/>
+      <w:bookmarkEnd w:id="15"/>
+      <w:hyperlink r:id="rId20">
+        <w:r>
+          <w:rPr>
+            <w:color w:val="1155cc"/>
+            <w:u w:val="single"/>
+            <w:rtl w:val="0"/>
+          </w:rPr>
+          <w:t xml:space="preserve">Product Dashboard</w:t>
+        </w:r>
+      </w:hyperlink>
       <w:r>
         <w:rPr>
           <w:rtl w:val="0"/>
@@ -699,10 +1039,9 @@
       <w:pPr>
         <w:numPr>
           <w:ilvl w:val="0"/>
-          <w:numId w:val="2"/>
-        </w:numPr>
-        <w:ind w:left="1440" w:hanging="360"/>
-        <w:contextualSpacing w:val="1"/>
+          <w:numId w:val="4"/>
+        </w:numPr>
+        <w:ind w:left="1440" w:hanging="360"/>
         <w:rPr/>
       </w:pPr>
       <w:r>
@@ -716,10 +1055,9 @@
       <w:pPr>
         <w:numPr>
           <w:ilvl w:val="0"/>
-          <w:numId w:val="2"/>
-        </w:numPr>
-        <w:ind w:left="1440" w:hanging="360"/>
-        <w:contextualSpacing w:val="1"/>
+          <w:numId w:val="4"/>
+        </w:numPr>
+        <w:ind w:left="1440" w:hanging="360"/>
         <w:rPr>
           <w:u w:val="none"/>
         </w:rPr>
@@ -748,7 +1086,6 @@
         </w:pBdr>
         <w:shd w:fill="auto" w:val="clear"/>
         <w:ind w:left="360" w:firstLine="0"/>
-        <w:contextualSpacing w:val="0"/>
         <w:rPr>
           <w:b w:val="0"/>
           <w:color w:val="666666"/>
@@ -756,8 +1093,8 @@
           <w:szCs w:val="22"/>
         </w:rPr>
       </w:pPr>
-      <w:bookmarkStart w:colFirst="0" w:colLast="0" w:name="_r3mop8519awh" w:id="13"/>
-      <w:bookmarkEnd w:id="13"/>
+      <w:bookmarkStart w:colFirst="0" w:colLast="0" w:name="_r3mop8519awh" w:id="16"/>
+      <w:bookmarkEnd w:id="16"/>
       <w:r>
         <w:rPr>
           <w:i w:val="1"/>
@@ -771,7 +1108,7 @@
         </w:rPr>
         <w:t xml:space="preserve">, </w:t>
       </w:r>
-      <w:hyperlink r:id="rId13">
+      <w:hyperlink r:id="rId21">
         <w:r>
           <w:rPr>
             <w:color w:val="1155cc"/>
@@ -810,11 +1147,10 @@
         </w:pBdr>
         <w:shd w:fill="auto" w:val="clear"/>
         <w:ind w:left="720" w:firstLine="0"/>
-        <w:contextualSpacing w:val="0"/>
-        <w:rPr/>
-      </w:pPr>
-      <w:bookmarkStart w:colFirst="0" w:colLast="0" w:name="_qgaknp1mze52" w:id="14"/>
-      <w:bookmarkEnd w:id="14"/>
+        <w:rPr/>
+      </w:pPr>
+      <w:bookmarkStart w:colFirst="0" w:colLast="0" w:name="_qgaknp1mze52" w:id="17"/>
+      <w:bookmarkEnd w:id="17"/>
       <w:r>
         <w:rPr>
           <w:rtl w:val="0"/>
@@ -826,18 +1162,17 @@
       <w:pPr>
         <w:numPr>
           <w:ilvl w:val="0"/>
-          <w:numId w:val="1"/>
-        </w:numPr>
-        <w:pBdr>
-          <w:top w:space="0" w:sz="0" w:val="nil"/>
-          <w:left w:space="0" w:sz="0" w:val="nil"/>
-          <w:bottom w:space="0" w:sz="0" w:val="nil"/>
-          <w:right w:space="0" w:sz="0" w:val="nil"/>
-          <w:between w:space="0" w:sz="0" w:val="nil"/>
-        </w:pBdr>
-        <w:shd w:fill="auto" w:val="clear"/>
-        <w:ind w:left="1440" w:hanging="360"/>
-        <w:contextualSpacing w:val="1"/>
+          <w:numId w:val="2"/>
+        </w:numPr>
+        <w:pBdr>
+          <w:top w:space="0" w:sz="0" w:val="nil"/>
+          <w:left w:space="0" w:sz="0" w:val="nil"/>
+          <w:bottom w:space="0" w:sz="0" w:val="nil"/>
+          <w:right w:space="0" w:sz="0" w:val="nil"/>
+          <w:between w:space="0" w:sz="0" w:val="nil"/>
+        </w:pBdr>
+        <w:shd w:fill="auto" w:val="clear"/>
+        <w:ind w:left="1440" w:hanging="360"/>
         <w:rPr>
           <w:u w:val="none"/>
         </w:rPr>
@@ -866,16 +1201,15 @@
         </w:pBdr>
         <w:shd w:fill="auto" w:val="clear"/>
         <w:ind w:left="720" w:firstLine="0"/>
-        <w:contextualSpacing w:val="0"/>
         <w:rPr>
           <w:b w:val="0"/>
           <w:sz w:val="20"/>
           <w:szCs w:val="20"/>
         </w:rPr>
       </w:pPr>
-      <w:bookmarkStart w:colFirst="0" w:colLast="0" w:name="_grixf5yrklem" w:id="15"/>
-      <w:bookmarkEnd w:id="15"/>
-      <w:hyperlink r:id="rId14">
+      <w:bookmarkStart w:colFirst="0" w:colLast="0" w:name="_grixf5yrklem" w:id="18"/>
+      <w:bookmarkEnd w:id="18"/>
+      <w:hyperlink r:id="rId22">
         <w:r>
           <w:rPr>
             <w:color w:val="1155cc"/>
@@ -905,18 +1239,17 @@
       <w:pPr>
         <w:numPr>
           <w:ilvl w:val="0"/>
-          <w:numId w:val="2"/>
-        </w:numPr>
-        <w:pBdr>
-          <w:top w:space="0" w:sz="0" w:val="nil"/>
-          <w:left w:space="0" w:sz="0" w:val="nil"/>
-          <w:bottom w:space="0" w:sz="0" w:val="nil"/>
-          <w:right w:space="0" w:sz="0" w:val="nil"/>
-          <w:between w:space="0" w:sz="0" w:val="nil"/>
-        </w:pBdr>
-        <w:shd w:fill="auto" w:val="clear"/>
-        <w:ind w:left="1440" w:hanging="360"/>
-        <w:contextualSpacing w:val="1"/>
+          <w:numId w:val="4"/>
+        </w:numPr>
+        <w:pBdr>
+          <w:top w:space="0" w:sz="0" w:val="nil"/>
+          <w:left w:space="0" w:sz="0" w:val="nil"/>
+          <w:bottom w:space="0" w:sz="0" w:val="nil"/>
+          <w:right w:space="0" w:sz="0" w:val="nil"/>
+          <w:between w:space="0" w:sz="0" w:val="nil"/>
+        </w:pBdr>
+        <w:shd w:fill="auto" w:val="clear"/>
+        <w:ind w:left="1440" w:hanging="360"/>
         <w:rPr>
           <w:u w:val="none"/>
         </w:rPr>
@@ -932,18 +1265,17 @@
       <w:pPr>
         <w:numPr>
           <w:ilvl w:val="0"/>
-          <w:numId w:val="2"/>
-        </w:numPr>
-        <w:pBdr>
-          <w:top w:space="0" w:sz="0" w:val="nil"/>
-          <w:left w:space="0" w:sz="0" w:val="nil"/>
-          <w:bottom w:space="0" w:sz="0" w:val="nil"/>
-          <w:right w:space="0" w:sz="0" w:val="nil"/>
-          <w:between w:space="0" w:sz="0" w:val="nil"/>
-        </w:pBdr>
-        <w:shd w:fill="auto" w:val="clear"/>
-        <w:ind w:left="1440" w:hanging="360"/>
-        <w:contextualSpacing w:val="1"/>
+          <w:numId w:val="4"/>
+        </w:numPr>
+        <w:pBdr>
+          <w:top w:space="0" w:sz="0" w:val="nil"/>
+          <w:left w:space="0" w:sz="0" w:val="nil"/>
+          <w:bottom w:space="0" w:sz="0" w:val="nil"/>
+          <w:right w:space="0" w:sz="0" w:val="nil"/>
+          <w:between w:space="0" w:sz="0" w:val="nil"/>
+        </w:pBdr>
+        <w:shd w:fill="auto" w:val="clear"/>
+        <w:ind w:left="1440" w:hanging="360"/>
         <w:rPr>
           <w:u w:val="none"/>
         </w:rPr>
@@ -959,18 +1291,17 @@
       <w:pPr>
         <w:numPr>
           <w:ilvl w:val="0"/>
-          <w:numId w:val="2"/>
-        </w:numPr>
-        <w:pBdr>
-          <w:top w:space="0" w:sz="0" w:val="nil"/>
-          <w:left w:space="0" w:sz="0" w:val="nil"/>
-          <w:bottom w:space="0" w:sz="0" w:val="nil"/>
-          <w:right w:space="0" w:sz="0" w:val="nil"/>
-          <w:between w:space="0" w:sz="0" w:val="nil"/>
-        </w:pBdr>
-        <w:shd w:fill="auto" w:val="clear"/>
-        <w:ind w:left="1440" w:hanging="360"/>
-        <w:contextualSpacing w:val="1"/>
+          <w:numId w:val="4"/>
+        </w:numPr>
+        <w:pBdr>
+          <w:top w:space="0" w:sz="0" w:val="nil"/>
+          <w:left w:space="0" w:sz="0" w:val="nil"/>
+          <w:bottom w:space="0" w:sz="0" w:val="nil"/>
+          <w:right w:space="0" w:sz="0" w:val="nil"/>
+          <w:between w:space="0" w:sz="0" w:val="nil"/>
+        </w:pBdr>
+        <w:shd w:fill="auto" w:val="clear"/>
+        <w:ind w:left="1440" w:hanging="360"/>
         <w:rPr>
           <w:u w:val="none"/>
         </w:rPr>
@@ -1006,12 +1337,11 @@
         </w:pBdr>
         <w:shd w:fill="auto" w:val="clear"/>
         <w:ind w:left="720" w:firstLine="0"/>
-        <w:contextualSpacing w:val="0"/>
-        <w:rPr/>
-      </w:pPr>
-      <w:bookmarkStart w:colFirst="0" w:colLast="0" w:name="_6we7y8kj4mbj" w:id="16"/>
-      <w:bookmarkEnd w:id="16"/>
-      <w:hyperlink r:id="rId15">
+        <w:rPr/>
+      </w:pPr>
+      <w:bookmarkStart w:colFirst="0" w:colLast="0" w:name="_6we7y8kj4mbj" w:id="19"/>
+      <w:bookmarkEnd w:id="19"/>
+      <w:hyperlink r:id="rId23">
         <w:r>
           <w:rPr>
             <w:color w:val="1155cc"/>
@@ -1048,7 +1378,7 @@
         <w:keepLines w:val="0"/>
         <w:numPr>
           <w:ilvl w:val="0"/>
-          <w:numId w:val="2"/>
+          <w:numId w:val="4"/>
         </w:numPr>
         <w:pBdr>
           <w:top w:space="0" w:sz="0" w:val="nil"/>
@@ -1060,7 +1390,6 @@
         <w:shd w:fill="auto" w:val="clear"/>
         <w:spacing w:before="0" w:lineRule="auto"/>
         <w:ind w:left="1440" w:hanging="360"/>
-        <w:contextualSpacing w:val="1"/>
         <w:rPr>
           <w:rFonts w:ascii="Arial" w:cs="Arial" w:eastAsia="Arial" w:hAnsi="Arial"/>
           <w:b w:val="0"/>
@@ -1082,7 +1411,7 @@
         <w:keepLines w:val="0"/>
         <w:numPr>
           <w:ilvl w:val="0"/>
-          <w:numId w:val="2"/>
+          <w:numId w:val="4"/>
         </w:numPr>
         <w:pBdr>
           <w:top w:space="0" w:sz="0" w:val="nil"/>
@@ -1094,7 +1423,6 @@
         <w:shd w:fill="auto" w:val="clear"/>
         <w:spacing w:before="0" w:lineRule="auto"/>
         <w:ind w:left="1440" w:hanging="360"/>
-        <w:contextualSpacing w:val="1"/>
         <w:rPr>
           <w:u w:val="none"/>
         </w:rPr>
@@ -1112,7 +1440,7 @@
         <w:keepLines w:val="0"/>
         <w:numPr>
           <w:ilvl w:val="0"/>
-          <w:numId w:val="2"/>
+          <w:numId w:val="4"/>
         </w:numPr>
         <w:pBdr>
           <w:top w:space="0" w:sz="0" w:val="nil"/>
@@ -1124,7 +1452,6 @@
         <w:shd w:fill="auto" w:val="clear"/>
         <w:spacing w:before="0" w:lineRule="auto"/>
         <w:ind w:left="1440" w:hanging="360"/>
-        <w:contextualSpacing w:val="1"/>
         <w:rPr>
           <w:u w:val="none"/>
         </w:rPr>
@@ -1165,12 +1492,11 @@
         <w:shd w:fill="auto" w:val="clear"/>
         <w:spacing w:before="160" w:lineRule="auto"/>
         <w:ind w:left="720" w:firstLine="0"/>
-        <w:contextualSpacing w:val="0"/>
-        <w:rPr/>
-      </w:pPr>
-      <w:bookmarkStart w:colFirst="0" w:colLast="0" w:name="_2xrt5yqt5in1" w:id="17"/>
-      <w:bookmarkEnd w:id="17"/>
-      <w:hyperlink r:id="rId16">
+        <w:rPr/>
+      </w:pPr>
+      <w:bookmarkStart w:colFirst="0" w:colLast="0" w:name="_2xrt5yqt5in1" w:id="20"/>
+      <w:bookmarkEnd w:id="20"/>
+      <w:hyperlink r:id="rId24">
         <w:r>
           <w:rPr>
             <w:color w:val="1155cc"/>
@@ -1205,18 +1531,17 @@
       <w:pPr>
         <w:numPr>
           <w:ilvl w:val="0"/>
-          <w:numId w:val="2"/>
-        </w:numPr>
-        <w:pBdr>
-          <w:top w:space="0" w:sz="0" w:val="nil"/>
-          <w:left w:space="0" w:sz="0" w:val="nil"/>
-          <w:bottom w:space="0" w:sz="0" w:val="nil"/>
-          <w:right w:space="0" w:sz="0" w:val="nil"/>
-          <w:between w:space="0" w:sz="0" w:val="nil"/>
-        </w:pBdr>
-        <w:shd w:fill="auto" w:val="clear"/>
-        <w:ind w:left="1440" w:hanging="360"/>
-        <w:contextualSpacing w:val="1"/>
+          <w:numId w:val="4"/>
+        </w:numPr>
+        <w:pBdr>
+          <w:top w:space="0" w:sz="0" w:val="nil"/>
+          <w:left w:space="0" w:sz="0" w:val="nil"/>
+          <w:bottom w:space="0" w:sz="0" w:val="nil"/>
+          <w:right w:space="0" w:sz="0" w:val="nil"/>
+          <w:between w:space="0" w:sz="0" w:val="nil"/>
+        </w:pBdr>
+        <w:shd w:fill="auto" w:val="clear"/>
+        <w:ind w:left="1440" w:hanging="360"/>
         <w:rPr/>
       </w:pPr>
       <w:r>
@@ -1256,18 +1581,17 @@
       <w:pPr>
         <w:numPr>
           <w:ilvl w:val="0"/>
-          <w:numId w:val="2"/>
-        </w:numPr>
-        <w:pBdr>
-          <w:top w:space="0" w:sz="0" w:val="nil"/>
-          <w:left w:space="0" w:sz="0" w:val="nil"/>
-          <w:bottom w:space="0" w:sz="0" w:val="nil"/>
-          <w:right w:space="0" w:sz="0" w:val="nil"/>
-          <w:between w:space="0" w:sz="0" w:val="nil"/>
-        </w:pBdr>
-        <w:shd w:fill="auto" w:val="clear"/>
-        <w:ind w:left="1440" w:hanging="360"/>
-        <w:contextualSpacing w:val="1"/>
+          <w:numId w:val="4"/>
+        </w:numPr>
+        <w:pBdr>
+          <w:top w:space="0" w:sz="0" w:val="nil"/>
+          <w:left w:space="0" w:sz="0" w:val="nil"/>
+          <w:bottom w:space="0" w:sz="0" w:val="nil"/>
+          <w:right w:space="0" w:sz="0" w:val="nil"/>
+          <w:between w:space="0" w:sz="0" w:val="nil"/>
+        </w:pBdr>
+        <w:shd w:fill="auto" w:val="clear"/>
+        <w:ind w:left="1440" w:hanging="360"/>
         <w:rPr>
           <w:u w:val="none"/>
         </w:rPr>
@@ -1304,7 +1628,6 @@
         </w:pBdr>
         <w:shd w:fill="auto" w:val="clear"/>
         <w:ind w:left="360" w:firstLine="0"/>
-        <w:contextualSpacing w:val="0"/>
         <w:rPr>
           <w:b w:val="0"/>
           <w:color w:val="666666"/>
@@ -1312,8 +1635,8 @@
           <w:szCs w:val="22"/>
         </w:rPr>
       </w:pPr>
-      <w:bookmarkStart w:colFirst="0" w:colLast="0" w:name="_atudho9orlft" w:id="18"/>
-      <w:bookmarkEnd w:id="18"/>
+      <w:bookmarkStart w:colFirst="0" w:colLast="0" w:name="_atudho9orlft" w:id="21"/>
+      <w:bookmarkEnd w:id="21"/>
       <w:r>
         <w:rPr>
           <w:rtl w:val="0"/>
@@ -1349,12 +1672,11 @@
         </w:pBdr>
         <w:shd w:fill="auto" w:val="clear"/>
         <w:ind w:left="720" w:firstLine="0"/>
-        <w:contextualSpacing w:val="0"/>
-        <w:rPr/>
-      </w:pPr>
-      <w:bookmarkStart w:colFirst="0" w:colLast="0" w:name="_wl9nlzx60t18" w:id="19"/>
-      <w:bookmarkEnd w:id="19"/>
-      <w:hyperlink r:id="rId17">
+        <w:rPr/>
+      </w:pPr>
+      <w:bookmarkStart w:colFirst="0" w:colLast="0" w:name="_wl9nlzx60t18" w:id="22"/>
+      <w:bookmarkEnd w:id="22"/>
+      <w:hyperlink r:id="rId25">
         <w:r>
           <w:rPr>
             <w:color w:val="1155cc"/>
@@ -1374,7 +1696,7 @@
       <w:pPr>
         <w:numPr>
           <w:ilvl w:val="0"/>
-          <w:numId w:val="1"/>
+          <w:numId w:val="2"/>
         </w:numPr>
         <w:pBdr>
           <w:top w:space="0" w:sz="0" w:val="nil"/>
@@ -1398,7 +1720,7 @@
       <w:pPr>
         <w:numPr>
           <w:ilvl w:val="0"/>
-          <w:numId w:val="1"/>
+          <w:numId w:val="2"/>
         </w:numPr>
         <w:pBdr>
           <w:top w:space="0" w:sz="0" w:val="nil"/>
@@ -1424,7 +1746,7 @@
       <w:pPr>
         <w:numPr>
           <w:ilvl w:val="0"/>
-          <w:numId w:val="1"/>
+          <w:numId w:val="2"/>
         </w:numPr>
         <w:pBdr>
           <w:top w:space="0" w:sz="0" w:val="nil"/>
@@ -1463,11 +1785,10 @@
         </w:pBdr>
         <w:shd w:fill="auto" w:val="clear"/>
         <w:ind w:left="360" w:firstLine="0"/>
-        <w:contextualSpacing w:val="0"/>
-        <w:rPr/>
-      </w:pPr>
-      <w:bookmarkStart w:colFirst="0" w:colLast="0" w:name="_jinybwxy9tn4" w:id="20"/>
-      <w:bookmarkEnd w:id="20"/>
+        <w:rPr/>
+      </w:pPr>
+      <w:bookmarkStart w:colFirst="0" w:colLast="0" w:name="_jinybwxy9tn4" w:id="23"/>
+      <w:bookmarkEnd w:id="23"/>
       <w:r>
         <w:rPr>
           <w:rtl w:val="0"/>
@@ -1502,12 +1823,11 @@
         </w:pBdr>
         <w:shd w:fill="auto" w:val="clear"/>
         <w:ind w:left="720" w:firstLine="0"/>
-        <w:contextualSpacing w:val="0"/>
-        <w:rPr/>
-      </w:pPr>
-      <w:bookmarkStart w:colFirst="0" w:colLast="0" w:name="_fxhh2ludsgv1" w:id="21"/>
-      <w:bookmarkEnd w:id="21"/>
-      <w:hyperlink r:id="rId18">
+        <w:rPr/>
+      </w:pPr>
+      <w:bookmarkStart w:colFirst="0" w:colLast="0" w:name="_fxhh2ludsgv1" w:id="24"/>
+      <w:bookmarkEnd w:id="24"/>
+      <w:hyperlink r:id="rId26">
         <w:r>
           <w:rPr>
             <w:color w:val="1155cc"/>
@@ -1527,7 +1847,7 @@
       <w:pPr>
         <w:numPr>
           <w:ilvl w:val="0"/>
-          <w:numId w:val="1"/>
+          <w:numId w:val="2"/>
         </w:numPr>
         <w:pBdr>
           <w:top w:space="0" w:sz="0" w:val="nil"/>
@@ -1551,7 +1871,7 @@
       <w:pPr>
         <w:numPr>
           <w:ilvl w:val="0"/>
-          <w:numId w:val="1"/>
+          <w:numId w:val="2"/>
         </w:numPr>
         <w:pBdr>
           <w:top w:space="0" w:sz="0" w:val="nil"/>
@@ -1575,7 +1895,7 @@
       <w:pPr>
         <w:numPr>
           <w:ilvl w:val="0"/>
-          <w:numId w:val="1"/>
+          <w:numId w:val="2"/>
         </w:numPr>
         <w:pBdr>
           <w:top w:space="0" w:sz="0" w:val="nil"/>
@@ -1607,12 +1927,11 @@
         </w:pBdr>
         <w:shd w:fill="auto" w:val="clear"/>
         <w:ind w:left="720" w:firstLine="0"/>
-        <w:contextualSpacing w:val="0"/>
-        <w:rPr/>
-      </w:pPr>
-      <w:bookmarkStart w:colFirst="0" w:colLast="0" w:name="_lydtq848u3n5" w:id="22"/>
-      <w:bookmarkEnd w:id="22"/>
-      <w:hyperlink r:id="rId19">
+        <w:rPr/>
+      </w:pPr>
+      <w:bookmarkStart w:colFirst="0" w:colLast="0" w:name="_lydtq848u3n5" w:id="25"/>
+      <w:bookmarkEnd w:id="25"/>
+      <w:hyperlink r:id="rId27">
         <w:r>
           <w:rPr>
             <w:color w:val="1155cc"/>
@@ -1632,7 +1951,7 @@
       <w:pPr>
         <w:numPr>
           <w:ilvl w:val="0"/>
-          <w:numId w:val="1"/>
+          <w:numId w:val="2"/>
         </w:numPr>
         <w:pBdr>
           <w:top w:space="0" w:sz="0" w:val="nil"/>
@@ -1656,7 +1975,7 @@
       <w:pPr>
         <w:numPr>
           <w:ilvl w:val="0"/>
-          <w:numId w:val="1"/>
+          <w:numId w:val="2"/>
         </w:numPr>
         <w:pBdr>
           <w:top w:space="0" w:sz="0" w:val="nil"/>
@@ -1688,12 +2007,11 @@
         </w:pBdr>
         <w:shd w:fill="auto" w:val="clear"/>
         <w:ind w:left="720" w:firstLine="0"/>
-        <w:contextualSpacing w:val="0"/>
-        <w:rPr/>
-      </w:pPr>
-      <w:bookmarkStart w:colFirst="0" w:colLast="0" w:name="_rj9coz92xr7n" w:id="23"/>
-      <w:bookmarkEnd w:id="23"/>
-      <w:hyperlink r:id="rId20">
+        <w:rPr/>
+      </w:pPr>
+      <w:bookmarkStart w:colFirst="0" w:colLast="0" w:name="_rj9coz92xr7n" w:id="26"/>
+      <w:bookmarkEnd w:id="26"/>
+      <w:hyperlink r:id="rId28">
         <w:r>
           <w:rPr>
             <w:color w:val="1155cc"/>
@@ -1713,7 +2031,7 @@
       <w:pPr>
         <w:numPr>
           <w:ilvl w:val="0"/>
-          <w:numId w:val="1"/>
+          <w:numId w:val="2"/>
         </w:numPr>
         <w:pBdr>
           <w:top w:space="0" w:sz="0" w:val="nil"/>
@@ -1737,7 +2055,7 @@
       <w:pPr>
         <w:numPr>
           <w:ilvl w:val="0"/>
-          <w:numId w:val="1"/>
+          <w:numId w:val="2"/>
         </w:numPr>
         <w:pBdr>
           <w:top w:space="0" w:sz="0" w:val="nil"/>
@@ -1761,7 +2079,7 @@
       <w:pPr>
         <w:numPr>
           <w:ilvl w:val="0"/>
-          <w:numId w:val="1"/>
+          <w:numId w:val="2"/>
         </w:numPr>
         <w:pBdr>
           <w:top w:space="0" w:sz="0" w:val="nil"/>
@@ -1785,7 +2103,7 @@
       <w:pPr>
         <w:numPr>
           <w:ilvl w:val="0"/>
-          <w:numId w:val="1"/>
+          <w:numId w:val="2"/>
         </w:numPr>
         <w:pBdr>
           <w:top w:space="0" w:sz="0" w:val="nil"/>
@@ -1819,7 +2137,6 @@
         </w:pBdr>
         <w:shd w:fill="auto" w:val="clear"/>
         <w:ind w:left="360" w:firstLine="0"/>
-        <w:contextualSpacing w:val="0"/>
         <w:rPr>
           <w:b w:val="0"/>
           <w:color w:val="666666"/>
@@ -1827,8 +2144,8 @@
           <w:szCs w:val="22"/>
         </w:rPr>
       </w:pPr>
-      <w:bookmarkStart w:colFirst="0" w:colLast="0" w:name="_aqfb1todbn0y" w:id="24"/>
-      <w:bookmarkEnd w:id="24"/>
+      <w:bookmarkStart w:colFirst="0" w:colLast="0" w:name="_aqfb1todbn0y" w:id="27"/>
+      <w:bookmarkEnd w:id="27"/>
       <w:r>
         <w:rPr>
           <w:rtl w:val="0"/>
@@ -1858,12 +2175,11 @@
         </w:pBdr>
         <w:shd w:fill="auto" w:val="clear"/>
         <w:ind w:left="720" w:firstLine="0"/>
-        <w:contextualSpacing w:val="0"/>
-        <w:rPr/>
-      </w:pPr>
-      <w:bookmarkStart w:colFirst="0" w:colLast="0" w:name="_akx7gm2eaibh" w:id="25"/>
-      <w:bookmarkEnd w:id="25"/>
-      <w:hyperlink r:id="rId21">
+        <w:rPr/>
+      </w:pPr>
+      <w:bookmarkStart w:colFirst="0" w:colLast="0" w:name="_akx7gm2eaibh" w:id="28"/>
+      <w:bookmarkEnd w:id="28"/>
+      <w:hyperlink r:id="rId29">
         <w:r>
           <w:rPr>
             <w:color w:val="1155cc"/>
@@ -1883,7 +2199,7 @@
       <w:pPr>
         <w:numPr>
           <w:ilvl w:val="0"/>
-          <w:numId w:val="1"/>
+          <w:numId w:val="2"/>
         </w:numPr>
         <w:pBdr>
           <w:top w:space="0" w:sz="0" w:val="nil"/>
@@ -1907,7 +2223,7 @@
       <w:pPr>
         <w:numPr>
           <w:ilvl w:val="0"/>
-          <w:numId w:val="1"/>
+          <w:numId w:val="2"/>
         </w:numPr>
         <w:pBdr>
           <w:top w:space="0" w:sz="0" w:val="nil"/>
@@ -1931,7 +2247,7 @@
       <w:pPr>
         <w:numPr>
           <w:ilvl w:val="0"/>
-          <w:numId w:val="1"/>
+          <w:numId w:val="2"/>
         </w:numPr>
         <w:pBdr>
           <w:top w:space="0" w:sz="0" w:val="nil"/>
@@ -1963,7 +2279,6 @@
         </w:pBdr>
         <w:shd w:fill="auto" w:val="clear"/>
         <w:ind w:left="360" w:firstLine="0"/>
-        <w:contextualSpacing w:val="0"/>
         <w:rPr>
           <w:b w:val="0"/>
           <w:color w:val="666666"/>
@@ -1971,8 +2286,8 @@
           <w:szCs w:val="22"/>
         </w:rPr>
       </w:pPr>
-      <w:bookmarkStart w:colFirst="0" w:colLast="0" w:name="_dqlti83ag2a5" w:id="26"/>
-      <w:bookmarkEnd w:id="26"/>
+      <w:bookmarkStart w:colFirst="0" w:colLast="0" w:name="_dqlti83ag2a5" w:id="29"/>
+      <w:bookmarkEnd w:id="29"/>
       <w:r>
         <w:rPr>
           <w:rtl w:val="0"/>
@@ -2002,12 +2317,11 @@
         </w:pBdr>
         <w:shd w:fill="auto" w:val="clear"/>
         <w:ind w:left="720" w:firstLine="0"/>
-        <w:contextualSpacing w:val="0"/>
-        <w:rPr/>
-      </w:pPr>
-      <w:bookmarkStart w:colFirst="0" w:colLast="0" w:name="_9yfue4gis63v" w:id="27"/>
-      <w:bookmarkEnd w:id="27"/>
-      <w:hyperlink r:id="rId22">
+        <w:rPr/>
+      </w:pPr>
+      <w:bookmarkStart w:colFirst="0" w:colLast="0" w:name="_9yfue4gis63v" w:id="30"/>
+      <w:bookmarkEnd w:id="30"/>
+      <w:hyperlink r:id="rId30">
         <w:r>
           <w:rPr>
             <w:color w:val="1155cc"/>
@@ -2027,7 +2341,7 @@
       <w:pPr>
         <w:numPr>
           <w:ilvl w:val="0"/>
-          <w:numId w:val="1"/>
+          <w:numId w:val="2"/>
         </w:numPr>
         <w:pBdr>
           <w:top w:space="0" w:sz="0" w:val="nil"/>
@@ -2051,7 +2365,7 @@
       <w:pPr>
         <w:numPr>
           <w:ilvl w:val="0"/>
-          <w:numId w:val="1"/>
+          <w:numId w:val="2"/>
         </w:numPr>
         <w:pBdr>
           <w:top w:space="0" w:sz="0" w:val="nil"/>
@@ -2075,7 +2389,7 @@
       <w:pPr>
         <w:numPr>
           <w:ilvl w:val="0"/>
-          <w:numId w:val="1"/>
+          <w:numId w:val="2"/>
         </w:numPr>
         <w:pBdr>
           <w:top w:space="0" w:sz="0" w:val="nil"/>
@@ -2101,7 +2415,7 @@
       <w:pPr>
         <w:numPr>
           <w:ilvl w:val="0"/>
-          <w:numId w:val="1"/>
+          <w:numId w:val="2"/>
         </w:numPr>
         <w:pBdr>
           <w:top w:space="0" w:sz="0" w:val="nil"/>
@@ -2137,11 +2451,10 @@
           <w:between w:space="0" w:sz="0" w:val="nil"/>
         </w:pBdr>
         <w:shd w:fill="auto" w:val="clear"/>
-        <w:contextualSpacing w:val="0"/>
-        <w:rPr/>
-      </w:pPr>
-      <w:bookmarkStart w:colFirst="0" w:colLast="0" w:name="_igc8ubpjwjsn" w:id="28"/>
-      <w:bookmarkEnd w:id="28"/>
+        <w:rPr/>
+      </w:pPr>
+      <w:bookmarkStart w:colFirst="0" w:colLast="0" w:name="_igc8ubpjwjsn" w:id="31"/>
+      <w:bookmarkEnd w:id="31"/>
       <w:r>
         <w:rPr>
           <w:rtl w:val="0"/>
@@ -2159,11 +2472,10 @@
           <w:between w:space="0" w:sz="0" w:val="nil"/>
         </w:pBdr>
         <w:shd w:fill="auto" w:val="clear"/>
-        <w:contextualSpacing w:val="0"/>
-        <w:rPr/>
-      </w:pPr>
-      <w:bookmarkStart w:colFirst="0" w:colLast="0" w:name="_finct7qyc1jv" w:id="29"/>
-      <w:bookmarkEnd w:id="29"/>
+        <w:rPr/>
+      </w:pPr>
+      <w:bookmarkStart w:colFirst="0" w:colLast="0" w:name="_finct7qyc1jv" w:id="32"/>
+      <w:bookmarkEnd w:id="32"/>
       <w:r>
         <w:rPr>
           <w:rtl w:val="0"/>
@@ -2186,11 +2498,10 @@
         <w:shd w:fill="auto" w:val="clear"/>
         <w:spacing w:before="200" w:lineRule="auto"/>
         <w:ind w:left="360" w:firstLine="0"/>
-        <w:contextualSpacing w:val="0"/>
-        <w:rPr/>
-      </w:pPr>
-      <w:bookmarkStart w:colFirst="0" w:colLast="0" w:name="_4il15tpicbl5" w:id="30"/>
-      <w:bookmarkEnd w:id="30"/>
+        <w:rPr/>
+      </w:pPr>
+      <w:bookmarkStart w:colFirst="0" w:colLast="0" w:name="_4il15tpicbl5" w:id="33"/>
+      <w:bookmarkEnd w:id="33"/>
       <w:r>
         <w:rPr>
           <w:rtl w:val="0"/>
@@ -2214,7 +2525,6 @@
         </w:pBdr>
         <w:shd w:fill="auto" w:val="clear"/>
         <w:ind w:left="360" w:firstLine="0"/>
-        <w:contextualSpacing w:val="0"/>
         <w:rPr/>
       </w:pPr>
       <w:r>
@@ -2235,7 +2545,6 @@
         </w:pBdr>
         <w:shd w:fill="auto" w:val="clear"/>
         <w:ind w:left="360" w:firstLine="0"/>
-        <w:contextualSpacing w:val="0"/>
         <w:rPr/>
       </w:pPr>
       <w:r>
@@ -2244,7 +2553,7 @@
         </w:rPr>
         <w:t xml:space="preserve">469-730-7534 (</w:t>
       </w:r>
-      <w:hyperlink r:id="rId23">
+      <w:hyperlink r:id="rId31">
         <w:r>
           <w:rPr>
             <w:color w:val="1155cc"/>
@@ -2276,11 +2585,10 @@
         <w:shd w:fill="auto" w:val="clear"/>
         <w:spacing w:before="200" w:lineRule="auto"/>
         <w:ind w:left="360" w:firstLine="0"/>
-        <w:contextualSpacing w:val="0"/>
-        <w:rPr/>
-      </w:pPr>
-      <w:bookmarkStart w:colFirst="0" w:colLast="0" w:name="_lswpoxlk26v1" w:id="31"/>
-      <w:bookmarkEnd w:id="31"/>
+        <w:rPr/>
+      </w:pPr>
+      <w:bookmarkStart w:colFirst="0" w:colLast="0" w:name="_lswpoxlk26v1" w:id="34"/>
+      <w:bookmarkEnd w:id="34"/>
       <w:r>
         <w:rPr>
           <w:rtl w:val="0"/>
@@ -2299,7 +2607,6 @@
         </w:pBdr>
         <w:shd w:fill="auto" w:val="clear"/>
         <w:ind w:left="360" w:firstLine="0"/>
-        <w:contextualSpacing w:val="0"/>
         <w:rPr/>
       </w:pPr>
       <w:r>
@@ -2320,7 +2627,6 @@
         </w:pBdr>
         <w:shd w:fill="auto" w:val="clear"/>
         <w:ind w:left="360" w:firstLine="0"/>
-        <w:contextualSpacing w:val="0"/>
         <w:rPr/>
       </w:pPr>
       <w:r>
@@ -2329,7 +2635,7 @@
         </w:rPr>
         <w:t xml:space="preserve">469-587-2911 (</w:t>
       </w:r>
-      <w:hyperlink r:id="rId24">
+      <w:hyperlink r:id="rId32">
         <w:r>
           <w:rPr>
             <w:color w:val="1155cc"/>
@@ -2350,11 +2656,10 @@
       <w:pPr>
         <w:pStyle w:val="Heading2"/>
         <w:ind w:left="360" w:firstLine="0"/>
-        <w:contextualSpacing w:val="0"/>
-        <w:rPr/>
-      </w:pPr>
-      <w:bookmarkStart w:colFirst="0" w:colLast="0" w:name="_gh0x9qqmt3l2" w:id="32"/>
-      <w:bookmarkEnd w:id="32"/>
+        <w:rPr/>
+      </w:pPr>
+      <w:bookmarkStart w:colFirst="0" w:colLast="0" w:name="_gh0x9qqmt3l2" w:id="35"/>
+      <w:bookmarkEnd w:id="35"/>
       <w:r>
         <w:rPr>
           <w:rtl w:val="0"/>
@@ -2365,7 +2670,6 @@
     <w:p>
       <w:pPr>
         <w:ind w:left="360" w:firstLine="0"/>
-        <w:contextualSpacing w:val="0"/>
         <w:rPr/>
       </w:pPr>
       <w:r>
@@ -2378,7 +2682,6 @@
     <w:p>
       <w:pPr>
         <w:ind w:left="360" w:firstLine="0"/>
-        <w:contextualSpacing w:val="0"/>
         <w:rPr/>
       </w:pPr>
       <w:r>
@@ -2387,7 +2690,7 @@
         </w:rPr>
         <w:t xml:space="preserve">469-404-7483 (</w:t>
       </w:r>
-      <w:hyperlink r:id="rId25">
+      <w:hyperlink r:id="rId33">
         <w:r>
           <w:rPr>
             <w:color w:val="1155cc"/>
@@ -2406,7 +2709,7 @@
     </w:p>
     <w:sectPr>
       <w:pgSz w:h="15840" w:w="12240"/>
-      <w:pgMar w:bottom="1440" w:top="1440" w:left="1440" w:right="1440" w:header="0"/>
+      <w:pgMar w:bottom="1440" w:top="1440" w:left="1440" w:right="1440" w:header="0" w:footer="720"/>
       <w:pgNumType w:start="1"/>
     </w:sectPr>
   </w:body>
@@ -2427,7 +2730,6 @@
         </w:pBdr>
         <w:shd w:fill="auto" w:val="clear"/>
         <w:spacing w:line="240" w:lineRule="auto"/>
-        <w:contextualSpacing w:val="0"/>
         <w:rPr>
           <w:sz w:val="16"/>
           <w:szCs w:val="16"/>
@@ -2462,7 +2764,7 @@
       <w:lvlText w:val="●"/>
       <w:lvlJc w:val="left"/>
       <w:pPr>
-        <w:ind w:left="2160" w:hanging="360"/>
+        <w:ind w:left="1440" w:hanging="360"/>
       </w:pPr>
       <w:rPr>
         <w:u w:val="none"/>
@@ -2474,7 +2776,7 @@
       <w:lvlText w:val="○"/>
       <w:lvlJc w:val="left"/>
       <w:pPr>
-        <w:ind w:left="2880" w:hanging="360"/>
+        <w:ind w:left="2160" w:hanging="360"/>
       </w:pPr>
       <w:rPr>
         <w:u w:val="none"/>
@@ -2486,7 +2788,7 @@
       <w:lvlText w:val="■"/>
       <w:lvlJc w:val="left"/>
       <w:pPr>
-        <w:ind w:left="3600" w:hanging="360"/>
+        <w:ind w:left="2880" w:hanging="360"/>
       </w:pPr>
       <w:rPr>
         <w:u w:val="none"/>
@@ -2498,7 +2800,7 @@
       <w:lvlText w:val="●"/>
       <w:lvlJc w:val="left"/>
       <w:pPr>
-        <w:ind w:left="4320" w:hanging="360"/>
+        <w:ind w:left="3600" w:hanging="360"/>
       </w:pPr>
       <w:rPr>
         <w:u w:val="none"/>
@@ -2510,7 +2812,7 @@
       <w:lvlText w:val="○"/>
       <w:lvlJc w:val="left"/>
       <w:pPr>
-        <w:ind w:left="5040" w:hanging="360"/>
+        <w:ind w:left="4320" w:hanging="360"/>
       </w:pPr>
       <w:rPr>
         <w:u w:val="none"/>
@@ -2522,7 +2824,7 @@
       <w:lvlText w:val="■"/>
       <w:lvlJc w:val="left"/>
       <w:pPr>
-        <w:ind w:left="5760" w:hanging="360"/>
+        <w:ind w:left="5040" w:hanging="360"/>
       </w:pPr>
       <w:rPr>
         <w:u w:val="none"/>
@@ -2534,7 +2836,7 @@
       <w:lvlText w:val="●"/>
       <w:lvlJc w:val="left"/>
       <w:pPr>
-        <w:ind w:left="6480" w:hanging="360"/>
+        <w:ind w:left="5760" w:hanging="360"/>
       </w:pPr>
       <w:rPr>
         <w:u w:val="none"/>
@@ -2546,7 +2848,7 @@
       <w:lvlText w:val="○"/>
       <w:lvlJc w:val="left"/>
       <w:pPr>
-        <w:ind w:left="7200" w:hanging="360"/>
+        <w:ind w:left="6480" w:hanging="360"/>
       </w:pPr>
       <w:rPr>
         <w:u w:val="none"/>
@@ -2558,7 +2860,7 @@
       <w:lvlText w:val="■"/>
       <w:lvlJc w:val="left"/>
       <w:pPr>
-        <w:ind w:left="7920" w:hanging="360"/>
+        <w:ind w:left="7200" w:hanging="360"/>
       </w:pPr>
       <w:rPr>
         <w:u w:val="none"/>
@@ -2675,11 +2977,237 @@
       </w:rPr>
     </w:lvl>
   </w:abstractNum>
+  <w:abstractNum w:abstractNumId="3">
+    <w:lvl w:ilvl="0">
+      <w:start w:val="1"/>
+      <w:numFmt w:val="bullet"/>
+      <w:lvlText w:val="●"/>
+      <w:lvlJc w:val="left"/>
+      <w:pPr>
+        <w:ind w:left="1440" w:hanging="360"/>
+      </w:pPr>
+      <w:rPr>
+        <w:u w:val="none"/>
+      </w:rPr>
+    </w:lvl>
+    <w:lvl w:ilvl="1">
+      <w:start w:val="1"/>
+      <w:numFmt w:val="bullet"/>
+      <w:lvlText w:val="○"/>
+      <w:lvlJc w:val="left"/>
+      <w:pPr>
+        <w:ind w:left="2160" w:hanging="360"/>
+      </w:pPr>
+      <w:rPr>
+        <w:u w:val="none"/>
+      </w:rPr>
+    </w:lvl>
+    <w:lvl w:ilvl="2">
+      <w:start w:val="1"/>
+      <w:numFmt w:val="bullet"/>
+      <w:lvlText w:val="■"/>
+      <w:lvlJc w:val="left"/>
+      <w:pPr>
+        <w:ind w:left="2880" w:hanging="360"/>
+      </w:pPr>
+      <w:rPr>
+        <w:u w:val="none"/>
+      </w:rPr>
+    </w:lvl>
+    <w:lvl w:ilvl="3">
+      <w:start w:val="1"/>
+      <w:numFmt w:val="bullet"/>
+      <w:lvlText w:val="●"/>
+      <w:lvlJc w:val="left"/>
+      <w:pPr>
+        <w:ind w:left="3600" w:hanging="360"/>
+      </w:pPr>
+      <w:rPr>
+        <w:u w:val="none"/>
+      </w:rPr>
+    </w:lvl>
+    <w:lvl w:ilvl="4">
+      <w:start w:val="1"/>
+      <w:numFmt w:val="bullet"/>
+      <w:lvlText w:val="○"/>
+      <w:lvlJc w:val="left"/>
+      <w:pPr>
+        <w:ind w:left="4320" w:hanging="360"/>
+      </w:pPr>
+      <w:rPr>
+        <w:u w:val="none"/>
+      </w:rPr>
+    </w:lvl>
+    <w:lvl w:ilvl="5">
+      <w:start w:val="1"/>
+      <w:numFmt w:val="bullet"/>
+      <w:lvlText w:val="■"/>
+      <w:lvlJc w:val="left"/>
+      <w:pPr>
+        <w:ind w:left="5040" w:hanging="360"/>
+      </w:pPr>
+      <w:rPr>
+        <w:u w:val="none"/>
+      </w:rPr>
+    </w:lvl>
+    <w:lvl w:ilvl="6">
+      <w:start w:val="1"/>
+      <w:numFmt w:val="bullet"/>
+      <w:lvlText w:val="●"/>
+      <w:lvlJc w:val="left"/>
+      <w:pPr>
+        <w:ind w:left="5760" w:hanging="360"/>
+      </w:pPr>
+      <w:rPr>
+        <w:u w:val="none"/>
+      </w:rPr>
+    </w:lvl>
+    <w:lvl w:ilvl="7">
+      <w:start w:val="1"/>
+      <w:numFmt w:val="bullet"/>
+      <w:lvlText w:val="○"/>
+      <w:lvlJc w:val="left"/>
+      <w:pPr>
+        <w:ind w:left="6480" w:hanging="360"/>
+      </w:pPr>
+      <w:rPr>
+        <w:u w:val="none"/>
+      </w:rPr>
+    </w:lvl>
+    <w:lvl w:ilvl="8">
+      <w:start w:val="1"/>
+      <w:numFmt w:val="bullet"/>
+      <w:lvlText w:val="■"/>
+      <w:lvlJc w:val="left"/>
+      <w:pPr>
+        <w:ind w:left="7200" w:hanging="360"/>
+      </w:pPr>
+      <w:rPr>
+        <w:u w:val="none"/>
+      </w:rPr>
+    </w:lvl>
+  </w:abstractNum>
+  <w:abstractNum w:abstractNumId="4">
+    <w:lvl w:ilvl="0">
+      <w:start w:val="1"/>
+      <w:numFmt w:val="bullet"/>
+      <w:lvlText w:val="●"/>
+      <w:lvlJc w:val="left"/>
+      <w:pPr>
+        <w:ind w:left="2160" w:hanging="360"/>
+      </w:pPr>
+      <w:rPr>
+        <w:u w:val="none"/>
+      </w:rPr>
+    </w:lvl>
+    <w:lvl w:ilvl="1">
+      <w:start w:val="1"/>
+      <w:numFmt w:val="bullet"/>
+      <w:lvlText w:val="○"/>
+      <w:lvlJc w:val="left"/>
+      <w:pPr>
+        <w:ind w:left="2880" w:hanging="360"/>
+      </w:pPr>
+      <w:rPr>
+        <w:u w:val="none"/>
+      </w:rPr>
+    </w:lvl>
+    <w:lvl w:ilvl="2">
+      <w:start w:val="1"/>
+      <w:numFmt w:val="bullet"/>
+      <w:lvlText w:val="■"/>
+      <w:lvlJc w:val="left"/>
+      <w:pPr>
+        <w:ind w:left="3600" w:hanging="360"/>
+      </w:pPr>
+      <w:rPr>
+        <w:u w:val="none"/>
+      </w:rPr>
+    </w:lvl>
+    <w:lvl w:ilvl="3">
+      <w:start w:val="1"/>
+      <w:numFmt w:val="bullet"/>
+      <w:lvlText w:val="●"/>
+      <w:lvlJc w:val="left"/>
+      <w:pPr>
+        <w:ind w:left="4320" w:hanging="360"/>
+      </w:pPr>
+      <w:rPr>
+        <w:u w:val="none"/>
+      </w:rPr>
+    </w:lvl>
+    <w:lvl w:ilvl="4">
+      <w:start w:val="1"/>
+      <w:numFmt w:val="bullet"/>
+      <w:lvlText w:val="○"/>
+      <w:lvlJc w:val="left"/>
+      <w:pPr>
+        <w:ind w:left="5040" w:hanging="360"/>
+      </w:pPr>
+      <w:rPr>
+        <w:u w:val="none"/>
+      </w:rPr>
+    </w:lvl>
+    <w:lvl w:ilvl="5">
+      <w:start w:val="1"/>
+      <w:numFmt w:val="bullet"/>
+      <w:lvlText w:val="■"/>
+      <w:lvlJc w:val="left"/>
+      <w:pPr>
+        <w:ind w:left="5760" w:hanging="360"/>
+      </w:pPr>
+      <w:rPr>
+        <w:u w:val="none"/>
+      </w:rPr>
+    </w:lvl>
+    <w:lvl w:ilvl="6">
+      <w:start w:val="1"/>
+      <w:numFmt w:val="bullet"/>
+      <w:lvlText w:val="●"/>
+      <w:lvlJc w:val="left"/>
+      <w:pPr>
+        <w:ind w:left="6480" w:hanging="360"/>
+      </w:pPr>
+      <w:rPr>
+        <w:u w:val="none"/>
+      </w:rPr>
+    </w:lvl>
+    <w:lvl w:ilvl="7">
+      <w:start w:val="1"/>
+      <w:numFmt w:val="bullet"/>
+      <w:lvlText w:val="○"/>
+      <w:lvlJc w:val="left"/>
+      <w:pPr>
+        <w:ind w:left="7200" w:hanging="360"/>
+      </w:pPr>
+      <w:rPr>
+        <w:u w:val="none"/>
+      </w:rPr>
+    </w:lvl>
+    <w:lvl w:ilvl="8">
+      <w:start w:val="1"/>
+      <w:numFmt w:val="bullet"/>
+      <w:lvlText w:val="■"/>
+      <w:lvlJc w:val="left"/>
+      <w:pPr>
+        <w:ind w:left="7920" w:hanging="360"/>
+      </w:pPr>
+      <w:rPr>
+        <w:u w:val="none"/>
+      </w:rPr>
+    </w:lvl>
+  </w:abstractNum>
   <w:num w:numId="1">
     <w:abstractNumId w:val="1"/>
   </w:num>
   <w:num w:numId="2">
     <w:abstractNumId w:val="2"/>
+  </w:num>
+  <w:num w:numId="3">
+    <w:abstractNumId w:val="3"/>
+  </w:num>
+  <w:num w:numId="4">
+    <w:abstractNumId w:val="4"/>
   </w:num>
 </w:numbering>
 </file>

</xml_diff>